<commit_message>
added section 4.1 and 4.2
</commit_message>
<xml_diff>
--- a/srs_document.docx
+++ b/srs_document.docx
@@ -343,14 +343,14 @@
         <w:tblLook w:firstRow="1" w:noVBand="0" w:lastRow="1" w:firstColumn="1" w:lastColumn="1" w:noHBand="0" w:val="01e0"/>
       </w:tblPr>
       <w:tblGrid>
-        <w:gridCol w:w="2976"/>
-        <w:gridCol w:w="4790"/>
+        <w:gridCol w:w="2975"/>
+        <w:gridCol w:w="4791"/>
       </w:tblGrid>
       <w:tr>
         <w:trPr/>
         <w:tc>
           <w:tcPr>
-            <w:tcW w:w="2976" w:type="dxa"/>
+            <w:tcW w:w="2975" w:type="dxa"/>
             <w:tcBorders/>
             <w:shd w:fill="auto" w:val="clear"/>
           </w:tcPr>
@@ -370,7 +370,7 @@
         </w:tc>
         <w:tc>
           <w:tcPr>
-            <w:tcW w:w="4790" w:type="dxa"/>
+            <w:tcW w:w="4791" w:type="dxa"/>
             <w:tcBorders/>
             <w:shd w:fill="auto" w:val="clear"/>
           </w:tcPr>
@@ -398,7 +398,7 @@
         <w:trPr/>
         <w:tc>
           <w:tcPr>
-            <w:tcW w:w="2976" w:type="dxa"/>
+            <w:tcW w:w="2975" w:type="dxa"/>
             <w:tcBorders/>
             <w:shd w:fill="auto" w:val="clear"/>
           </w:tcPr>
@@ -416,7 +416,7 @@
         </w:tc>
         <w:tc>
           <w:tcPr>
-            <w:tcW w:w="4790" w:type="dxa"/>
+            <w:tcW w:w="4791" w:type="dxa"/>
             <w:tcBorders/>
             <w:shd w:fill="auto" w:val="clear"/>
           </w:tcPr>
@@ -487,7 +487,7 @@
         <w:trPr/>
         <w:tc>
           <w:tcPr>
-            <w:tcW w:w="2976" w:type="dxa"/>
+            <w:tcW w:w="2975" w:type="dxa"/>
             <w:tcBorders/>
             <w:shd w:fill="auto" w:val="clear"/>
           </w:tcPr>
@@ -508,7 +508,7 @@
         </w:tc>
         <w:tc>
           <w:tcPr>
-            <w:tcW w:w="4790" w:type="dxa"/>
+            <w:tcW w:w="4791" w:type="dxa"/>
             <w:tcBorders/>
             <w:shd w:fill="auto" w:val="clear"/>
           </w:tcPr>
@@ -536,7 +536,7 @@
         <w:trPr/>
         <w:tc>
           <w:tcPr>
-            <w:tcW w:w="2976" w:type="dxa"/>
+            <w:tcW w:w="2975" w:type="dxa"/>
             <w:tcBorders/>
             <w:shd w:fill="auto" w:val="clear"/>
           </w:tcPr>
@@ -557,7 +557,7 @@
         </w:tc>
         <w:tc>
           <w:tcPr>
-            <w:tcW w:w="4790" w:type="dxa"/>
+            <w:tcW w:w="4791" w:type="dxa"/>
             <w:tcBorders/>
             <w:shd w:fill="auto" w:val="clear"/>
           </w:tcPr>
@@ -582,7 +582,7 @@
         <w:trPr/>
         <w:tc>
           <w:tcPr>
-            <w:tcW w:w="2976" w:type="dxa"/>
+            <w:tcW w:w="2975" w:type="dxa"/>
             <w:tcBorders/>
             <w:shd w:fill="auto" w:val="clear"/>
           </w:tcPr>
@@ -603,7 +603,7 @@
         </w:tc>
         <w:tc>
           <w:tcPr>
-            <w:tcW w:w="4790" w:type="dxa"/>
+            <w:tcW w:w="4791" w:type="dxa"/>
             <w:tcBorders/>
             <w:shd w:fill="auto" w:val="clear"/>
           </w:tcPr>
@@ -630,16 +630,16 @@
         <w:pStyle w:val="Normal"/>
         <w:rPr/>
       </w:pPr>
-      <w:bookmarkStart w:id="1" w:name="_Toc113291685"/>
-      <w:bookmarkStart w:id="2" w:name="_Toc111117822"/>
+      <w:bookmarkStart w:id="1" w:name="_Toc107858829"/>
+      <w:bookmarkStart w:id="2" w:name="_Toc108287587"/>
       <w:bookmarkStart w:id="3" w:name="_Toc111014886"/>
-      <w:bookmarkStart w:id="4" w:name="_Toc108287587"/>
-      <w:bookmarkStart w:id="5" w:name="_Toc107858829"/>
-      <w:bookmarkStart w:id="6" w:name="_Toc346509227"/>
-      <w:bookmarkStart w:id="7" w:name="_Toc346508952"/>
+      <w:bookmarkStart w:id="4" w:name="_Toc111117822"/>
+      <w:bookmarkStart w:id="5" w:name="_Toc113291685"/>
+      <w:bookmarkStart w:id="6" w:name="_Toc344877432"/>
+      <w:bookmarkStart w:id="7" w:name="_Toc344879822"/>
       <w:bookmarkStart w:id="8" w:name="_Toc346508722"/>
-      <w:bookmarkStart w:id="9" w:name="_Toc344879822"/>
-      <w:bookmarkStart w:id="10" w:name="_Toc344877432"/>
+      <w:bookmarkStart w:id="9" w:name="_Toc346508952"/>
+      <w:bookmarkStart w:id="10" w:name="_Toc346509227"/>
       <w:bookmarkEnd w:id="6"/>
       <w:bookmarkEnd w:id="7"/>
       <w:bookmarkEnd w:id="8"/>
@@ -657,6 +657,34 @@
       <w:bookmarkEnd w:id="3"/>
       <w:bookmarkEnd w:id="4"/>
       <w:bookmarkEnd w:id="5"/>
+    </w:p>
+    <w:p>
+      <w:pPr>
+        <w:sectPr>
+          <w:headerReference w:type="default" r:id="rId3"/>
+          <w:footerReference w:type="default" r:id="rId4"/>
+          <w:type w:val="nextPage"/>
+          <w:pgSz w:w="12240" w:h="15840"/>
+          <w:pgMar w:left="1440" w:right="1440" w:header="720" w:top="1440" w:footer="720" w:bottom="1440" w:gutter="0"/>
+          <w:pgNumType w:fmt="lowerRoman"/>
+          <w:formProt w:val="false"/>
+          <w:titlePg/>
+          <w:textDirection w:val="lrTb"/>
+          <w:docGrid w:type="default" w:linePitch="100" w:charSpace="0"/>
+        </w:sectPr>
+      </w:pPr>
+    </w:p>
+    <w:p>
+      <w:pPr>
+        <w:pStyle w:val="Normal"/>
+        <w:rPr>
+          <w:rFonts w:ascii="Arial" w:hAnsi="Arial"/>
+          <w:color w:val="FFFFFF"/>
+        </w:rPr>
+      </w:pPr>
+      <w:r>
+        <w:rPr/>
+      </w:r>
     </w:p>
     <w:sdt>
       <w:sdtPr>
@@ -699,6 +727,18 @@
             <w:fldChar w:fldCharType="end"/>
           </w:r>
         </w:p>
+        <w:p>
+          <w:pPr>
+            <w:sectPr>
+              <w:type w:val="continuous"/>
+              <w:pgSz w:w="12240" w:h="15840"/>
+              <w:pgMar w:left="1440" w:right="1440" w:header="720" w:top="1440" w:footer="720" w:bottom="1440" w:gutter="0"/>
+              <w:formProt w:val="false"/>
+              <w:textDirection w:val="lrTb"/>
+              <w:docGrid w:type="default" w:linePitch="100" w:charSpace="0"/>
+            </w:sectPr>
+          </w:pPr>
+        </w:p>
       </w:sdtContent>
     </w:sdt>
     <w:p>
@@ -1831,10 +1871,10 @@
         <w:tblLook w:firstRow="0" w:noVBand="0" w:lastRow="0" w:firstColumn="0" w:lastColumn="0" w:noHBand="0" w:val="0000"/>
       </w:tblPr>
       <w:tblGrid>
-        <w:gridCol w:w="1169"/>
+        <w:gridCol w:w="1168"/>
         <w:gridCol w:w="1949"/>
-        <w:gridCol w:w="4251"/>
-        <w:gridCol w:w="1986"/>
+        <w:gridCol w:w="4250"/>
+        <w:gridCol w:w="1988"/>
       </w:tblGrid>
       <w:tr>
         <w:trPr>
@@ -1842,7 +1882,7 @@
         </w:trPr>
         <w:tc>
           <w:tcPr>
-            <w:tcW w:w="1169" w:type="dxa"/>
+            <w:tcW w:w="1168" w:type="dxa"/>
             <w:tcBorders>
               <w:top w:val="single" w:sz="12" w:space="0" w:color="000000"/>
               <w:left w:val="single" w:sz="12" w:space="0" w:color="000000"/>
@@ -1892,7 +1932,7 @@
         </w:tc>
         <w:tc>
           <w:tcPr>
-            <w:tcW w:w="4251" w:type="dxa"/>
+            <w:tcW w:w="4250" w:type="dxa"/>
             <w:tcBorders>
               <w:top w:val="single" w:sz="12" w:space="0" w:color="000000"/>
               <w:left w:val="single" w:sz="6" w:space="0" w:color="000000"/>
@@ -1917,7 +1957,7 @@
         </w:tc>
         <w:tc>
           <w:tcPr>
-            <w:tcW w:w="1986" w:type="dxa"/>
+            <w:tcW w:w="1988" w:type="dxa"/>
             <w:tcBorders>
               <w:top w:val="single" w:sz="12" w:space="0" w:color="000000"/>
               <w:left w:val="single" w:sz="6" w:space="0" w:color="000000"/>
@@ -1944,7 +1984,7 @@
         <w:trPr/>
         <w:tc>
           <w:tcPr>
-            <w:tcW w:w="1169" w:type="dxa"/>
+            <w:tcW w:w="1168" w:type="dxa"/>
             <w:tcBorders>
               <w:top w:val="single" w:sz="6" w:space="0" w:color="000000"/>
               <w:left w:val="single" w:sz="12" w:space="0" w:color="000000"/>
@@ -1991,7 +2031,7 @@
         </w:tc>
         <w:tc>
           <w:tcPr>
-            <w:tcW w:w="4251" w:type="dxa"/>
+            <w:tcW w:w="4250" w:type="dxa"/>
             <w:tcBorders>
               <w:top w:val="single" w:sz="6" w:space="0" w:color="000000"/>
               <w:left w:val="single" w:sz="6" w:space="0" w:color="000000"/>
@@ -2014,7 +2054,7 @@
         </w:tc>
         <w:tc>
           <w:tcPr>
-            <w:tcW w:w="1986" w:type="dxa"/>
+            <w:tcW w:w="1988" w:type="dxa"/>
             <w:tcBorders>
               <w:top w:val="single" w:sz="6" w:space="0" w:color="000000"/>
               <w:left w:val="single" w:sz="6" w:space="0" w:color="000000"/>
@@ -2040,33 +2080,18 @@
     </w:tbl>
     <w:p>
       <w:pPr>
-        <w:pStyle w:val="Normal"/>
-        <w:rPr/>
-      </w:pPr>
-      <w:r>
-        <w:rPr/>
-      </w:r>
-    </w:p>
-    <w:p>
-      <w:pPr>
         <w:sectPr>
-          <w:headerReference w:type="default" r:id="rId3"/>
-          <w:footerReference w:type="default" r:id="rId4"/>
-          <w:type w:val="nextPage"/>
+          <w:headerReference w:type="default" r:id="rId5"/>
+          <w:footerReference w:type="default" r:id="rId6"/>
+          <w:type w:val="continuous"/>
           <w:pgSz w:w="12240" w:h="15840"/>
           <w:pgMar w:left="1440" w:right="1440" w:header="720" w:top="1440" w:footer="720" w:bottom="1440" w:gutter="0"/>
           <w:pgNumType w:fmt="lowerRoman"/>
           <w:formProt w:val="false"/>
-          <w:titlePg/>
           <w:textDirection w:val="lrTb"/>
           <w:docGrid w:type="default" w:linePitch="100" w:charSpace="0"/>
         </w:sectPr>
-        <w:pStyle w:val="Heading1"/>
-        <w:numPr>
-          <w:ilvl w:val="0"/>
-          <w:numId w:val="0"/>
-        </w:numPr>
-        <w:spacing w:before="0" w:after="240"/>
+        <w:pStyle w:val="Normal"/>
         <w:rPr/>
       </w:pPr>
       <w:r>
@@ -2098,8 +2123,8 @@
           <w:color w:val="FFFFFF"/>
         </w:rPr>
       </w:pPr>
-      <w:bookmarkStart w:id="14" w:name="_Toc113291689"/>
-      <w:bookmarkStart w:id="15" w:name="_Toc439994665"/>
+      <w:bookmarkStart w:id="14" w:name="_Toc439994665"/>
+      <w:bookmarkStart w:id="15" w:name="_Toc113291689"/>
       <w:r>
         <w:rPr>
           <w:rFonts w:ascii="Arial" w:hAnsi="Arial"/>
@@ -2121,8 +2146,8 @@
           <w:rFonts w:ascii="Arial" w:hAnsi="Arial"/>
         </w:rPr>
       </w:pPr>
-      <w:bookmarkStart w:id="16" w:name="_Toc113291690"/>
-      <w:bookmarkStart w:id="17" w:name="_Toc439994667"/>
+      <w:bookmarkStart w:id="16" w:name="_Toc439994667"/>
+      <w:bookmarkStart w:id="17" w:name="_Toc113291690"/>
       <w:r>
         <w:rPr>
           <w:rFonts w:ascii="Arial" w:hAnsi="Arial"/>
@@ -2168,8 +2193,8 @@
           <w:rFonts w:ascii="Arial" w:hAnsi="Arial"/>
         </w:rPr>
       </w:pPr>
-      <w:bookmarkStart w:id="18" w:name="_Toc113291691"/>
-      <w:bookmarkStart w:id="19" w:name="_Toc439994670"/>
+      <w:bookmarkStart w:id="18" w:name="_Toc439994670"/>
+      <w:bookmarkStart w:id="19" w:name="_Toc113291691"/>
       <w:r>
         <w:rPr>
           <w:rFonts w:ascii="Arial" w:hAnsi="Arial"/>
@@ -2268,15 +2293,14 @@
           <w:rFonts w:ascii="Arial" w:hAnsi="Arial"/>
         </w:rPr>
       </w:pPr>
-      <w:bookmarkStart w:id="22" w:name="_Toc439994668"/>
-      <w:bookmarkStart w:id="23" w:name="_Toc113291693"/>
+      <w:bookmarkStart w:id="22" w:name="_Toc113291693"/>
       <w:r>
         <w:rPr>
           <w:rFonts w:ascii="Arial" w:hAnsi="Arial"/>
         </w:rPr>
         <w:t>Definitions, Acronyms and Abbreviations</w:t>
       </w:r>
-      <w:bookmarkEnd w:id="23"/>
+      <w:bookmarkEnd w:id="22"/>
     </w:p>
     <w:p>
       <w:pPr>
@@ -2342,16 +2366,16 @@
           <w:rFonts w:ascii="Arial" w:hAnsi="Arial"/>
         </w:rPr>
       </w:pPr>
+      <w:bookmarkStart w:id="23" w:name="_Toc113291694"/>
       <w:bookmarkStart w:id="24" w:name="_Toc439994668"/>
-      <w:bookmarkStart w:id="25" w:name="_Toc113291694"/>
       <w:r>
         <w:rPr>
           <w:rFonts w:ascii="Arial" w:hAnsi="Arial"/>
         </w:rPr>
         <w:t>Document Conventions</w:t>
       </w:r>
+      <w:bookmarkEnd w:id="23"/>
       <w:bookmarkEnd w:id="24"/>
-      <w:bookmarkEnd w:id="25"/>
     </w:p>
     <w:p>
       <w:pPr>
@@ -2416,22 +2440,22 @@
           <w:rFonts w:ascii="Arial" w:hAnsi="Arial"/>
         </w:rPr>
       </w:pPr>
-      <w:bookmarkStart w:id="26" w:name="_Toc113291695"/>
-      <w:bookmarkStart w:id="27" w:name="_Toc439994672"/>
+      <w:bookmarkStart w:id="25" w:name="_Toc113291695"/>
+      <w:bookmarkStart w:id="26" w:name="_Toc439994672"/>
       <w:r>
         <w:rPr>
           <w:rFonts w:ascii="Arial" w:hAnsi="Arial"/>
         </w:rPr>
         <w:t>References</w:t>
       </w:r>
-      <w:bookmarkEnd w:id="27"/>
+      <w:bookmarkEnd w:id="26"/>
       <w:r>
         <w:rPr>
           <w:rFonts w:ascii="Arial" w:hAnsi="Arial"/>
         </w:rPr>
         <w:t xml:space="preserve"> and Acknowledgments</w:t>
       </w:r>
-      <w:bookmarkEnd w:id="26"/>
+      <w:bookmarkEnd w:id="25"/>
     </w:p>
     <w:p>
       <w:pPr>
@@ -2474,7 +2498,7 @@
         <w:rPr/>
         <w:t xml:space="preserve">Apache.Internet: </w:t>
       </w:r>
-      <w:hyperlink r:id="rId5">
+      <w:hyperlink r:id="rId7">
         <w:r>
           <w:rPr>
             <w:rStyle w:val="InternetLink"/>
@@ -2867,8 +2891,8 @@
           <w:color w:val="FFFFFF"/>
         </w:rPr>
       </w:pPr>
+      <w:bookmarkStart w:id="27" w:name="_Toc439994673"/>
       <w:bookmarkStart w:id="28" w:name="_Toc113291696"/>
-      <w:bookmarkStart w:id="29" w:name="_Toc439994673"/>
       <w:r>
         <w:rPr>
           <w:rFonts w:ascii="Arial" w:hAnsi="Arial"/>
@@ -2876,8 +2900,8 @@
         </w:rPr>
         <w:t>Overall Description</w:t>
       </w:r>
+      <w:bookmarkEnd w:id="27"/>
       <w:bookmarkEnd w:id="28"/>
-      <w:bookmarkEnd w:id="29"/>
     </w:p>
     <w:p>
       <w:pPr>
@@ -2890,16 +2914,16 @@
           <w:rFonts w:ascii="Arial" w:hAnsi="Arial"/>
         </w:rPr>
       </w:pPr>
+      <w:bookmarkStart w:id="29" w:name="_Toc439994674"/>
       <w:bookmarkStart w:id="30" w:name="_Toc113291697"/>
-      <w:bookmarkStart w:id="31" w:name="_Toc439994674"/>
       <w:r>
         <w:rPr>
           <w:rFonts w:ascii="Arial" w:hAnsi="Arial"/>
         </w:rPr>
         <w:t>Product Perspective</w:t>
       </w:r>
+      <w:bookmarkEnd w:id="29"/>
       <w:bookmarkEnd w:id="30"/>
-      <w:bookmarkEnd w:id="31"/>
     </w:p>
     <w:p>
       <w:pPr>
@@ -3004,7 +3028,7 @@
                     </pic:cNvPicPr>
                   </pic:nvPicPr>
                   <pic:blipFill>
-                    <a:blip r:embed="rId6"/>
+                    <a:blip r:embed="rId8"/>
                     <a:stretch>
                       <a:fillRect/>
                     </a:stretch>
@@ -3036,106 +3060,125 @@
           <w:rFonts w:ascii="Arial" w:hAnsi="Arial"/>
         </w:rPr>
       </w:pPr>
-      <w:bookmarkStart w:id="32" w:name="_Toc113291698"/>
-      <w:bookmarkStart w:id="33" w:name="_Toc439994675"/>
+      <w:bookmarkStart w:id="31" w:name="_Toc113291698"/>
+      <w:bookmarkStart w:id="32" w:name="_Toc439994675"/>
       <w:r>
         <w:rPr>
           <w:rFonts w:ascii="Arial" w:hAnsi="Arial"/>
         </w:rPr>
         <w:t xml:space="preserve">Product </w:t>
       </w:r>
+      <w:bookmarkEnd w:id="32"/>
+      <w:r>
+        <w:rPr>
+          <w:rFonts w:ascii="Arial" w:hAnsi="Arial"/>
+        </w:rPr>
+        <w:t>Functionality</w:t>
+      </w:r>
+      <w:bookmarkEnd w:id="31"/>
+      <w:r>
+        <w:rPr>
+          <w:rFonts w:ascii="Arial" w:hAnsi="Arial"/>
+          <w:strike/>
+        </w:rPr>
+        <w:t xml:space="preserve"> </w:t>
+      </w:r>
+    </w:p>
+    <w:p>
+      <w:pPr>
+        <w:pStyle w:val="Template"/>
+        <w:jc w:val="both"/>
+        <w:rPr>
+          <w:color w:val="0000FF"/>
+        </w:rPr>
+      </w:pPr>
+      <w:r>
+        <w:rPr/>
+        <w:t>&lt;</w:t>
+      </w:r>
+      <w:r>
+        <w:rPr>
+          <w:color w:val="0000FF"/>
+        </w:rPr>
+        <w:t>Summarize the major functions the product must perform or must let the user perform. Details will be provided in Section 3, so only a high level summary is needed here. Organize the functions to make them understandable to any reader of the SRS. A picture of the major groups of related requirements and how they relate, such as a top level data flow diagram or object class diagram, will be effective.</w:t>
+      </w:r>
+    </w:p>
+    <w:p>
+      <w:pPr>
+        <w:pStyle w:val="Template"/>
+        <w:jc w:val="both"/>
+        <w:rPr/>
+      </w:pPr>
+      <w:r>
+        <w:rPr/>
+        <w:t xml:space="preserve">TO DO: </w:t>
+      </w:r>
+    </w:p>
+    <w:p>
+      <w:pPr>
+        <w:pStyle w:val="Template"/>
+        <w:jc w:val="both"/>
+        <w:rPr/>
+      </w:pPr>
+      <w:r>
+        <w:rPr/>
+        <w:t>1. Provide a bulleted list of all the major functions of the system</w:t>
+      </w:r>
+    </w:p>
+    <w:p>
+      <w:pPr>
+        <w:pStyle w:val="Template"/>
+        <w:jc w:val="both"/>
+        <w:rPr/>
+      </w:pPr>
+      <w:r>
+        <w:rPr/>
+        <w:t xml:space="preserve">2. </w:t>
+      </w:r>
+      <w:r>
+        <w:rPr>
+          <w:b/>
+        </w:rPr>
+        <w:t xml:space="preserve">(Optional) </w:t>
+      </w:r>
+      <w:r>
+        <w:rPr/>
+        <w:t>Provide a Data Flow Diagram of the system to show how these functions relate to each other. This is useful when there is a clear sequence for the functions being performed.&gt;</w:t>
+      </w:r>
+    </w:p>
+    <w:p>
+      <w:pPr>
+        <w:pStyle w:val="Template"/>
+        <w:jc w:val="both"/>
+        <w:rPr/>
+      </w:pPr>
+      <w:r>
+        <w:rPr/>
+      </w:r>
+    </w:p>
+    <w:p>
+      <w:pPr>
+        <w:pStyle w:val="TextBody"/>
+        <w:jc w:val="both"/>
+        <w:rPr>
+          <w:rFonts w:ascii="Arial" w:hAnsi="Arial"/>
+          <w:b w:val="false"/>
+          <w:b w:val="false"/>
+          <w:i w:val="false"/>
+          <w:i w:val="false"/>
+          <w:caps w:val="false"/>
+          <w:smallCaps w:val="false"/>
+          <w:strike w:val="false"/>
+          <w:dstrike w:val="false"/>
+          <w:color w:val="000000"/>
+          <w:sz w:val="22"/>
+          <w:u w:val="none"/>
+          <w:effect w:val="none"/>
+        </w:rPr>
+      </w:pPr>
+      <w:bookmarkStart w:id="33" w:name="docs-internal-guid-7ec51684-7fff-51fe-28"/>
       <w:bookmarkEnd w:id="33"/>
       <w:r>
-        <w:rPr>
-          <w:rFonts w:ascii="Arial" w:hAnsi="Arial"/>
-        </w:rPr>
-        <w:t>Functionality</w:t>
-      </w:r>
-      <w:bookmarkEnd w:id="32"/>
-      <w:r>
-        <w:rPr>
-          <w:rFonts w:ascii="Arial" w:hAnsi="Arial"/>
-          <w:strike/>
-        </w:rPr>
-        <w:t xml:space="preserve"> </w:t>
-      </w:r>
-    </w:p>
-    <w:p>
-      <w:pPr>
-        <w:pStyle w:val="Template"/>
-        <w:jc w:val="both"/>
-        <w:rPr>
-          <w:color w:val="0000FF"/>
-        </w:rPr>
-      </w:pPr>
-      <w:r>
-        <w:rPr/>
-        <w:t>&lt;</w:t>
-      </w:r>
-      <w:r>
-        <w:rPr>
-          <w:color w:val="0000FF"/>
-        </w:rPr>
-        <w:t>Summarize the major functions the product must perform or must let the user perform. Details will be provided in Section 3, so only a high level summary is needed here. Organize the functions to make them understandable to any reader of the SRS. A picture of the major groups of related requirements and how they relate, such as a top level data flow diagram or object class diagram, will be effective.</w:t>
-      </w:r>
-    </w:p>
-    <w:p>
-      <w:pPr>
-        <w:pStyle w:val="Template"/>
-        <w:jc w:val="both"/>
-        <w:rPr/>
-      </w:pPr>
-      <w:r>
-        <w:rPr/>
-        <w:t xml:space="preserve">TO DO: </w:t>
-      </w:r>
-    </w:p>
-    <w:p>
-      <w:pPr>
-        <w:pStyle w:val="Template"/>
-        <w:jc w:val="both"/>
-        <w:rPr/>
-      </w:pPr>
-      <w:r>
-        <w:rPr/>
-        <w:t>1. Provide a bulleted list of all the major functions of the system</w:t>
-      </w:r>
-    </w:p>
-    <w:p>
-      <w:pPr>
-        <w:pStyle w:val="Template"/>
-        <w:jc w:val="both"/>
-        <w:rPr/>
-      </w:pPr>
-      <w:r>
-        <w:rPr/>
-        <w:t xml:space="preserve">2. </w:t>
-      </w:r>
-      <w:r>
-        <w:rPr>
-          <w:b/>
-        </w:rPr>
-        <w:t xml:space="preserve">(Optional) </w:t>
-      </w:r>
-      <w:r>
-        <w:rPr/>
-        <w:t>Provide a Data Flow Diagram of the system to show how these functions relate to each other. This is useful when there is a clear sequence for the functions being performed.&gt;</w:t>
-      </w:r>
-    </w:p>
-    <w:p>
-      <w:pPr>
-        <w:pStyle w:val="Template"/>
-        <w:jc w:val="both"/>
-        <w:rPr/>
-      </w:pPr>
-      <w:r>
-        <w:rPr/>
-      </w:r>
-    </w:p>
-    <w:p>
-      <w:pPr>
-        <w:pStyle w:val="TextBody"/>
-        <w:jc w:val="both"/>
         <w:rPr>
           <w:rFonts w:ascii="Arial" w:hAnsi="Arial"/>
           <w:b w:val="false"/>
@@ -3149,9 +3192,48 @@
           <w:u w:val="none"/>
           <w:effect w:val="none"/>
         </w:rPr>
-      </w:pPr>
-      <w:bookmarkStart w:id="34" w:name="docs-internal-guid-7ec51684-7fff-51fe-28"/>
-      <w:bookmarkEnd w:id="34"/>
+        <w:t>Client access to the application shall be through a standard web browser, the chrome browser shall be the standard browser that is supported. </w:t>
+      </w:r>
+    </w:p>
+    <w:p>
+      <w:pPr>
+        <w:pStyle w:val="TextBody"/>
+        <w:rPr/>
+      </w:pPr>
+      <w:r>
+        <w:rPr/>
+      </w:r>
+    </w:p>
+    <w:p>
+      <w:pPr>
+        <w:pStyle w:val="TextBody"/>
+        <w:numPr>
+          <w:ilvl w:val="0"/>
+          <w:numId w:val="4"/>
+        </w:numPr>
+        <w:tabs>
+          <w:tab w:val="clear" w:pos="720"/>
+          <w:tab w:val="left" w:pos="0" w:leader="none"/>
+        </w:tabs>
+        <w:bidi w:val="0"/>
+        <w:spacing w:lineRule="auto" w:line="331" w:before="0" w:after="0"/>
+        <w:ind w:left="707" w:hanging="283"/>
+        <w:rPr>
+          <w:rFonts w:ascii="Arial" w:hAnsi="Arial"/>
+          <w:b w:val="false"/>
+          <w:b w:val="false"/>
+          <w:i w:val="false"/>
+          <w:i w:val="false"/>
+          <w:caps w:val="false"/>
+          <w:smallCaps w:val="false"/>
+          <w:strike w:val="false"/>
+          <w:dstrike w:val="false"/>
+          <w:color w:val="000000"/>
+          <w:sz w:val="22"/>
+          <w:u w:val="none"/>
+          <w:effect w:val="none"/>
+        </w:rPr>
+      </w:pPr>
       <w:r>
         <w:rPr>
           <w:rFonts w:ascii="Arial" w:hAnsi="Arial"/>
@@ -3166,7 +3248,7 @@
           <w:u w:val="none"/>
           <w:effect w:val="none"/>
         </w:rPr>
-        <w:t>Client access to the application shall be through a standard web browser, the chrome browser shall be the standard browser that is supported. </w:t>
+        <w:t>The user interface to the app shall be an interactive form-based interface.</w:t>
       </w:r>
     </w:p>
     <w:p>
@@ -3183,7 +3265,7 @@
         <w:pStyle w:val="TextBody"/>
         <w:numPr>
           <w:ilvl w:val="0"/>
-          <w:numId w:val="4"/>
+          <w:numId w:val="5"/>
         </w:numPr>
         <w:tabs>
           <w:tab w:val="clear" w:pos="720"/>
@@ -3192,6 +3274,23 @@
         <w:bidi w:val="0"/>
         <w:spacing w:lineRule="auto" w:line="331" w:before="0" w:after="0"/>
         <w:ind w:left="707" w:hanging="283"/>
+        <w:rPr>
+          <w:rFonts w:ascii="Arial" w:hAnsi="Arial"/>
+          <w:b w:val="false"/>
+          <w:b w:val="false"/>
+          <w:i w:val="false"/>
+          <w:i w:val="false"/>
+          <w:caps w:val="false"/>
+          <w:smallCaps w:val="false"/>
+          <w:strike w:val="false"/>
+          <w:dstrike w:val="false"/>
+          <w:color w:val="000000"/>
+          <w:sz w:val="22"/>
+          <w:u w:val="none"/>
+          <w:effect w:val="none"/>
+        </w:rPr>
+      </w:pPr>
+      <w:r>
         <w:rPr>
           <w:rFonts w:ascii="Arial" w:hAnsi="Arial"/>
           <w:b w:val="false"/>
@@ -3205,6 +3304,47 @@
           <w:u w:val="none"/>
           <w:effect w:val="none"/>
         </w:rPr>
+        <w:t>All users shall have the ability to register an account using a unique email address not yet registered with the system, accounts shall be password protected.</w:t>
+      </w:r>
+    </w:p>
+    <w:p>
+      <w:pPr>
+        <w:pStyle w:val="TextBody"/>
+        <w:rPr/>
+      </w:pPr>
+      <w:r>
+        <w:rPr/>
+      </w:r>
+    </w:p>
+    <w:p>
+      <w:pPr>
+        <w:pStyle w:val="TextBody"/>
+        <w:numPr>
+          <w:ilvl w:val="0"/>
+          <w:numId w:val="6"/>
+        </w:numPr>
+        <w:tabs>
+          <w:tab w:val="clear" w:pos="720"/>
+          <w:tab w:val="left" w:pos="0" w:leader="none"/>
+        </w:tabs>
+        <w:bidi w:val="0"/>
+        <w:spacing w:lineRule="auto" w:line="331" w:before="0" w:after="0"/>
+        <w:ind w:left="707" w:hanging="283"/>
+        <w:rPr>
+          <w:rFonts w:ascii="Arial" w:hAnsi="Arial"/>
+          <w:b w:val="false"/>
+          <w:b w:val="false"/>
+          <w:i w:val="false"/>
+          <w:i w:val="false"/>
+          <w:caps w:val="false"/>
+          <w:smallCaps w:val="false"/>
+          <w:strike w:val="false"/>
+          <w:dstrike w:val="false"/>
+          <w:color w:val="000000"/>
+          <w:sz w:val="22"/>
+          <w:u w:val="none"/>
+          <w:effect w:val="none"/>
+        </w:rPr>
       </w:pPr>
       <w:r>
         <w:rPr>
@@ -3220,7 +3360,7 @@
           <w:u w:val="none"/>
           <w:effect w:val="none"/>
         </w:rPr>
-        <w:t>The user interface to the app shall be an interactive form-based interface.</w:t>
+        <w:t>Users who have registered accounts shall be able to login to the web app using their credentials.</w:t>
       </w:r>
     </w:p>
     <w:p>
@@ -3237,7 +3377,7 @@
         <w:pStyle w:val="TextBody"/>
         <w:numPr>
           <w:ilvl w:val="0"/>
-          <w:numId w:val="5"/>
+          <w:numId w:val="7"/>
         </w:numPr>
         <w:tabs>
           <w:tab w:val="clear" w:pos="720"/>
@@ -3246,6 +3386,23 @@
         <w:bidi w:val="0"/>
         <w:spacing w:lineRule="auto" w:line="331" w:before="0" w:after="0"/>
         <w:ind w:left="707" w:hanging="283"/>
+        <w:rPr>
+          <w:rFonts w:ascii="Arial" w:hAnsi="Arial"/>
+          <w:b w:val="false"/>
+          <w:b w:val="false"/>
+          <w:i w:val="false"/>
+          <w:i w:val="false"/>
+          <w:caps w:val="false"/>
+          <w:smallCaps w:val="false"/>
+          <w:strike w:val="false"/>
+          <w:dstrike w:val="false"/>
+          <w:color w:val="000000"/>
+          <w:sz w:val="22"/>
+          <w:u w:val="none"/>
+          <w:effect w:val="none"/>
+        </w:rPr>
+      </w:pPr>
+      <w:r>
         <w:rPr>
           <w:rFonts w:ascii="Arial" w:hAnsi="Arial"/>
           <w:b w:val="false"/>
@@ -3259,6 +3416,47 @@
           <w:u w:val="none"/>
           <w:effect w:val="none"/>
         </w:rPr>
+        <w:t>Any user with a verified account shall have the ability to submit several online store pages for monitoring when logged into their account.</w:t>
+      </w:r>
+    </w:p>
+    <w:p>
+      <w:pPr>
+        <w:pStyle w:val="TextBody"/>
+        <w:rPr/>
+      </w:pPr>
+      <w:r>
+        <w:rPr/>
+      </w:r>
+    </w:p>
+    <w:p>
+      <w:pPr>
+        <w:pStyle w:val="TextBody"/>
+        <w:numPr>
+          <w:ilvl w:val="0"/>
+          <w:numId w:val="8"/>
+        </w:numPr>
+        <w:tabs>
+          <w:tab w:val="clear" w:pos="720"/>
+          <w:tab w:val="left" w:pos="0" w:leader="none"/>
+        </w:tabs>
+        <w:bidi w:val="0"/>
+        <w:spacing w:lineRule="auto" w:line="331" w:before="0" w:after="0"/>
+        <w:ind w:left="707" w:hanging="283"/>
+        <w:rPr>
+          <w:rFonts w:ascii="Arial" w:hAnsi="Arial"/>
+          <w:b w:val="false"/>
+          <w:b w:val="false"/>
+          <w:i w:val="false"/>
+          <w:i w:val="false"/>
+          <w:caps w:val="false"/>
+          <w:smallCaps w:val="false"/>
+          <w:strike w:val="false"/>
+          <w:dstrike w:val="false"/>
+          <w:color w:val="000000"/>
+          <w:sz w:val="22"/>
+          <w:u w:val="none"/>
+          <w:effect w:val="none"/>
+        </w:rPr>
       </w:pPr>
       <w:r>
         <w:rPr>
@@ -3274,7 +3472,7 @@
           <w:u w:val="none"/>
           <w:effect w:val="none"/>
         </w:rPr>
-        <w:t>All users shall have the ability to register an account using a unique email address not yet registered with the system, accounts shall be password protected.</w:t>
+        <w:t>The user shall have access to all data conected to their account. Including updates on the online store pages submitted for monitoring.</w:t>
       </w:r>
     </w:p>
     <w:p>
@@ -3291,7 +3489,7 @@
         <w:pStyle w:val="TextBody"/>
         <w:numPr>
           <w:ilvl w:val="0"/>
-          <w:numId w:val="6"/>
+          <w:numId w:val="9"/>
         </w:numPr>
         <w:tabs>
           <w:tab w:val="clear" w:pos="720"/>
@@ -3300,6 +3498,23 @@
         <w:bidi w:val="0"/>
         <w:spacing w:lineRule="auto" w:line="331" w:before="0" w:after="0"/>
         <w:ind w:left="707" w:hanging="283"/>
+        <w:rPr>
+          <w:rFonts w:ascii="Arial" w:hAnsi="Arial"/>
+          <w:b w:val="false"/>
+          <w:b w:val="false"/>
+          <w:i w:val="false"/>
+          <w:i w:val="false"/>
+          <w:caps w:val="false"/>
+          <w:smallCaps w:val="false"/>
+          <w:strike w:val="false"/>
+          <w:dstrike w:val="false"/>
+          <w:color w:val="000000"/>
+          <w:sz w:val="22"/>
+          <w:u w:val="none"/>
+          <w:effect w:val="none"/>
+        </w:rPr>
+      </w:pPr>
+      <w:r>
         <w:rPr>
           <w:rFonts w:ascii="Arial" w:hAnsi="Arial"/>
           <w:b w:val="false"/>
@@ -3313,6 +3528,47 @@
           <w:u w:val="none"/>
           <w:effect w:val="none"/>
         </w:rPr>
+        <w:t>The user shall have the ability to remove online store pages from their accounts monitoring list.</w:t>
+      </w:r>
+    </w:p>
+    <w:p>
+      <w:pPr>
+        <w:pStyle w:val="TextBody"/>
+        <w:rPr/>
+      </w:pPr>
+      <w:r>
+        <w:rPr/>
+      </w:r>
+    </w:p>
+    <w:p>
+      <w:pPr>
+        <w:pStyle w:val="TextBody"/>
+        <w:numPr>
+          <w:ilvl w:val="0"/>
+          <w:numId w:val="10"/>
+        </w:numPr>
+        <w:tabs>
+          <w:tab w:val="clear" w:pos="720"/>
+          <w:tab w:val="left" w:pos="0" w:leader="none"/>
+        </w:tabs>
+        <w:bidi w:val="0"/>
+        <w:spacing w:lineRule="auto" w:line="331" w:before="0" w:after="0"/>
+        <w:ind w:left="707" w:hanging="283"/>
+        <w:rPr>
+          <w:rFonts w:ascii="Arial" w:hAnsi="Arial"/>
+          <w:b w:val="false"/>
+          <w:b w:val="false"/>
+          <w:i w:val="false"/>
+          <w:i w:val="false"/>
+          <w:caps w:val="false"/>
+          <w:smallCaps w:val="false"/>
+          <w:strike w:val="false"/>
+          <w:dstrike w:val="false"/>
+          <w:color w:val="000000"/>
+          <w:sz w:val="22"/>
+          <w:u w:val="none"/>
+          <w:effect w:val="none"/>
+        </w:rPr>
       </w:pPr>
       <w:r>
         <w:rPr>
@@ -3328,7 +3584,7 @@
           <w:u w:val="none"/>
           <w:effect w:val="none"/>
         </w:rPr>
-        <w:t>Users who have registered accounts shall be able to login to the web app using their credentials.</w:t>
+        <w:t>Users shall have the ability to log out of their accounts.</w:t>
       </w:r>
     </w:p>
     <w:p>
@@ -3345,7 +3601,7 @@
         <w:pStyle w:val="TextBody"/>
         <w:numPr>
           <w:ilvl w:val="0"/>
-          <w:numId w:val="7"/>
+          <w:numId w:val="11"/>
         </w:numPr>
         <w:tabs>
           <w:tab w:val="clear" w:pos="720"/>
@@ -3354,6 +3610,23 @@
         <w:bidi w:val="0"/>
         <w:spacing w:lineRule="auto" w:line="331" w:before="0" w:after="0"/>
         <w:ind w:left="707" w:hanging="283"/>
+        <w:rPr>
+          <w:rFonts w:ascii="Arial" w:hAnsi="Arial"/>
+          <w:b w:val="false"/>
+          <w:b w:val="false"/>
+          <w:i w:val="false"/>
+          <w:i w:val="false"/>
+          <w:caps w:val="false"/>
+          <w:smallCaps w:val="false"/>
+          <w:strike w:val="false"/>
+          <w:dstrike w:val="false"/>
+          <w:color w:val="000000"/>
+          <w:sz w:val="22"/>
+          <w:u w:val="none"/>
+          <w:effect w:val="none"/>
+        </w:rPr>
+      </w:pPr>
+      <w:r>
         <w:rPr>
           <w:rFonts w:ascii="Arial" w:hAnsi="Arial"/>
           <w:b w:val="false"/>
@@ -3367,6 +3640,47 @@
           <w:u w:val="none"/>
           <w:effect w:val="none"/>
         </w:rPr>
+        <w:t>Users shall have the ability to delete their accounts.</w:t>
+      </w:r>
+    </w:p>
+    <w:p>
+      <w:pPr>
+        <w:pStyle w:val="TextBody"/>
+        <w:rPr/>
+      </w:pPr>
+      <w:r>
+        <w:rPr/>
+      </w:r>
+    </w:p>
+    <w:p>
+      <w:pPr>
+        <w:pStyle w:val="TextBody"/>
+        <w:numPr>
+          <w:ilvl w:val="0"/>
+          <w:numId w:val="12"/>
+        </w:numPr>
+        <w:tabs>
+          <w:tab w:val="clear" w:pos="720"/>
+          <w:tab w:val="left" w:pos="0" w:leader="none"/>
+        </w:tabs>
+        <w:bidi w:val="0"/>
+        <w:spacing w:lineRule="auto" w:line="331" w:before="0" w:after="0"/>
+        <w:ind w:left="707" w:hanging="283"/>
+        <w:rPr>
+          <w:rFonts w:ascii="Arial" w:hAnsi="Arial"/>
+          <w:b w:val="false"/>
+          <w:b w:val="false"/>
+          <w:i w:val="false"/>
+          <w:i w:val="false"/>
+          <w:caps w:val="false"/>
+          <w:smallCaps w:val="false"/>
+          <w:strike w:val="false"/>
+          <w:dstrike w:val="false"/>
+          <w:color w:val="000000"/>
+          <w:sz w:val="22"/>
+          <w:u w:val="none"/>
+          <w:effect w:val="none"/>
+        </w:rPr>
       </w:pPr>
       <w:r>
         <w:rPr>
@@ -3382,7 +3696,7 @@
           <w:u w:val="none"/>
           <w:effect w:val="none"/>
         </w:rPr>
-        <w:t>Any user with a verified account shall have the ability to submit several online store pages for monitoring when logged into their account.</w:t>
+        <w:t>The system shall inform the user of what online stores are supported by the system.</w:t>
       </w:r>
     </w:p>
     <w:p>
@@ -3399,7 +3713,7 @@
         <w:pStyle w:val="TextBody"/>
         <w:numPr>
           <w:ilvl w:val="0"/>
-          <w:numId w:val="8"/>
+          <w:numId w:val="13"/>
         </w:numPr>
         <w:tabs>
           <w:tab w:val="clear" w:pos="720"/>
@@ -3408,6 +3722,23 @@
         <w:bidi w:val="0"/>
         <w:spacing w:lineRule="auto" w:line="331" w:before="0" w:after="0"/>
         <w:ind w:left="707" w:hanging="283"/>
+        <w:rPr>
+          <w:rFonts w:ascii="Arial" w:hAnsi="Arial"/>
+          <w:b w:val="false"/>
+          <w:b w:val="false"/>
+          <w:i w:val="false"/>
+          <w:i w:val="false"/>
+          <w:caps w:val="false"/>
+          <w:smallCaps w:val="false"/>
+          <w:strike w:val="false"/>
+          <w:dstrike w:val="false"/>
+          <w:color w:val="000000"/>
+          <w:sz w:val="22"/>
+          <w:u w:val="none"/>
+          <w:effect w:val="none"/>
+        </w:rPr>
+      </w:pPr>
+      <w:r>
         <w:rPr>
           <w:rFonts w:ascii="Arial" w:hAnsi="Arial"/>
           <w:b w:val="false"/>
@@ -3421,7 +3752,125 @@
           <w:u w:val="none"/>
           <w:effect w:val="none"/>
         </w:rPr>
-      </w:pPr>
+        <w:t>The system shall scrape any online store page that is submitted to it for the price of the relevant item. The system shall then store the relevant data on that item for later use.</w:t>
+      </w:r>
+    </w:p>
+    <w:p>
+      <w:pPr>
+        <w:pStyle w:val="Template"/>
+        <w:jc w:val="both"/>
+        <w:rPr/>
+      </w:pPr>
+      <w:r>
+        <w:rPr/>
+      </w:r>
+    </w:p>
+    <w:p>
+      <w:pPr>
+        <w:pStyle w:val="Heading2"/>
+        <w:numPr>
+          <w:ilvl w:val="1"/>
+          <w:numId w:val="2"/>
+        </w:numPr>
+        <w:rPr>
+          <w:rFonts w:ascii="Arial" w:hAnsi="Arial"/>
+        </w:rPr>
+      </w:pPr>
+      <w:bookmarkStart w:id="34" w:name="_Toc439994676"/>
+      <w:bookmarkStart w:id="35" w:name="_Toc113291699"/>
+      <w:r>
+        <w:rPr>
+          <w:rFonts w:ascii="Arial" w:hAnsi="Arial"/>
+        </w:rPr>
+        <w:t>Users and Characteristics</w:t>
+      </w:r>
+      <w:bookmarkEnd w:id="34"/>
+      <w:bookmarkEnd w:id="35"/>
+    </w:p>
+    <w:p>
+      <w:pPr>
+        <w:pStyle w:val="Template"/>
+        <w:jc w:val="both"/>
+        <w:rPr>
+          <w:color w:val="0000FF"/>
+        </w:rPr>
+      </w:pPr>
+      <w:r>
+        <w:rPr/>
+        <w:t>&lt;</w:t>
+      </w:r>
+      <w:r>
+        <w:rPr>
+          <w:color w:val="0000FF"/>
+        </w:rPr>
+        <w:t xml:space="preserve">Identify the various users that you anticipate will use this product. Users may be differentiated based on frequency of use, subset of product functions used, technical expertise, security or privilege levels, educational level, or experience. </w:t>
+      </w:r>
+    </w:p>
+    <w:p>
+      <w:pPr>
+        <w:pStyle w:val="Template"/>
+        <w:jc w:val="both"/>
+        <w:rPr/>
+      </w:pPr>
+      <w:r>
+        <w:rPr/>
+        <w:t xml:space="preserve">TO DO: </w:t>
+      </w:r>
+    </w:p>
+    <w:p>
+      <w:pPr>
+        <w:pStyle w:val="Template"/>
+        <w:jc w:val="both"/>
+        <w:rPr/>
+      </w:pPr>
+      <w:r>
+        <w:rPr/>
+        <w:t xml:space="preserve">1. Describe the pertinent characteristics of each user. Certain requirements may pertain only to certain users. </w:t>
+      </w:r>
+    </w:p>
+    <w:p>
+      <w:pPr>
+        <w:pStyle w:val="Template"/>
+        <w:jc w:val="both"/>
+        <w:rPr/>
+      </w:pPr>
+      <w:r>
+        <w:rPr/>
+        <w:t>3. Distinguish the most important users for this product from those who are less important to satisfy.&gt;</w:t>
+      </w:r>
+    </w:p>
+    <w:p>
+      <w:pPr>
+        <w:pStyle w:val="Template"/>
+        <w:jc w:val="both"/>
+        <w:rPr/>
+      </w:pPr>
+      <w:r>
+        <w:rPr/>
+      </w:r>
+    </w:p>
+    <w:p>
+      <w:pPr>
+        <w:pStyle w:val="TextBody"/>
+        <w:jc w:val="both"/>
+        <w:rPr>
+          <w:rFonts w:ascii="Arial" w:hAnsi="Arial"/>
+          <w:b w:val="false"/>
+          <w:b w:val="false"/>
+          <w:i w:val="false"/>
+          <w:i w:val="false"/>
+          <w:caps w:val="false"/>
+          <w:smallCaps w:val="false"/>
+          <w:strike w:val="false"/>
+          <w:dstrike w:val="false"/>
+          <w:color w:val="000000"/>
+          <w:sz w:val="22"/>
+          <w:u w:val="none"/>
+          <w:effect w:val="none"/>
+        </w:rPr>
+      </w:pPr>
+      <w:bookmarkStart w:id="36" w:name="docs-internal-guid-4bdd2f48-7fff-a9fb-ff"/>
+      <w:bookmarkEnd w:id="36"/>
       <w:r>
         <w:rPr>
           <w:rFonts w:ascii="Arial" w:hAnsi="Arial"/>
@@ -3436,7 +3885,7 @@
           <w:u w:val="none"/>
           <w:effect w:val="none"/>
         </w:rPr>
-        <w:t>The user shall have access to all data conected to their account. Including updates on the online store pages submitted for monitoring.</w:t>
+        <w:t>All users shall come from the general consumer population. The most important users for our application will be those whose financial situation incentivizes them to seek discounted items. The least important user for our application will be those whose financial situation is not as severe and so would not require them to use our application as frequently. The characteristics of these users will vary drastically. Users may be disabled in many ways or have poor skills with technology these variables will need to be taken into account. </w:t>
       </w:r>
     </w:p>
     <w:p>
@@ -3446,22 +3895,195 @@
       </w:pPr>
       <w:r>
         <w:rPr/>
+        <w:br/>
+      </w:r>
+    </w:p>
+    <w:p>
+      <w:pPr>
+        <w:pStyle w:val="Heading2"/>
+        <w:numPr>
+          <w:ilvl w:val="1"/>
+          <w:numId w:val="2"/>
+        </w:numPr>
+        <w:rPr>
+          <w:rFonts w:ascii="Arial" w:hAnsi="Arial"/>
+        </w:rPr>
+      </w:pPr>
+      <w:bookmarkStart w:id="37" w:name="_Toc439994677"/>
+      <w:bookmarkStart w:id="38" w:name="_Toc113291700"/>
+      <w:r>
+        <w:rPr>
+          <w:rFonts w:ascii="Arial" w:hAnsi="Arial"/>
+        </w:rPr>
+        <w:t>Operating Environment</w:t>
+      </w:r>
+      <w:bookmarkEnd w:id="37"/>
+      <w:bookmarkEnd w:id="38"/>
+    </w:p>
+    <w:p>
+      <w:pPr>
+        <w:pStyle w:val="Template"/>
+        <w:jc w:val="both"/>
+        <w:rPr/>
+      </w:pPr>
+      <w:r>
+        <w:rPr/>
+        <w:t>&lt;</w:t>
+      </w:r>
+      <w:r>
+        <w:rPr>
+          <w:color w:val="0000FF"/>
+        </w:rPr>
+        <w:t>Describe the environment in which the software will operate, including the hardware platform, operating system and versions, and any other software components or applications with which it must peacefully coexist. In this part, make sure to include a simple diagram that shows the major components of the overall system, subsystem interconnections, and external interface</w:t>
+      </w:r>
+    </w:p>
+    <w:p>
+      <w:pPr>
+        <w:pStyle w:val="Template"/>
+        <w:jc w:val="both"/>
+        <w:rPr/>
+      </w:pPr>
+      <w:r>
+        <w:rPr/>
+        <w:t>TO DO: As stated above, in at least one paragraph, describe the environment your system will have to operate in. Make sure to include the minimum platform requirements for your system. &gt;</w:t>
+      </w:r>
+    </w:p>
+    <w:p>
+      <w:pPr>
+        <w:pStyle w:val="Template"/>
+        <w:jc w:val="both"/>
+        <w:rPr/>
+      </w:pPr>
+      <w:r>
+        <w:rPr/>
+      </w:r>
+    </w:p>
+    <w:p>
+      <w:pPr>
+        <w:pStyle w:val="Template"/>
+        <w:spacing w:lineRule="auto" w:line="480"/>
+        <w:jc w:val="both"/>
+        <w:rPr>
+          <w:rFonts w:ascii="Calibri" w:hAnsi="Calibri" w:cs="Calibri" w:asciiTheme="majorHAnsi" w:cstheme="majorHAnsi" w:hAnsiTheme="majorHAnsi"/>
+          <w:i w:val="false"/>
+          <w:i w:val="false"/>
+          <w:color w:val="FF0000"/>
+        </w:rPr>
+      </w:pPr>
+      <w:r>
+        <w:rPr>
+          <w:rFonts w:cs="Calibri" w:ascii="Calibri" w:hAnsi="Calibri" w:asciiTheme="majorHAnsi" w:cstheme="majorHAnsi" w:hAnsiTheme="majorHAnsi"/>
+          <w:i w:val="false"/>
+        </w:rPr>
+        <w:t>The environment that will be implemented for this software is composed of virtual machine running an Apache Web Server. This software utilize Amazon Web Services to run an E2C instance whose operating system is Ubuntu 18.04. This instacance will  run an Apache Web Server that will handle client requests from different users.Finally the web application utilizes the django web server to communicate with the Apache server via WSGI. The scripts contain in WSGI control the flow of communication between URLs, views, models, and database.</w:t>
+      </w:r>
+    </w:p>
+    <w:p>
+      <w:pPr>
+        <w:pStyle w:val="Heading2"/>
+        <w:numPr>
+          <w:ilvl w:val="1"/>
+          <w:numId w:val="2"/>
+        </w:numPr>
+        <w:rPr>
+          <w:rFonts w:ascii="Arial" w:hAnsi="Arial"/>
+        </w:rPr>
+      </w:pPr>
+      <w:bookmarkStart w:id="39" w:name="_Toc439994678"/>
+      <w:bookmarkStart w:id="40" w:name="_Toc113291701"/>
+      <w:r>
+        <w:rPr>
+          <w:rFonts w:ascii="Arial" w:hAnsi="Arial"/>
+        </w:rPr>
+        <w:t>Design and Implementation Constraints</w:t>
+      </w:r>
+      <w:bookmarkEnd w:id="39"/>
+      <w:bookmarkEnd w:id="40"/>
+    </w:p>
+    <w:p>
+      <w:pPr>
+        <w:pStyle w:val="Template"/>
+        <w:jc w:val="both"/>
+        <w:rPr>
+          <w:color w:val="0000FF"/>
+        </w:rPr>
+      </w:pPr>
+      <w:r>
+        <w:rPr/>
+        <w:t>&lt;</w:t>
+      </w:r>
+      <w:r>
+        <w:rPr>
+          <w:color w:val="0000FF"/>
+        </w:rPr>
+        <w:t>Describe any items or issues that will limit the options available to the developers. These might include: hardware limitations (timing requirements, memory requirements); interfaces to other applications; specific technologies, tools, and databases to be used; parallel operations; language requirements; communications protocols; security considerations; design conventions or programming standards (for example, if the customer’s organization will be responsible for maintaining the delivered software).</w:t>
+      </w:r>
+    </w:p>
+    <w:p>
+      <w:pPr>
+        <w:pStyle w:val="Template"/>
+        <w:jc w:val="both"/>
+        <w:rPr/>
+      </w:pPr>
+      <w:r>
+        <w:rPr/>
+        <w:t>TO DO: In this section you need to consider all of the information you gathered so far, analyze it and correctly identify relevant constraints.&gt;</w:t>
+      </w:r>
+    </w:p>
+    <w:p>
+      <w:pPr>
+        <w:pStyle w:val="Template"/>
+        <w:jc w:val="both"/>
+        <w:rPr/>
+      </w:pPr>
+      <w:r>
+        <w:rPr/>
+      </w:r>
+    </w:p>
+    <w:p>
+      <w:pPr>
+        <w:pStyle w:val="Template"/>
+        <w:jc w:val="both"/>
+        <w:rPr/>
+      </w:pPr>
+      <w:r>
+        <w:rPr/>
+        <w:t>Issue of periodically have to update the intems from each user which will require correct timing and threading to not back up the system.</w:t>
+      </w:r>
+    </w:p>
+    <w:p>
+      <w:pPr>
+        <w:pStyle w:val="Template"/>
+        <w:jc w:val="both"/>
+        <w:rPr/>
+      </w:pPr>
+      <w:r>
+        <w:rPr/>
       </w:r>
     </w:p>
     <w:p>
       <w:pPr>
         <w:pStyle w:val="TextBody"/>
-        <w:numPr>
-          <w:ilvl w:val="0"/>
-          <w:numId w:val="9"/>
-        </w:numPr>
-        <w:tabs>
-          <w:tab w:val="clear" w:pos="720"/>
-          <w:tab w:val="left" w:pos="0" w:leader="none"/>
-        </w:tabs>
-        <w:bidi w:val="0"/>
-        <w:spacing w:lineRule="auto" w:line="331" w:before="0" w:after="0"/>
-        <w:ind w:left="707" w:hanging="283"/>
+        <w:jc w:val="both"/>
+        <w:rPr>
+          <w:rFonts w:ascii="Arial" w:hAnsi="Arial"/>
+          <w:b w:val="false"/>
+          <w:b w:val="false"/>
+          <w:i w:val="false"/>
+          <w:i w:val="false"/>
+          <w:caps w:val="false"/>
+          <w:smallCaps w:val="false"/>
+          <w:strike w:val="false"/>
+          <w:dstrike w:val="false"/>
+          <w:color w:val="000000"/>
+          <w:sz w:val="22"/>
+          <w:u w:val="none"/>
+          <w:effect w:val="none"/>
+        </w:rPr>
+      </w:pPr>
+      <w:bookmarkStart w:id="41" w:name="docs-internal-guid-9c130c0d-7fff-3fa6-f3"/>
+      <w:bookmarkEnd w:id="41"/>
+      <w:r>
         <w:rPr>
           <w:rFonts w:ascii="Arial" w:hAnsi="Arial"/>
           <w:b w:val="false"/>
@@ -3475,6 +4097,38 @@
           <w:u w:val="none"/>
           <w:effect w:val="none"/>
         </w:rPr>
+        <w:t>2.5.1 The system will need to provide accurate information. Therefore updates on pricing data must be quick, about one update per hour when the user is not signed in and update within 10 seconds on user request.  </w:t>
+      </w:r>
+    </w:p>
+    <w:p>
+      <w:pPr>
+        <w:pStyle w:val="TextBody"/>
+        <w:rPr/>
+      </w:pPr>
+      <w:r>
+        <w:rPr/>
+      </w:r>
+    </w:p>
+    <w:p>
+      <w:pPr>
+        <w:pStyle w:val="TextBody"/>
+        <w:bidi w:val="0"/>
+        <w:spacing w:lineRule="auto" w:line="331" w:before="0" w:after="0"/>
+        <w:rPr>
+          <w:rFonts w:ascii="Arial" w:hAnsi="Arial"/>
+          <w:b w:val="false"/>
+          <w:b w:val="false"/>
+          <w:i w:val="false"/>
+          <w:i w:val="false"/>
+          <w:caps w:val="false"/>
+          <w:smallCaps w:val="false"/>
+          <w:strike w:val="false"/>
+          <w:dstrike w:val="false"/>
+          <w:color w:val="000000"/>
+          <w:sz w:val="22"/>
+          <w:u w:val="none"/>
+          <w:effect w:val="none"/>
+        </w:rPr>
       </w:pPr>
       <w:r>
         <w:rPr>
@@ -3490,7 +4144,7 @@
           <w:u w:val="none"/>
           <w:effect w:val="none"/>
         </w:rPr>
-        <w:t>The user shall have the ability to remove online store pages from their accounts monitoring list.</w:t>
+        <w:t>2.5.2 All sensitive user data such as passwords and email addresses will need to be secure. This will require proper hashing and salting of relevant data. Additionally, all source code must comply with Open Web Application Security Project (OWASP) guideline and all data must be validated on the server-side.</w:t>
       </w:r>
     </w:p>
     <w:p>
@@ -3500,14 +4154,132 @@
       </w:pPr>
       <w:r>
         <w:rPr/>
-      </w:r>
+        <w:br/>
+      </w:r>
+    </w:p>
+    <w:p>
+      <w:pPr>
+        <w:pStyle w:val="Heading2"/>
+        <w:numPr>
+          <w:ilvl w:val="1"/>
+          <w:numId w:val="2"/>
+        </w:numPr>
+        <w:rPr>
+          <w:rFonts w:ascii="Arial" w:hAnsi="Arial"/>
+        </w:rPr>
+      </w:pPr>
+      <w:bookmarkStart w:id="42" w:name="_Toc439994679"/>
+      <w:bookmarkStart w:id="43" w:name="_Toc113291702"/>
+      <w:r>
+        <w:rPr>
+          <w:rFonts w:ascii="Arial" w:hAnsi="Arial"/>
+        </w:rPr>
+        <w:t>User Documentation</w:t>
+      </w:r>
+      <w:bookmarkEnd w:id="42"/>
+      <w:bookmarkEnd w:id="43"/>
+    </w:p>
+    <w:p>
+      <w:pPr>
+        <w:pStyle w:val="Template"/>
+        <w:spacing w:lineRule="auto" w:line="480"/>
+        <w:jc w:val="both"/>
+        <w:rPr>
+          <w:rFonts w:ascii="Calibri" w:hAnsi="Calibri" w:cs="Calibri" w:asciiTheme="majorHAnsi" w:cstheme="majorHAnsi" w:hAnsiTheme="majorHAnsi"/>
+          <w:i w:val="false"/>
+          <w:i w:val="false"/>
+        </w:rPr>
+      </w:pPr>
+      <w:r>
+        <w:rPr>
+          <w:rFonts w:cs="Calibri" w:ascii="Calibri" w:hAnsi="Calibri" w:asciiTheme="majorHAnsi" w:cstheme="majorHAnsi" w:hAnsiTheme="majorHAnsi"/>
+          <w:i w:val="false"/>
+          <w:color w:val="000000"/>
+        </w:rPr>
+        <w:t>This application will provide a specific web page designed to teach users how to navigate and interact with the application. This page will contain images and text that will help instruct users on how they can add new items to their shelf, and how they can check for notifications on the drop of prices in their items.</w:t>
+      </w:r>
+    </w:p>
+    <w:p>
+      <w:pPr>
+        <w:pStyle w:val="Heading2"/>
+        <w:numPr>
+          <w:ilvl w:val="1"/>
+          <w:numId w:val="2"/>
+        </w:numPr>
+        <w:rPr>
+          <w:rFonts w:ascii="Arial" w:hAnsi="Arial"/>
+        </w:rPr>
+      </w:pPr>
+      <w:bookmarkStart w:id="44" w:name="_Toc439994680"/>
+      <w:bookmarkStart w:id="45" w:name="_Toc113291703"/>
+      <w:r>
+        <w:rPr>
+          <w:rFonts w:ascii="Arial" w:hAnsi="Arial"/>
+        </w:rPr>
+        <w:t>Assumptions and Dependencies</w:t>
+      </w:r>
+      <w:bookmarkEnd w:id="44"/>
+      <w:bookmarkEnd w:id="45"/>
+    </w:p>
+    <w:p>
+      <w:pPr>
+        <w:pStyle w:val="Template"/>
+        <w:jc w:val="both"/>
+        <w:rPr>
+          <w:color w:val="0000FF"/>
+        </w:rPr>
+      </w:pPr>
+      <w:r>
+        <w:rPr/>
+        <w:t>&lt;</w:t>
+      </w:r>
+      <w:r>
+        <w:rPr>
+          <w:color w:val="0000FF"/>
+        </w:rPr>
+        <w:t xml:space="preserve">List any assumed factors (as opposed to known facts) that could affect the requirements stated in the SRS. These could include third-party or commercial components that you plan to use, issues around the development or operating environment, or constraints. The project could be affected if these assumptions are incorrect, are not shared, or change. Also identify any dependencies the project has on external factors, such as software components that you intend to reuse from another project. </w:t>
+      </w:r>
+    </w:p>
+    <w:p>
+      <w:pPr>
+        <w:pStyle w:val="Template"/>
+        <w:jc w:val="both"/>
+        <w:rPr/>
+      </w:pPr>
+      <w:r>
+        <w:rPr/>
+        <w:t>TO DO: Provide a short list of some major assumptions that might significantly affect your design. For example, you can assume that your client will have 1, 2 or at most 50 Automated Banking Machines. Every number has a significant effect on the design of your system. &gt;</w:t>
+      </w:r>
+    </w:p>
+    <w:p>
+      <w:pPr>
+        <w:pStyle w:val="Template"/>
+        <w:jc w:val="both"/>
+        <w:rPr/>
+      </w:pPr>
+      <w:r>
+        <w:rPr/>
+      </w:r>
+    </w:p>
+    <w:p>
+      <w:pPr>
+        <w:pStyle w:val="Normal"/>
+        <w:jc w:val="both"/>
+        <w:rPr/>
+      </w:pPr>
+      <w:r>
+        <w:rPr/>
+      </w:r>
+      <w:bookmarkStart w:id="46" w:name="docs-internal-guid-eaf6c31f-7fff-6e93-92"/>
+      <w:bookmarkStart w:id="47" w:name="docs-internal-guid-eaf6c31f-7fff-6e93-92"/>
+      <w:bookmarkEnd w:id="47"/>
     </w:p>
     <w:p>
       <w:pPr>
         <w:pStyle w:val="TextBody"/>
         <w:numPr>
           <w:ilvl w:val="0"/>
-          <w:numId w:val="10"/>
+          <w:numId w:val="14"/>
         </w:numPr>
         <w:tabs>
           <w:tab w:val="clear" w:pos="720"/>
@@ -3516,6 +4288,23 @@
         <w:bidi w:val="0"/>
         <w:spacing w:lineRule="auto" w:line="331" w:before="0" w:after="0"/>
         <w:ind w:left="707" w:hanging="283"/>
+        <w:rPr>
+          <w:rFonts w:ascii="Arial" w:hAnsi="Arial"/>
+          <w:b w:val="false"/>
+          <w:b w:val="false"/>
+          <w:i w:val="false"/>
+          <w:i w:val="false"/>
+          <w:caps w:val="false"/>
+          <w:smallCaps w:val="false"/>
+          <w:strike w:val="false"/>
+          <w:dstrike w:val="false"/>
+          <w:color w:val="000000"/>
+          <w:sz w:val="22"/>
+          <w:u w:val="none"/>
+          <w:effect w:val="none"/>
+        </w:rPr>
+      </w:pPr>
+      <w:r>
         <w:rPr>
           <w:rFonts w:ascii="Arial" w:hAnsi="Arial"/>
           <w:b w:val="false"/>
@@ -3529,6 +4318,38 @@
           <w:u w:val="none"/>
           <w:effect w:val="none"/>
         </w:rPr>
+        <w:t>The system will assume that the prices displayed on online store listings are truthful.</w:t>
+      </w:r>
+    </w:p>
+    <w:p>
+      <w:pPr>
+        <w:pStyle w:val="TextBody"/>
+        <w:numPr>
+          <w:ilvl w:val="0"/>
+          <w:numId w:val="14"/>
+        </w:numPr>
+        <w:tabs>
+          <w:tab w:val="clear" w:pos="720"/>
+          <w:tab w:val="left" w:pos="0" w:leader="none"/>
+        </w:tabs>
+        <w:bidi w:val="0"/>
+        <w:spacing w:lineRule="auto" w:line="331" w:before="0" w:after="0"/>
+        <w:ind w:left="707" w:hanging="283"/>
+        <w:rPr>
+          <w:rFonts w:ascii="Arial" w:hAnsi="Arial"/>
+          <w:b w:val="false"/>
+          <w:b w:val="false"/>
+          <w:i w:val="false"/>
+          <w:i w:val="false"/>
+          <w:caps w:val="false"/>
+          <w:smallCaps w:val="false"/>
+          <w:strike w:val="false"/>
+          <w:dstrike w:val="false"/>
+          <w:color w:val="000000"/>
+          <w:sz w:val="22"/>
+          <w:u w:val="none"/>
+          <w:effect w:val="none"/>
+        </w:rPr>
       </w:pPr>
       <w:r>
         <w:rPr>
@@ -3544,16 +4365,7 @@
           <w:u w:val="none"/>
           <w:effect w:val="none"/>
         </w:rPr>
-        <w:t>Users shall have the ability to log out of their accounts.</w:t>
-      </w:r>
-    </w:p>
-    <w:p>
-      <w:pPr>
-        <w:pStyle w:val="TextBody"/>
-        <w:rPr/>
-      </w:pPr>
-      <w:r>
-        <w:rPr/>
+        <w:t>The system will depend on the Django web application framework for much of its functionality.</w:t>
       </w:r>
     </w:p>
     <w:p>
@@ -3561,7 +4373,7 @@
         <w:pStyle w:val="TextBody"/>
         <w:numPr>
           <w:ilvl w:val="0"/>
-          <w:numId w:val="11"/>
+          <w:numId w:val="14"/>
         </w:numPr>
         <w:tabs>
           <w:tab w:val="clear" w:pos="720"/>
@@ -3570,6 +4382,23 @@
         <w:bidi w:val="0"/>
         <w:spacing w:lineRule="auto" w:line="331" w:before="0" w:after="0"/>
         <w:ind w:left="707" w:hanging="283"/>
+        <w:rPr>
+          <w:rFonts w:ascii="Arial" w:hAnsi="Arial"/>
+          <w:b w:val="false"/>
+          <w:b w:val="false"/>
+          <w:i w:val="false"/>
+          <w:i w:val="false"/>
+          <w:caps w:val="false"/>
+          <w:smallCaps w:val="false"/>
+          <w:strike w:val="false"/>
+          <w:dstrike w:val="false"/>
+          <w:color w:val="000000"/>
+          <w:sz w:val="22"/>
+          <w:u w:val="none"/>
+          <w:effect w:val="none"/>
+        </w:rPr>
+      </w:pPr>
+      <w:r>
         <w:rPr>
           <w:rFonts w:ascii="Arial" w:hAnsi="Arial"/>
           <w:b w:val="false"/>
@@ -3583,684 +4412,8 @@
           <w:u w:val="none"/>
           <w:effect w:val="none"/>
         </w:rPr>
-      </w:pPr>
-      <w:r>
-        <w:rPr>
-          <w:rFonts w:ascii="Arial" w:hAnsi="Arial"/>
-          <w:b w:val="false"/>
-          <w:i w:val="false"/>
-          <w:caps w:val="false"/>
-          <w:smallCaps w:val="false"/>
-          <w:strike w:val="false"/>
-          <w:dstrike w:val="false"/>
-          <w:color w:val="000000"/>
-          <w:sz w:val="22"/>
-          <w:u w:val="none"/>
-          <w:effect w:val="none"/>
-        </w:rPr>
-        <w:t>Users shall have the ability to delete their accounts.</w:t>
-      </w:r>
-    </w:p>
-    <w:p>
-      <w:pPr>
-        <w:pStyle w:val="TextBody"/>
-        <w:rPr/>
-      </w:pPr>
-      <w:r>
-        <w:rPr/>
-      </w:r>
-    </w:p>
-    <w:p>
-      <w:pPr>
-        <w:pStyle w:val="TextBody"/>
-        <w:numPr>
-          <w:ilvl w:val="0"/>
-          <w:numId w:val="12"/>
-        </w:numPr>
-        <w:tabs>
-          <w:tab w:val="clear" w:pos="720"/>
-          <w:tab w:val="left" w:pos="0" w:leader="none"/>
-        </w:tabs>
-        <w:bidi w:val="0"/>
-        <w:spacing w:lineRule="auto" w:line="331" w:before="0" w:after="0"/>
-        <w:ind w:left="707" w:hanging="283"/>
-        <w:rPr>
-          <w:rFonts w:ascii="Arial" w:hAnsi="Arial"/>
-          <w:b w:val="false"/>
-          <w:i w:val="false"/>
-          <w:caps w:val="false"/>
-          <w:smallCaps w:val="false"/>
-          <w:strike w:val="false"/>
-          <w:dstrike w:val="false"/>
-          <w:color w:val="000000"/>
-          <w:sz w:val="22"/>
-          <w:u w:val="none"/>
-          <w:effect w:val="none"/>
-        </w:rPr>
-      </w:pPr>
-      <w:r>
-        <w:rPr>
-          <w:rFonts w:ascii="Arial" w:hAnsi="Arial"/>
-          <w:b w:val="false"/>
-          <w:i w:val="false"/>
-          <w:caps w:val="false"/>
-          <w:smallCaps w:val="false"/>
-          <w:strike w:val="false"/>
-          <w:dstrike w:val="false"/>
-          <w:color w:val="000000"/>
-          <w:sz w:val="22"/>
-          <w:u w:val="none"/>
-          <w:effect w:val="none"/>
-        </w:rPr>
-        <w:t>The system shall inform the user of what online stores are supported by the system.</w:t>
-      </w:r>
-    </w:p>
-    <w:p>
-      <w:pPr>
-        <w:pStyle w:val="TextBody"/>
-        <w:rPr/>
-      </w:pPr>
-      <w:r>
-        <w:rPr/>
-      </w:r>
-    </w:p>
-    <w:p>
-      <w:pPr>
-        <w:pStyle w:val="TextBody"/>
-        <w:numPr>
-          <w:ilvl w:val="0"/>
-          <w:numId w:val="13"/>
-        </w:numPr>
-        <w:tabs>
-          <w:tab w:val="clear" w:pos="720"/>
-          <w:tab w:val="left" w:pos="0" w:leader="none"/>
-        </w:tabs>
-        <w:bidi w:val="0"/>
-        <w:spacing w:lineRule="auto" w:line="331" w:before="0" w:after="0"/>
-        <w:ind w:left="707" w:hanging="283"/>
-        <w:rPr>
-          <w:rFonts w:ascii="Arial" w:hAnsi="Arial"/>
-          <w:b w:val="false"/>
-          <w:i w:val="false"/>
-          <w:caps w:val="false"/>
-          <w:smallCaps w:val="false"/>
-          <w:strike w:val="false"/>
-          <w:dstrike w:val="false"/>
-          <w:color w:val="000000"/>
-          <w:sz w:val="22"/>
-          <w:u w:val="none"/>
-          <w:effect w:val="none"/>
-        </w:rPr>
-      </w:pPr>
-      <w:r>
-        <w:rPr>
-          <w:rFonts w:ascii="Arial" w:hAnsi="Arial"/>
-          <w:b w:val="false"/>
-          <w:i w:val="false"/>
-          <w:caps w:val="false"/>
-          <w:smallCaps w:val="false"/>
-          <w:strike w:val="false"/>
-          <w:dstrike w:val="false"/>
-          <w:color w:val="000000"/>
-          <w:sz w:val="22"/>
-          <w:u w:val="none"/>
-          <w:effect w:val="none"/>
-        </w:rPr>
-        <w:t>The system shall scrape any online store page that is submitted to it for the price of the relevant item. The system shall then store the relevant data on that item for later use.</w:t>
-      </w:r>
-    </w:p>
-    <w:p>
-      <w:pPr>
-        <w:pStyle w:val="Template"/>
-        <w:jc w:val="both"/>
-        <w:rPr/>
-      </w:pPr>
-      <w:r>
-        <w:rPr/>
-      </w:r>
-    </w:p>
-    <w:p>
-      <w:pPr>
-        <w:pStyle w:val="Heading2"/>
-        <w:numPr>
-          <w:ilvl w:val="1"/>
-          <w:numId w:val="2"/>
-        </w:numPr>
-        <w:rPr>
-          <w:rFonts w:ascii="Arial" w:hAnsi="Arial"/>
-        </w:rPr>
-      </w:pPr>
-      <w:bookmarkStart w:id="35" w:name="_Toc113291699"/>
-      <w:bookmarkStart w:id="36" w:name="_Toc439994676"/>
-      <w:r>
-        <w:rPr>
-          <w:rFonts w:ascii="Arial" w:hAnsi="Arial"/>
-        </w:rPr>
-        <w:t>Users and Characteristics</w:t>
-      </w:r>
-      <w:bookmarkEnd w:id="35"/>
-      <w:bookmarkEnd w:id="36"/>
-    </w:p>
-    <w:p>
-      <w:pPr>
-        <w:pStyle w:val="Template"/>
-        <w:jc w:val="both"/>
-        <w:rPr>
-          <w:color w:val="0000FF"/>
-        </w:rPr>
-      </w:pPr>
-      <w:r>
-        <w:rPr/>
-        <w:t>&lt;</w:t>
-      </w:r>
-      <w:r>
-        <w:rPr>
-          <w:color w:val="0000FF"/>
-        </w:rPr>
-        <w:t xml:space="preserve">Identify the various users that you anticipate will use this product. Users may be differentiated based on frequency of use, subset of product functions used, technical expertise, security or privilege levels, educational level, or experience. </w:t>
-      </w:r>
-    </w:p>
-    <w:p>
-      <w:pPr>
-        <w:pStyle w:val="Template"/>
-        <w:jc w:val="both"/>
-        <w:rPr/>
-      </w:pPr>
-      <w:r>
-        <w:rPr/>
-        <w:t xml:space="preserve">TO DO: </w:t>
-      </w:r>
-    </w:p>
-    <w:p>
-      <w:pPr>
-        <w:pStyle w:val="Template"/>
-        <w:jc w:val="both"/>
-        <w:rPr/>
-      </w:pPr>
-      <w:r>
-        <w:rPr/>
-        <w:t xml:space="preserve">1. Describe the pertinent characteristics of each user. Certain requirements may pertain only to certain users. </w:t>
-      </w:r>
-    </w:p>
-    <w:p>
-      <w:pPr>
-        <w:pStyle w:val="Template"/>
-        <w:jc w:val="both"/>
-        <w:rPr/>
-      </w:pPr>
-      <w:r>
-        <w:rPr/>
-        <w:t>3. Distinguish the most important users for this product from those who are less important to satisfy.&gt;</w:t>
-      </w:r>
-    </w:p>
-    <w:p>
-      <w:pPr>
-        <w:pStyle w:val="Template"/>
-        <w:jc w:val="both"/>
-        <w:rPr/>
-      </w:pPr>
-      <w:r>
-        <w:rPr/>
-      </w:r>
-    </w:p>
-    <w:p>
-      <w:pPr>
-        <w:pStyle w:val="TextBody"/>
-        <w:jc w:val="both"/>
-        <w:rPr>
-          <w:rFonts w:ascii="Arial" w:hAnsi="Arial"/>
-          <w:b w:val="false"/>
-          <w:i w:val="false"/>
-          <w:caps w:val="false"/>
-          <w:smallCaps w:val="false"/>
-          <w:strike w:val="false"/>
-          <w:dstrike w:val="false"/>
-          <w:color w:val="000000"/>
-          <w:sz w:val="22"/>
-          <w:u w:val="none"/>
-          <w:effect w:val="none"/>
-        </w:rPr>
-      </w:pPr>
-      <w:bookmarkStart w:id="37" w:name="docs-internal-guid-4bdd2f48-7fff-a9fb-ff"/>
-      <w:bookmarkEnd w:id="37"/>
-      <w:r>
-        <w:rPr>
-          <w:rFonts w:ascii="Arial" w:hAnsi="Arial"/>
-          <w:b w:val="false"/>
-          <w:i w:val="false"/>
-          <w:caps w:val="false"/>
-          <w:smallCaps w:val="false"/>
-          <w:strike w:val="false"/>
-          <w:dstrike w:val="false"/>
-          <w:color w:val="000000"/>
-          <w:sz w:val="22"/>
-          <w:u w:val="none"/>
-          <w:effect w:val="none"/>
-        </w:rPr>
-        <w:t>All users shall come from the general consumer population. The most important users for our application will be those whose financial situation incentivize</w:t>
-      </w:r>
-      <w:r>
-        <w:rPr>
-          <w:rFonts w:ascii="Arial" w:hAnsi="Arial"/>
-          <w:b w:val="false"/>
-          <w:i w:val="false"/>
-          <w:caps w:val="false"/>
-          <w:smallCaps w:val="false"/>
-          <w:strike w:val="false"/>
-          <w:dstrike w:val="false"/>
-          <w:color w:val="000000"/>
-          <w:sz w:val="22"/>
-          <w:u w:val="none"/>
-          <w:effect w:val="none"/>
-        </w:rPr>
-        <w:t>s</w:t>
-      </w:r>
-      <w:r>
-        <w:rPr>
-          <w:rFonts w:ascii="Arial" w:hAnsi="Arial"/>
-          <w:b w:val="false"/>
-          <w:i w:val="false"/>
-          <w:caps w:val="false"/>
-          <w:smallCaps w:val="false"/>
-          <w:strike w:val="false"/>
-          <w:dstrike w:val="false"/>
-          <w:color w:val="000000"/>
-          <w:sz w:val="22"/>
-          <w:u w:val="none"/>
-          <w:effect w:val="none"/>
-        </w:rPr>
-        <w:t xml:space="preserve"> them to seek discounted items. The least important user for our application will be those whose financial situation is not as severe and so would not require them to use our application as frequently. The characteristics of these users will vary drastically. Users may be disabled in many ways or have poor skills with technology these variables will need to be taken into account. </w:t>
-      </w:r>
-    </w:p>
-    <w:p>
-      <w:pPr>
-        <w:pStyle w:val="TextBody"/>
-        <w:rPr/>
-      </w:pPr>
-      <w:r>
-        <w:rPr/>
-        <w:br/>
-      </w:r>
-    </w:p>
-    <w:p>
-      <w:pPr>
-        <w:pStyle w:val="Heading2"/>
-        <w:numPr>
-          <w:ilvl w:val="1"/>
-          <w:numId w:val="2"/>
-        </w:numPr>
-        <w:rPr>
-          <w:rFonts w:ascii="Arial" w:hAnsi="Arial"/>
-        </w:rPr>
-      </w:pPr>
-      <w:bookmarkStart w:id="38" w:name="_Toc113291700"/>
-      <w:bookmarkStart w:id="39" w:name="_Toc439994677"/>
-      <w:r>
-        <w:rPr>
-          <w:rFonts w:ascii="Arial" w:hAnsi="Arial"/>
-        </w:rPr>
-        <w:t>Operating Environment</w:t>
-      </w:r>
-      <w:bookmarkEnd w:id="38"/>
-      <w:bookmarkEnd w:id="39"/>
-    </w:p>
-    <w:p>
-      <w:pPr>
-        <w:pStyle w:val="Template"/>
-        <w:jc w:val="both"/>
-        <w:rPr/>
-      </w:pPr>
-      <w:r>
-        <w:rPr/>
-        <w:t>&lt;</w:t>
-      </w:r>
-      <w:r>
-        <w:rPr>
-          <w:color w:val="0000FF"/>
-        </w:rPr>
-        <w:t>Describe the environment in which the software will operate, including the hardware platform, operating system and versions, and any other software components or applications with which it must peacefully coexist. In this part, make sure to include a simple diagram that shows the major components of the overall system, subsystem interconnections, and external interface</w:t>
-      </w:r>
-    </w:p>
-    <w:p>
-      <w:pPr>
-        <w:pStyle w:val="Template"/>
-        <w:jc w:val="both"/>
-        <w:rPr/>
-      </w:pPr>
-      <w:r>
-        <w:rPr/>
-        <w:t>TO DO: As stated above, in at least one paragraph, describe the environment your system will have to operate in. Make sure to include the minimum platform requirements for your system. &gt;</w:t>
-      </w:r>
-    </w:p>
-    <w:p>
-      <w:pPr>
-        <w:pStyle w:val="Template"/>
-        <w:jc w:val="both"/>
-        <w:rPr/>
-      </w:pPr>
-      <w:r>
-        <w:rPr/>
-      </w:r>
-    </w:p>
-    <w:p>
-      <w:pPr>
-        <w:pStyle w:val="Template"/>
-        <w:spacing w:lineRule="auto" w:line="480"/>
-        <w:jc w:val="both"/>
-        <w:rPr>
-          <w:rFonts w:ascii="Calibri" w:hAnsi="Calibri" w:cs="Calibri" w:asciiTheme="majorHAnsi" w:cstheme="majorHAnsi" w:hAnsiTheme="majorHAnsi"/>
-          <w:i w:val="false"/>
-          <w:i w:val="false"/>
-          <w:color w:val="FF0000"/>
-        </w:rPr>
-      </w:pPr>
-      <w:r>
-        <w:rPr>
-          <w:rFonts w:cs="Calibri" w:ascii="Calibri" w:hAnsi="Calibri" w:asciiTheme="majorHAnsi" w:cstheme="majorHAnsi" w:hAnsiTheme="majorHAnsi"/>
-          <w:i w:val="false"/>
-        </w:rPr>
-        <w:t>The environment that will be implemented for this software is composed of virtual machine running an Apache Web Server. This software utilize Amazon Web Services to run an E2C instance whose operating system is Ubuntu 18.04. This instacance will  run an Apache Web Server that will handle client requests from different users.Finally the web application utilizes the django web server to communicate with the Apache server via WSGI. The scripts contain in WSGI control the flow of communication between URLs, views, models, and database.</w:t>
-      </w:r>
-    </w:p>
-    <w:p>
-      <w:pPr>
-        <w:pStyle w:val="Heading2"/>
-        <w:numPr>
-          <w:ilvl w:val="1"/>
-          <w:numId w:val="2"/>
-        </w:numPr>
-        <w:rPr>
-          <w:rFonts w:ascii="Arial" w:hAnsi="Arial"/>
-        </w:rPr>
-      </w:pPr>
-      <w:bookmarkStart w:id="40" w:name="_Toc113291701"/>
-      <w:bookmarkStart w:id="41" w:name="_Toc439994678"/>
-      <w:r>
-        <w:rPr>
-          <w:rFonts w:ascii="Arial" w:hAnsi="Arial"/>
-        </w:rPr>
-        <w:t>Design and Implementation Constraints</w:t>
-      </w:r>
-      <w:bookmarkEnd w:id="40"/>
-      <w:bookmarkEnd w:id="41"/>
-    </w:p>
-    <w:p>
-      <w:pPr>
-        <w:pStyle w:val="Template"/>
-        <w:jc w:val="both"/>
-        <w:rPr>
-          <w:color w:val="0000FF"/>
-        </w:rPr>
-      </w:pPr>
-      <w:r>
-        <w:rPr/>
-        <w:t>&lt;</w:t>
-      </w:r>
-      <w:r>
-        <w:rPr>
-          <w:color w:val="0000FF"/>
-        </w:rPr>
-        <w:t>Describe any items or issues that will limit the options available to the developers. These might include: hardware limitations (timing requirements, memory requirements); interfaces to other applications; specific technologies, tools, and databases to be used; parallel operations; language requirements; communications protocols; security considerations; design conventions or programming standards (for example, if the customer’s organization will be responsible for maintaining the delivered software).</w:t>
-      </w:r>
-    </w:p>
-    <w:p>
-      <w:pPr>
-        <w:pStyle w:val="Template"/>
-        <w:jc w:val="both"/>
-        <w:rPr/>
-      </w:pPr>
-      <w:r>
-        <w:rPr/>
-        <w:t>TO DO: In this section you need to consider all of the information you gathered so far, analyze it and correctly identify relevant constraints.&gt;</w:t>
-      </w:r>
-    </w:p>
-    <w:p>
-      <w:pPr>
-        <w:pStyle w:val="Template"/>
-        <w:jc w:val="both"/>
-        <w:rPr/>
-      </w:pPr>
-      <w:r>
-        <w:rPr/>
-      </w:r>
-    </w:p>
-    <w:p>
-      <w:pPr>
-        <w:pStyle w:val="Template"/>
-        <w:jc w:val="both"/>
-        <w:rPr/>
-      </w:pPr>
-      <w:r>
-        <w:rPr/>
-        <w:t xml:space="preserve">Issue of </w:t>
-      </w:r>
-      <w:r>
-        <w:rPr/>
-        <w:t>periodically</w:t>
-      </w:r>
-      <w:r>
-        <w:rPr/>
-        <w:t xml:space="preserve"> have to update the intems from each user which will require correct timing and threading to not back up the system.</w:t>
-      </w:r>
-    </w:p>
-    <w:p>
-      <w:pPr>
-        <w:pStyle w:val="Template"/>
-        <w:jc w:val="both"/>
-        <w:rPr/>
-      </w:pPr>
-      <w:r>
-        <w:rPr/>
-      </w:r>
-    </w:p>
-    <w:p>
-      <w:pPr>
-        <w:pStyle w:val="TextBody"/>
-        <w:jc w:val="both"/>
-        <w:rPr>
-          <w:rFonts w:ascii="Arial" w:hAnsi="Arial"/>
-          <w:b w:val="false"/>
-          <w:i w:val="false"/>
-          <w:caps w:val="false"/>
-          <w:smallCaps w:val="false"/>
-          <w:strike w:val="false"/>
-          <w:dstrike w:val="false"/>
-          <w:color w:val="000000"/>
-          <w:sz w:val="22"/>
-          <w:u w:val="none"/>
-          <w:effect w:val="none"/>
-        </w:rPr>
-      </w:pPr>
-      <w:bookmarkStart w:id="42" w:name="docs-internal-guid-9c130c0d-7fff-3fa6-f3"/>
-      <w:bookmarkEnd w:id="42"/>
-      <w:r>
-        <w:rPr>
-          <w:rFonts w:ascii="Arial" w:hAnsi="Arial"/>
-          <w:b w:val="false"/>
-          <w:i w:val="false"/>
-          <w:caps w:val="false"/>
-          <w:smallCaps w:val="false"/>
-          <w:strike w:val="false"/>
-          <w:dstrike w:val="false"/>
-          <w:color w:val="000000"/>
-          <w:sz w:val="22"/>
-          <w:u w:val="none"/>
-          <w:effect w:val="none"/>
-        </w:rPr>
-        <w:t>2.5.1 The system will need to provide accurate information. Therefore updates on pricing data must be quick, about one update per hour when the user is not signed in and update within 10 seconds on user request.  </w:t>
-      </w:r>
-    </w:p>
-    <w:p>
-      <w:pPr>
-        <w:pStyle w:val="TextBody"/>
-        <w:rPr/>
-      </w:pPr>
-      <w:r>
-        <w:rPr/>
-      </w:r>
-    </w:p>
-    <w:p>
-      <w:pPr>
-        <w:pStyle w:val="TextBody"/>
-        <w:bidi w:val="0"/>
-        <w:spacing w:lineRule="auto" w:line="331" w:before="0" w:after="0"/>
-        <w:rPr>
-          <w:rFonts w:ascii="Arial" w:hAnsi="Arial"/>
-          <w:b w:val="false"/>
-          <w:i w:val="false"/>
-          <w:caps w:val="false"/>
-          <w:smallCaps w:val="false"/>
-          <w:strike w:val="false"/>
-          <w:dstrike w:val="false"/>
-          <w:color w:val="000000"/>
-          <w:sz w:val="22"/>
-          <w:u w:val="none"/>
-          <w:effect w:val="none"/>
-        </w:rPr>
-      </w:pPr>
-      <w:r>
-        <w:rPr>
-          <w:rFonts w:ascii="Arial" w:hAnsi="Arial"/>
-          <w:b w:val="false"/>
-          <w:i w:val="false"/>
-          <w:caps w:val="false"/>
-          <w:smallCaps w:val="false"/>
-          <w:strike w:val="false"/>
-          <w:dstrike w:val="false"/>
-          <w:color w:val="000000"/>
-          <w:sz w:val="22"/>
-          <w:u w:val="none"/>
-          <w:effect w:val="none"/>
-        </w:rPr>
-        <w:t>2.5.2 All sensitive user data such as passwords and email addresses will need to be secure. This will require proper hashing and salting of relevant data. Additionally, all source code must comply with Open Web Application Security Project (OWASP) guideline and all data must be validated on the server-side.</w:t>
-      </w:r>
-    </w:p>
-    <w:p>
-      <w:pPr>
-        <w:pStyle w:val="TextBody"/>
-        <w:rPr/>
-      </w:pPr>
-      <w:r>
-        <w:rPr/>
-        <w:br/>
-      </w:r>
-    </w:p>
-    <w:p>
-      <w:pPr>
-        <w:pStyle w:val="Heading2"/>
-        <w:numPr>
-          <w:ilvl w:val="1"/>
-          <w:numId w:val="2"/>
-        </w:numPr>
-        <w:rPr>
-          <w:rFonts w:ascii="Arial" w:hAnsi="Arial"/>
-        </w:rPr>
-      </w:pPr>
-      <w:bookmarkStart w:id="43" w:name="_Toc113291702"/>
-      <w:bookmarkStart w:id="44" w:name="_Toc439994679"/>
-      <w:r>
-        <w:rPr>
-          <w:rFonts w:ascii="Arial" w:hAnsi="Arial"/>
-        </w:rPr>
-        <w:t>User Documentation</w:t>
-      </w:r>
-      <w:bookmarkEnd w:id="43"/>
-      <w:bookmarkEnd w:id="44"/>
-    </w:p>
-    <w:p>
-      <w:pPr>
-        <w:pStyle w:val="Template"/>
-        <w:spacing w:lineRule="auto" w:line="480"/>
-        <w:jc w:val="both"/>
-        <w:rPr>
-          <w:rFonts w:ascii="Calibri" w:hAnsi="Calibri" w:cs="Calibri" w:asciiTheme="majorHAnsi" w:cstheme="majorHAnsi" w:hAnsiTheme="majorHAnsi"/>
-          <w:i w:val="false"/>
-          <w:i w:val="false"/>
-        </w:rPr>
-      </w:pPr>
-      <w:r>
-        <w:rPr>
-          <w:rFonts w:cs="Calibri" w:ascii="Calibri" w:hAnsi="Calibri" w:asciiTheme="majorHAnsi" w:cstheme="majorHAnsi" w:hAnsiTheme="majorHAnsi"/>
-          <w:i w:val="false"/>
-          <w:color w:val="000000"/>
-        </w:rPr>
-        <w:t>This application will provide a specific web page designed to teach users how to navigate and interact with the application. This page will contain images and text that will help instruct users on how they can add new items to their shelf, and how they can check for notifications on the drop of prices in their items.</w:t>
-      </w:r>
-    </w:p>
-    <w:p>
-      <w:pPr>
-        <w:pStyle w:val="Heading2"/>
-        <w:numPr>
-          <w:ilvl w:val="1"/>
-          <w:numId w:val="2"/>
-        </w:numPr>
-        <w:rPr>
-          <w:rFonts w:ascii="Arial" w:hAnsi="Arial"/>
-        </w:rPr>
-      </w:pPr>
-      <w:bookmarkStart w:id="45" w:name="_Toc113291703"/>
-      <w:bookmarkStart w:id="46" w:name="_Toc439994680"/>
-      <w:r>
-        <w:rPr>
-          <w:rFonts w:ascii="Arial" w:hAnsi="Arial"/>
-        </w:rPr>
-        <w:t>Assumptions and Dependencies</w:t>
-      </w:r>
-      <w:bookmarkEnd w:id="45"/>
-      <w:bookmarkEnd w:id="46"/>
-    </w:p>
-    <w:p>
-      <w:pPr>
-        <w:pStyle w:val="Template"/>
-        <w:jc w:val="both"/>
-        <w:rPr>
-          <w:color w:val="0000FF"/>
-        </w:rPr>
-      </w:pPr>
-      <w:r>
-        <w:rPr/>
-        <w:t>&lt;</w:t>
-      </w:r>
-      <w:r>
-        <w:rPr>
-          <w:color w:val="0000FF"/>
-        </w:rPr>
-        <w:t xml:space="preserve">List any assumed factors (as opposed to known facts) that could affect the requirements stated in the SRS. These could include third-party or commercial components that you plan to use, issues around the development or operating environment, or constraints. The project could be affected if these assumptions are incorrect, are not shared, or change. Also identify any dependencies the project has on external factors, such as software components that you intend to reuse from another project. </w:t>
-      </w:r>
-    </w:p>
-    <w:p>
-      <w:pPr>
-        <w:pStyle w:val="Template"/>
-        <w:jc w:val="both"/>
-        <w:rPr/>
-      </w:pPr>
-      <w:r>
-        <w:rPr/>
-        <w:t>TO DO: Provide a short list of some major assumptions that might significantly affect your design. For example, you can assume that your client will have 1, 2 or at most 50 Automated Banking Machines. Every number has a significant effect on the design of your system. &gt;</w:t>
-      </w:r>
-    </w:p>
-    <w:p>
-      <w:pPr>
-        <w:pStyle w:val="Template"/>
-        <w:jc w:val="both"/>
-        <w:rPr/>
-      </w:pPr>
-      <w:r>
-        <w:rPr/>
-      </w:r>
-    </w:p>
-    <w:p>
-      <w:pPr>
-        <w:pStyle w:val="Normal"/>
-        <w:jc w:val="both"/>
-        <w:rPr/>
-      </w:pPr>
-      <w:r>
-        <w:rPr/>
-      </w:r>
-      <w:bookmarkStart w:id="47" w:name="docs-internal-guid-eaf6c31f-7fff-6e93-92"/>
-      <w:bookmarkStart w:id="48" w:name="docs-internal-guid-eaf6c31f-7fff-6e93-92"/>
-      <w:bookmarkEnd w:id="48"/>
+        <w:t>The front end of the system will depend on bootstrap for its front end appearance and functionality.</w:t>
+      </w:r>
     </w:p>
     <w:p>
       <w:pPr>
@@ -4279,141 +4432,8 @@
         <w:rPr>
           <w:rFonts w:ascii="Arial" w:hAnsi="Arial"/>
           <w:b w:val="false"/>
-          <w:i w:val="false"/>
-          <w:caps w:val="false"/>
-          <w:smallCaps w:val="false"/>
-          <w:strike w:val="false"/>
-          <w:dstrike w:val="false"/>
-          <w:color w:val="000000"/>
-          <w:sz w:val="22"/>
-          <w:u w:val="none"/>
-          <w:effect w:val="none"/>
-        </w:rPr>
-      </w:pPr>
-      <w:r>
-        <w:rPr>
-          <w:rFonts w:ascii="Arial" w:hAnsi="Arial"/>
           <w:b w:val="false"/>
           <w:i w:val="false"/>
-          <w:caps w:val="false"/>
-          <w:smallCaps w:val="false"/>
-          <w:strike w:val="false"/>
-          <w:dstrike w:val="false"/>
-          <w:color w:val="000000"/>
-          <w:sz w:val="22"/>
-          <w:u w:val="none"/>
-          <w:effect w:val="none"/>
-        </w:rPr>
-        <w:t>The system will assume that the prices displayed on online store listings are truthful.</w:t>
-      </w:r>
-    </w:p>
-    <w:p>
-      <w:pPr>
-        <w:pStyle w:val="TextBody"/>
-        <w:numPr>
-          <w:ilvl w:val="0"/>
-          <w:numId w:val="14"/>
-        </w:numPr>
-        <w:tabs>
-          <w:tab w:val="clear" w:pos="720"/>
-          <w:tab w:val="left" w:pos="0" w:leader="none"/>
-        </w:tabs>
-        <w:bidi w:val="0"/>
-        <w:spacing w:lineRule="auto" w:line="331" w:before="0" w:after="0"/>
-        <w:ind w:left="707" w:hanging="283"/>
-        <w:rPr>
-          <w:rFonts w:ascii="Arial" w:hAnsi="Arial"/>
-          <w:b w:val="false"/>
-          <w:i w:val="false"/>
-          <w:caps w:val="false"/>
-          <w:smallCaps w:val="false"/>
-          <w:strike w:val="false"/>
-          <w:dstrike w:val="false"/>
-          <w:color w:val="000000"/>
-          <w:sz w:val="22"/>
-          <w:u w:val="none"/>
-          <w:effect w:val="none"/>
-        </w:rPr>
-      </w:pPr>
-      <w:r>
-        <w:rPr>
-          <w:rFonts w:ascii="Arial" w:hAnsi="Arial"/>
-          <w:b w:val="false"/>
-          <w:i w:val="false"/>
-          <w:caps w:val="false"/>
-          <w:smallCaps w:val="false"/>
-          <w:strike w:val="false"/>
-          <w:dstrike w:val="false"/>
-          <w:color w:val="000000"/>
-          <w:sz w:val="22"/>
-          <w:u w:val="none"/>
-          <w:effect w:val="none"/>
-        </w:rPr>
-        <w:t>The system will depend on the Django web application framework for much of its functionality.</w:t>
-      </w:r>
-    </w:p>
-    <w:p>
-      <w:pPr>
-        <w:pStyle w:val="TextBody"/>
-        <w:numPr>
-          <w:ilvl w:val="0"/>
-          <w:numId w:val="14"/>
-        </w:numPr>
-        <w:tabs>
-          <w:tab w:val="clear" w:pos="720"/>
-          <w:tab w:val="left" w:pos="0" w:leader="none"/>
-        </w:tabs>
-        <w:bidi w:val="0"/>
-        <w:spacing w:lineRule="auto" w:line="331" w:before="0" w:after="0"/>
-        <w:ind w:left="707" w:hanging="283"/>
-        <w:rPr>
-          <w:rFonts w:ascii="Arial" w:hAnsi="Arial"/>
-          <w:b w:val="false"/>
-          <w:i w:val="false"/>
-          <w:caps w:val="false"/>
-          <w:smallCaps w:val="false"/>
-          <w:strike w:val="false"/>
-          <w:dstrike w:val="false"/>
-          <w:color w:val="000000"/>
-          <w:sz w:val="22"/>
-          <w:u w:val="none"/>
-          <w:effect w:val="none"/>
-        </w:rPr>
-      </w:pPr>
-      <w:r>
-        <w:rPr>
-          <w:rFonts w:ascii="Arial" w:hAnsi="Arial"/>
-          <w:b w:val="false"/>
-          <w:i w:val="false"/>
-          <w:caps w:val="false"/>
-          <w:smallCaps w:val="false"/>
-          <w:strike w:val="false"/>
-          <w:dstrike w:val="false"/>
-          <w:color w:val="000000"/>
-          <w:sz w:val="22"/>
-          <w:u w:val="none"/>
-          <w:effect w:val="none"/>
-        </w:rPr>
-        <w:t>The front end of the system will depend on bootstrap for its front end appearance and functionality.</w:t>
-      </w:r>
-    </w:p>
-    <w:p>
-      <w:pPr>
-        <w:pStyle w:val="TextBody"/>
-        <w:numPr>
-          <w:ilvl w:val="0"/>
-          <w:numId w:val="14"/>
-        </w:numPr>
-        <w:tabs>
-          <w:tab w:val="clear" w:pos="720"/>
-          <w:tab w:val="left" w:pos="0" w:leader="none"/>
-        </w:tabs>
-        <w:bidi w:val="0"/>
-        <w:spacing w:lineRule="auto" w:line="331" w:before="0" w:after="0"/>
-        <w:ind w:left="707" w:hanging="283"/>
-        <w:rPr>
-          <w:rFonts w:ascii="Arial" w:hAnsi="Arial"/>
-          <w:b w:val="false"/>
           <w:i w:val="false"/>
           <w:caps w:val="false"/>
           <w:smallCaps w:val="false"/>
@@ -4661,8 +4681,8 @@
           <w:color w:val="FFFFFF"/>
         </w:rPr>
       </w:pPr>
+      <w:bookmarkStart w:id="48" w:name="_Toc439994682"/>
       <w:bookmarkStart w:id="49" w:name="_Toc113291704"/>
-      <w:bookmarkStart w:id="50" w:name="_Toc439994682"/>
       <w:r>
         <w:rPr>
           <w:rFonts w:ascii="Arial" w:hAnsi="Arial"/>
@@ -4670,8 +4690,8 @@
         </w:rPr>
         <w:t>Specific Requirements</w:t>
       </w:r>
+      <w:bookmarkEnd w:id="48"/>
       <w:bookmarkEnd w:id="49"/>
-      <w:bookmarkEnd w:id="50"/>
     </w:p>
     <w:p>
       <w:pPr>
@@ -4684,14 +4704,14 @@
           <w:rFonts w:ascii="Arial" w:hAnsi="Arial"/>
         </w:rPr>
       </w:pPr>
-      <w:bookmarkStart w:id="51" w:name="_Toc113291705"/>
+      <w:bookmarkStart w:id="50" w:name="_Toc113291705"/>
       <w:r>
         <w:rPr>
           <w:rFonts w:ascii="Arial" w:hAnsi="Arial"/>
         </w:rPr>
         <w:t>External Interface Requirements</w:t>
       </w:r>
-      <w:bookmarkEnd w:id="51"/>
+      <w:bookmarkEnd w:id="50"/>
     </w:p>
     <w:p>
       <w:pPr>
@@ -4731,9 +4751,7 @@
         <w:pStyle w:val="Template"/>
         <w:spacing w:lineRule="auto" w:line="480"/>
         <w:jc w:val="both"/>
-        <w:rPr>
-          <w:rFonts w:ascii="Calibri" w:hAnsi="Calibri" w:cs="Calibri" w:asciiTheme="majorHAnsi" w:cstheme="majorHAnsi" w:hAnsiTheme="majorHAnsi"/>
-        </w:rPr>
+        <w:rPr/>
       </w:pPr>
       <w:r>
         <w:rPr>
@@ -4742,7 +4760,7 @@
         </w:rPr>
         <w:t>The different types of user interfaces that will be implemented in this application are a Homepage, Registration page,Login Page,How to use page, Add item page, My items page, and an analytics  page. A live preview of the basic layout of this page can be seen by searching the following link</w:t>
       </w:r>
-      <w:hyperlink r:id="rId7">
+      <w:hyperlink r:id="rId9">
         <w:r>
           <w:rPr>
             <w:rStyle w:val="InternetLink"/>
@@ -4814,14 +4832,14 @@
           <w:rFonts w:ascii="Arial" w:hAnsi="Arial"/>
         </w:rPr>
       </w:pPr>
-      <w:bookmarkStart w:id="52" w:name="_Toc439994684"/>
+      <w:bookmarkStart w:id="51" w:name="_Toc439994684"/>
       <w:r>
         <w:rPr>
           <w:rFonts w:ascii="Arial" w:hAnsi="Arial"/>
         </w:rPr>
         <w:t>Hardware Interfaces</w:t>
       </w:r>
-      <w:bookmarkEnd w:id="52"/>
+      <w:bookmarkEnd w:id="51"/>
     </w:p>
     <w:p>
       <w:pPr>
@@ -4866,14 +4884,14 @@
           <w:rFonts w:ascii="Arial" w:hAnsi="Arial"/>
         </w:rPr>
       </w:pPr>
-      <w:bookmarkStart w:id="53" w:name="_Toc439994685"/>
+      <w:bookmarkStart w:id="52" w:name="_Toc439994685"/>
       <w:r>
         <w:rPr>
           <w:rFonts w:ascii="Arial" w:hAnsi="Arial"/>
         </w:rPr>
         <w:t>Software Interfaces</w:t>
       </w:r>
-      <w:bookmarkEnd w:id="53"/>
+      <w:bookmarkEnd w:id="52"/>
     </w:p>
     <w:p>
       <w:pPr>
@@ -4922,6 +4940,25 @@
       <w:pPr>
         <w:pStyle w:val="Normal"/>
         <w:jc w:val="both"/>
+        <w:rPr>
+          <w:rFonts w:ascii="Arial" w:hAnsi="Arial"/>
+          <w:b w:val="false"/>
+          <w:b w:val="false"/>
+          <w:i w:val="false"/>
+          <w:i w:val="false"/>
+          <w:caps w:val="false"/>
+          <w:smallCaps w:val="false"/>
+          <w:strike w:val="false"/>
+          <w:dstrike w:val="false"/>
+          <w:color w:val="000000"/>
+          <w:sz w:val="22"/>
+          <w:u w:val="none"/>
+          <w:effect w:val="none"/>
+        </w:rPr>
+      </w:pPr>
+      <w:bookmarkStart w:id="53" w:name="docs-internal-guid-019b4eae-7fff-b60b-58"/>
+      <w:bookmarkEnd w:id="53"/>
+      <w:r>
         <w:rPr>
           <w:rFonts w:ascii="Arial" w:hAnsi="Arial"/>
           <w:b w:val="false"/>
@@ -4935,9 +4972,29 @@
           <w:u w:val="none"/>
           <w:effect w:val="none"/>
         </w:rPr>
-      </w:pPr>
-      <w:bookmarkStart w:id="54" w:name="docs-internal-guid-019b4eae-7fff-b60b-58"/>
-      <w:bookmarkEnd w:id="54"/>
+        <w:t xml:space="preserve">The application shall use the Django web application framework for back end systems and for front end systems the application shall use bootstrap. For data storage, the system shall use MySQL and SQLite databases. For user data and any other private or sensitive information mySQL databases will be used for storage. For non-sensitive data such as pricing information, SQLlite servers will be implemented. The MySQL database will be hosted on a Linux server. All web scraping shall be accomplished using Beautiful Soup, a python library for pulling data from HTML and XML files. </w:t>
+      </w:r>
+    </w:p>
+    <w:p>
+      <w:pPr>
+        <w:pStyle w:val="Normal"/>
+        <w:jc w:val="both"/>
+        <w:rPr>
+          <w:rFonts w:ascii="Arial" w:hAnsi="Arial"/>
+          <w:b w:val="false"/>
+          <w:b w:val="false"/>
+          <w:i w:val="false"/>
+          <w:i w:val="false"/>
+          <w:caps w:val="false"/>
+          <w:smallCaps w:val="false"/>
+          <w:strike w:val="false"/>
+          <w:dstrike w:val="false"/>
+          <w:color w:val="000000"/>
+          <w:sz w:val="22"/>
+          <w:u w:val="none"/>
+          <w:effect w:val="none"/>
+        </w:rPr>
+      </w:pPr>
       <w:r>
         <w:rPr>
           <w:rFonts w:ascii="Arial" w:hAnsi="Arial"/>
@@ -4952,8 +5009,120 @@
           <w:u w:val="none"/>
           <w:effect w:val="none"/>
         </w:rPr>
-        <w:t xml:space="preserve">The application shall use the </w:t>
-      </w:r>
+      </w:r>
+    </w:p>
+    <w:p>
+      <w:pPr>
+        <w:pStyle w:val="Template"/>
+        <w:jc w:val="both"/>
+        <w:rPr/>
+      </w:pPr>
+      <w:r>
+        <w:rPr/>
+      </w:r>
+    </w:p>
+    <w:p>
+      <w:pPr>
+        <w:pStyle w:val="Heading3"/>
+        <w:numPr>
+          <w:ilvl w:val="2"/>
+          <w:numId w:val="2"/>
+        </w:numPr>
+        <w:rPr>
+          <w:rFonts w:ascii="Arial" w:hAnsi="Arial"/>
+        </w:rPr>
+      </w:pPr>
+      <w:bookmarkStart w:id="54" w:name="_Toc439994686"/>
+      <w:r>
+        <w:rPr>
+          <w:rFonts w:ascii="Arial" w:hAnsi="Arial"/>
+        </w:rPr>
+        <w:t>Communications Interfaces</w:t>
+      </w:r>
+      <w:bookmarkEnd w:id="54"/>
+    </w:p>
+    <w:p>
+      <w:pPr>
+        <w:pStyle w:val="Template"/>
+        <w:jc w:val="both"/>
+        <w:rPr>
+          <w:color w:val="0000FF"/>
+        </w:rPr>
+      </w:pPr>
+      <w:r>
+        <w:rPr/>
+        <w:t>&lt;</w:t>
+      </w:r>
+      <w:r>
+        <w:rPr>
+          <w:color w:val="0000FF"/>
+        </w:rPr>
+        <w:t>Describe the requirements associated with any communications functions required by this product, including e-mail, web browser, network server communications protocols, electronic forms, and so on. Define any pertinent message formatting. Identify any communication standards that will be used, such as FTP or HTTP. Specify any communication security or encryption issues, data transfer rates, and synchronization mechanisms.</w:t>
+      </w:r>
+    </w:p>
+    <w:p>
+      <w:pPr>
+        <w:pStyle w:val="Template"/>
+        <w:jc w:val="both"/>
+        <w:rPr>
+          <w:color w:val="0000FF"/>
+        </w:rPr>
+      </w:pPr>
+      <w:r>
+        <w:rPr>
+          <w:color w:val="0000FF"/>
+        </w:rPr>
+      </w:r>
+    </w:p>
+    <w:p>
+      <w:pPr>
+        <w:pStyle w:val="Template"/>
+        <w:jc w:val="both"/>
+        <w:rPr/>
+      </w:pPr>
+      <w:r>
+        <w:rPr/>
+        <w:t>TO DO: Do not go into too much detail, but provide 1-2 paragraphs were you will outline the major communication standards. For example, if you decide to use encryption there is no need to specify the exact encryption standards, but rather, specify the fact that the data will be encrypted and name what standards you consider using. &gt;</w:t>
+      </w:r>
+    </w:p>
+    <w:p>
+      <w:pPr>
+        <w:pStyle w:val="Template"/>
+        <w:rPr>
+          <w:i w:val="false"/>
+          <w:i w:val="false"/>
+        </w:rPr>
+      </w:pPr>
+      <w:r>
+        <w:rPr>
+          <w:i w:val="false"/>
+        </w:rPr>
+      </w:r>
+    </w:p>
+    <w:p>
+      <w:pPr>
+        <w:pStyle w:val="Template"/>
+        <w:rPr>
+          <w:i w:val="false"/>
+          <w:i w:val="false"/>
+        </w:rPr>
+      </w:pPr>
+      <w:r>
+        <w:rPr>
+          <w:i w:val="false"/>
+        </w:rPr>
+      </w:r>
+    </w:p>
+    <w:p>
+      <w:pPr>
+        <w:pStyle w:val="Normal"/>
+        <w:rPr>
+          <w:i w:val="false"/>
+          <w:i w:val="false"/>
+        </w:rPr>
+      </w:pPr>
+      <w:bookmarkStart w:id="55" w:name="docs-internal-guid-e74f42ce-7fff-6ac6-d2"/>
+      <w:bookmarkEnd w:id="55"/>
       <w:r>
         <w:rPr>
           <w:rFonts w:ascii="Arial" w:hAnsi="Arial"/>
@@ -4968,185 +5137,6 @@
           <w:u w:val="none"/>
           <w:effect w:val="none"/>
         </w:rPr>
-        <w:t>D</w:t>
-      </w:r>
-      <w:r>
-        <w:rPr>
-          <w:rFonts w:ascii="Arial" w:hAnsi="Arial"/>
-          <w:b w:val="false"/>
-          <w:i w:val="false"/>
-          <w:caps w:val="false"/>
-          <w:smallCaps w:val="false"/>
-          <w:strike w:val="false"/>
-          <w:dstrike w:val="false"/>
-          <w:color w:val="000000"/>
-          <w:sz w:val="22"/>
-          <w:u w:val="none"/>
-          <w:effect w:val="none"/>
-        </w:rPr>
-        <w:t xml:space="preserve">jango web application framework for back end systems and for front end systems the application shall use bootstrap. For data storage, the system shall use MySQL and SQLite databases. For user data and any other private or sensitive information mySQL databases will be used for storage. For non-sensitive data such as pricing information, SQLlite servers will be implemented. The MySQL database will be hosted on a Linux server. All web scraping shall be accomplished using Beautiful Soup, a python library for pulling data from HTML and XML files. </w:t>
-      </w:r>
-    </w:p>
-    <w:p>
-      <w:pPr>
-        <w:pStyle w:val="Normal"/>
-        <w:jc w:val="both"/>
-        <w:rPr>
-          <w:rFonts w:ascii="Arial" w:hAnsi="Arial"/>
-          <w:b w:val="false"/>
-          <w:i w:val="false"/>
-          <w:caps w:val="false"/>
-          <w:smallCaps w:val="false"/>
-          <w:strike w:val="false"/>
-          <w:dstrike w:val="false"/>
-          <w:color w:val="000000"/>
-          <w:sz w:val="22"/>
-          <w:u w:val="none"/>
-          <w:effect w:val="none"/>
-        </w:rPr>
-      </w:pPr>
-      <w:r>
-        <w:rPr>
-          <w:rFonts w:ascii="Arial" w:hAnsi="Arial"/>
-          <w:b w:val="false"/>
-          <w:i w:val="false"/>
-          <w:caps w:val="false"/>
-          <w:smallCaps w:val="false"/>
-          <w:strike w:val="false"/>
-          <w:dstrike w:val="false"/>
-          <w:color w:val="000000"/>
-          <w:sz w:val="22"/>
-          <w:u w:val="none"/>
-          <w:effect w:val="none"/>
-        </w:rPr>
-      </w:r>
-    </w:p>
-    <w:p>
-      <w:pPr>
-        <w:pStyle w:val="Template"/>
-        <w:jc w:val="both"/>
-        <w:rPr/>
-      </w:pPr>
-      <w:r>
-        <w:rPr/>
-      </w:r>
-    </w:p>
-    <w:p>
-      <w:pPr>
-        <w:pStyle w:val="Heading3"/>
-        <w:numPr>
-          <w:ilvl w:val="2"/>
-          <w:numId w:val="2"/>
-        </w:numPr>
-        <w:rPr>
-          <w:rFonts w:ascii="Arial" w:hAnsi="Arial"/>
-        </w:rPr>
-      </w:pPr>
-      <w:bookmarkStart w:id="55" w:name="_Toc439994686"/>
-      <w:r>
-        <w:rPr>
-          <w:rFonts w:ascii="Arial" w:hAnsi="Arial"/>
-        </w:rPr>
-        <w:t>Communications Interfaces</w:t>
-      </w:r>
-      <w:bookmarkEnd w:id="55"/>
-    </w:p>
-    <w:p>
-      <w:pPr>
-        <w:pStyle w:val="Template"/>
-        <w:jc w:val="both"/>
-        <w:rPr>
-          <w:color w:val="0000FF"/>
-        </w:rPr>
-      </w:pPr>
-      <w:r>
-        <w:rPr/>
-        <w:t>&lt;</w:t>
-      </w:r>
-      <w:r>
-        <w:rPr>
-          <w:color w:val="0000FF"/>
-        </w:rPr>
-        <w:t>Describe the requirements associated with any communications functions required by this product, including e-mail, web browser, network server communications protocols, electronic forms, and so on. Define any pertinent message formatting. Identify any communication standards that will be used, such as FTP or HTTP. Specify any communication security or encryption issues, data transfer rates, and synchronization mechanisms.</w:t>
-      </w:r>
-    </w:p>
-    <w:p>
-      <w:pPr>
-        <w:pStyle w:val="Template"/>
-        <w:jc w:val="both"/>
-        <w:rPr>
-          <w:color w:val="0000FF"/>
-        </w:rPr>
-      </w:pPr>
-      <w:r>
-        <w:rPr>
-          <w:color w:val="0000FF"/>
-        </w:rPr>
-      </w:r>
-    </w:p>
-    <w:p>
-      <w:pPr>
-        <w:pStyle w:val="Template"/>
-        <w:jc w:val="both"/>
-        <w:rPr/>
-      </w:pPr>
-      <w:r>
-        <w:rPr/>
-        <w:t>TO DO: Do not go into too much detail, but provide 1-2 paragraphs were you will outline the major communication standards. For example, if you decide to use encryption there is no need to specify the exact encryption standards, but rather, specify the fact that the data will be encrypted and name what standards you consider using. &gt;</w:t>
-      </w:r>
-    </w:p>
-    <w:p>
-      <w:pPr>
-        <w:pStyle w:val="Template"/>
-        <w:rPr>
-          <w:i w:val="false"/>
-          <w:i w:val="false"/>
-        </w:rPr>
-      </w:pPr>
-      <w:r>
-        <w:rPr>
-          <w:i w:val="false"/>
-        </w:rPr>
-      </w:r>
-    </w:p>
-    <w:p>
-      <w:pPr>
-        <w:pStyle w:val="Template"/>
-        <w:rPr>
-          <w:i w:val="false"/>
-          <w:i w:val="false"/>
-        </w:rPr>
-      </w:pPr>
-      <w:r>
-        <w:rPr>
-          <w:i w:val="false"/>
-        </w:rPr>
-      </w:r>
-    </w:p>
-    <w:p>
-      <w:pPr>
-        <w:pStyle w:val="Normal"/>
-        <w:rPr>
-          <w:i w:val="false"/>
-          <w:i w:val="false"/>
-        </w:rPr>
-      </w:pPr>
-      <w:bookmarkStart w:id="56" w:name="docs-internal-guid-e74f42ce-7fff-6ac6-d2"/>
-      <w:bookmarkEnd w:id="56"/>
-      <w:r>
-        <w:rPr>
-          <w:rFonts w:ascii="Arial" w:hAnsi="Arial"/>
-          <w:b w:val="false"/>
-          <w:i w:val="false"/>
-          <w:caps w:val="false"/>
-          <w:smallCaps w:val="false"/>
-          <w:strike w:val="false"/>
-          <w:dstrike w:val="false"/>
-          <w:color w:val="000000"/>
-          <w:sz w:val="22"/>
-          <w:u w:val="none"/>
-          <w:effect w:val="none"/>
-        </w:rPr>
         <w:t>For communication between the web application and the Mysql server, the system shall use the Mysql client/server protocol. This will allow the web application to store and retrieve data as needed. For communication between the user’s browser and the web application, the Uniform Resource Identifier (URI) used shall be HTTPS. By using HTTPS the system will be resistant to man in the middle attacks and eavesdroppers.</w:t>
       </w:r>
       <w:r>
@@ -5179,14 +5169,14 @@
         </w:numPr>
         <w:rPr/>
       </w:pPr>
-      <w:bookmarkStart w:id="57" w:name="_Toc113291706"/>
+      <w:bookmarkStart w:id="56" w:name="_Toc113291706"/>
       <w:r>
         <w:rPr>
           <w:rFonts w:ascii="Arial" w:hAnsi="Arial"/>
         </w:rPr>
         <w:t>Functional Requirements</w:t>
       </w:r>
-      <w:bookmarkEnd w:id="57"/>
+      <w:bookmarkEnd w:id="56"/>
     </w:p>
     <w:p>
       <w:pPr>
@@ -5196,7 +5186,9 @@
         </w:rPr>
       </w:pPr>
       <w:r>
-        <w:rPr/>
+        <w:rPr>
+          <w:rFonts w:ascii="Arial" w:hAnsi="Arial"/>
+        </w:rPr>
       </w:r>
     </w:p>
     <w:p>
@@ -5207,7 +5199,9 @@
         </w:rPr>
       </w:pPr>
       <w:r>
-        <w:rPr/>
+        <w:rPr>
+          <w:rFonts w:ascii="Arial" w:hAnsi="Arial"/>
+        </w:rPr>
       </w:r>
     </w:p>
     <w:p>
@@ -5237,8 +5231,8 @@
         </w:rPr>
         <w:t xml:space="preserve">The functional components that will be implemented in this application will be a registration and login system that will allow users to create a personalized location to save Items that they wish to monitor. Another main component that will be implemented for this system is a model that creates a one to many relationship between a User and different products. The application will implement a web scraping component which will parse the html from a product and locate where the price is embedded. The last component that will be implemented is an Update component that will be in charge of periodically grabbing each User </w:t>
       </w:r>
-      <w:bookmarkStart w:id="58" w:name="_GoBack"/>
-      <w:bookmarkEnd w:id="58"/>
+      <w:bookmarkStart w:id="57" w:name="_GoBack"/>
+      <w:bookmarkEnd w:id="57"/>
       <w:r>
         <w:rPr>
           <w:rFonts w:cs="Calibri" w:ascii="Calibri" w:hAnsi="Calibri" w:asciiTheme="majorHAnsi" w:cstheme="majorHAnsi" w:hAnsiTheme="majorHAnsi"/>
@@ -5261,14 +5255,14 @@
           <w:rFonts w:ascii="Arial" w:hAnsi="Arial"/>
         </w:rPr>
       </w:pPr>
-      <w:bookmarkStart w:id="59" w:name="_Toc113291707"/>
+      <w:bookmarkStart w:id="58" w:name="_Toc113291707"/>
       <w:r>
         <w:rPr>
           <w:rFonts w:ascii="Arial" w:hAnsi="Arial"/>
         </w:rPr>
         <w:t>Behaviour Requirements</w:t>
       </w:r>
-      <w:bookmarkEnd w:id="59"/>
+      <w:bookmarkEnd w:id="58"/>
     </w:p>
     <w:p>
       <w:pPr>
@@ -5511,8 +5505,7 @@
           <w:color w:val="FFFFFF"/>
         </w:rPr>
       </w:pPr>
-      <w:bookmarkStart w:id="60" w:name="_Toc439994690"/>
-      <w:bookmarkStart w:id="61" w:name="_Toc113291708"/>
+      <w:bookmarkStart w:id="59" w:name="_Toc113291708"/>
       <w:r>
         <w:rPr>
           <w:rFonts w:ascii="Arial" w:hAnsi="Arial"/>
@@ -5520,7 +5513,7 @@
         </w:rPr>
         <w:t>Other Non-functional Requirements</w:t>
       </w:r>
-      <w:bookmarkEnd w:id="61"/>
+      <w:bookmarkEnd w:id="59"/>
     </w:p>
     <w:p>
       <w:pPr>
@@ -5533,32 +5526,82 @@
           <w:rFonts w:ascii="Arial" w:hAnsi="Arial"/>
         </w:rPr>
       </w:pPr>
-      <w:bookmarkStart w:id="62" w:name="_Toc439994690"/>
-      <w:bookmarkStart w:id="63" w:name="_Toc113291709"/>
+      <w:bookmarkStart w:id="60" w:name="_Toc113291709"/>
+      <w:bookmarkStart w:id="61" w:name="_Toc439994690"/>
       <w:r>
         <w:rPr>
           <w:rFonts w:ascii="Arial" w:hAnsi="Arial"/>
         </w:rPr>
         <w:t>Performance Requirements</w:t>
       </w:r>
+      <w:bookmarkEnd w:id="60"/>
+      <w:bookmarkEnd w:id="61"/>
+    </w:p>
+    <w:p>
+      <w:pPr>
+        <w:pStyle w:val="Template"/>
+        <w:jc w:val="both"/>
+        <w:rPr/>
+      </w:pPr>
+      <w:r>
+        <w:rPr/>
+        <w:t>&lt;</w:t>
+      </w:r>
+      <w:r>
+        <w:rPr>
+          <w:color w:val="0000FF"/>
+        </w:rPr>
+        <w:t>If there are performance requirements for the product under various circumstances, state them here and explain their rationale, to help the developers understand the intent and make suitable design choices. Specify the timing relationships for real time systems. Make such requirements as specific as possible. You may need to state performance requirements for individual functional requirements or features.</w:t>
+      </w:r>
+      <w:r>
+        <w:rPr/>
+        <w:t xml:space="preserve"> </w:t>
+      </w:r>
+    </w:p>
+    <w:p>
+      <w:pPr>
+        <w:pStyle w:val="Template"/>
+        <w:jc w:val="both"/>
+        <w:rPr/>
+      </w:pPr>
+      <w:r>
+        <w:rPr/>
+        <w:t>TODO: Provide relevant performance requirements based on the information you collected from the client. For example you can say “1. Any transaction will not take more than 10 seconds, etc…&gt;</w:t>
+      </w:r>
+    </w:p>
+    <w:p>
+      <w:pPr>
+        <w:pStyle w:val="Template"/>
+        <w:jc w:val="both"/>
+        <w:rPr/>
+      </w:pPr>
+      <w:r>
+        <w:rPr/>
+      </w:r>
+    </w:p>
+    <w:p>
+      <w:pPr>
+        <w:pStyle w:val="Normal"/>
+        <w:jc w:val="both"/>
+        <w:rPr/>
+      </w:pPr>
+      <w:bookmarkStart w:id="62" w:name="docs-internal-guid-bcd6c41d-7fff-6731-b5"/>
       <w:bookmarkEnd w:id="62"/>
-      <w:bookmarkEnd w:id="63"/>
-    </w:p>
-    <w:p>
-      <w:pPr>
-        <w:pStyle w:val="Template"/>
-        <w:jc w:val="both"/>
-        <w:rPr/>
-      </w:pPr>
-      <w:r>
-        <w:rPr/>
-        <w:t>&lt;</w:t>
-      </w:r>
-      <w:r>
-        <w:rPr>
-          <w:color w:val="0000FF"/>
-        </w:rPr>
-        <w:t>If there are performance requirements for the product under various circumstances, state them here and explain their rationale, to help the developers understand the intent and make suitable design choices. Specify the timing relationships for real time systems. Make such requirements as specific as possible. You may need to state performance requirements for individual functional requirements or features.</w:t>
+      <w:r>
+        <w:rPr>
+          <w:rFonts w:ascii="Arial" w:hAnsi="Arial"/>
+          <w:b w:val="false"/>
+          <w:i w:val="false"/>
+          <w:caps w:val="false"/>
+          <w:smallCaps w:val="false"/>
+          <w:strike w:val="false"/>
+          <w:dstrike w:val="false"/>
+          <w:color w:val="000000"/>
+          <w:sz w:val="22"/>
+          <w:u w:val="none"/>
+          <w:effect w:val="none"/>
+        </w:rPr>
+        <w:t>The system shall update price data every 10 minutes at the most. This requirement exists to ensure that users are satisfied by the responsiveness of the application. All web pages shall fully load content within 5 seconds, and the loading of pricing analytics charts shall take no more than 10 seconds. These restraints exist to ensure a quality experience for the user. Finally, while the user waits for loading times indicators should display to inform the user of what processes the system is currently performing.</w:t>
       </w:r>
       <w:r>
         <w:rPr/>
@@ -5573,7 +5616,6 @@
       </w:pPr>
       <w:r>
         <w:rPr/>
-        <w:t>TODO: Provide relevant performance requirements based on the information you collected from the client. For example you can say “1. Any transaction will not take more than 10 seconds, etc…&gt;</w:t>
       </w:r>
     </w:p>
     <w:p>
@@ -5587,16 +5629,16 @@
           <w:rFonts w:ascii="Arial" w:hAnsi="Arial"/>
         </w:rPr>
       </w:pPr>
+      <w:bookmarkStart w:id="63" w:name="_Toc439994691"/>
       <w:bookmarkStart w:id="64" w:name="_Toc113291710"/>
-      <w:bookmarkStart w:id="65" w:name="_Toc439994691"/>
       <w:r>
         <w:rPr>
           <w:rFonts w:ascii="Arial" w:hAnsi="Arial"/>
         </w:rPr>
         <w:t>Safety and Security Requirements</w:t>
       </w:r>
+      <w:bookmarkEnd w:id="63"/>
       <w:bookmarkEnd w:id="64"/>
-      <w:bookmarkEnd w:id="65"/>
     </w:p>
     <w:p>
       <w:pPr>
@@ -5664,6 +5706,63 @@
       <w:r>
         <w:rPr/>
         <w:t>Describe briefly what level of security is expected from this product by your client and provide a bulleted (or numbered) list of the major security requirements.&gt;</w:t>
+      </w:r>
+    </w:p>
+    <w:p>
+      <w:pPr>
+        <w:pStyle w:val="Template"/>
+        <w:jc w:val="both"/>
+        <w:rPr/>
+      </w:pPr>
+      <w:r>
+        <w:rPr/>
+      </w:r>
+    </w:p>
+    <w:p>
+      <w:pPr>
+        <w:pStyle w:val="TextBody"/>
+        <w:jc w:val="both"/>
+        <w:rPr>
+          <w:rFonts w:ascii="Arial" w:hAnsi="Arial"/>
+          <w:b w:val="false"/>
+          <w:i w:val="false"/>
+          <w:caps w:val="false"/>
+          <w:smallCaps w:val="false"/>
+          <w:strike w:val="false"/>
+          <w:dstrike w:val="false"/>
+          <w:color w:val="000000"/>
+          <w:sz w:val="22"/>
+          <w:u w:val="none"/>
+          <w:effect w:val="none"/>
+        </w:rPr>
+      </w:pPr>
+      <w:bookmarkStart w:id="65" w:name="docs-internal-guid-e668d07d-7fff-1965-a7"/>
+      <w:bookmarkEnd w:id="65"/>
+      <w:r>
+        <w:rPr>
+          <w:rFonts w:ascii="Arial" w:hAnsi="Arial"/>
+          <w:b w:val="false"/>
+          <w:i w:val="false"/>
+          <w:caps w:val="false"/>
+          <w:smallCaps w:val="false"/>
+          <w:strike w:val="false"/>
+          <w:dstrike w:val="false"/>
+          <w:color w:val="000000"/>
+          <w:sz w:val="22"/>
+          <w:u w:val="none"/>
+          <w:effect w:val="none"/>
+        </w:rPr>
+        <w:t>The system shall comply with the Open Web Application Security Project guidelines. These guidelines will ensure that all source code is written in a secure manner. The system will also follow the HTTPS best practices laid out by Google. Finally, the system shall store sensitive user data using hashing and salting techniques. The most important user data will be passwords and email addresses. Every communication process involving this data shall be thoroughly validated. Also during the development process, every action taken with this user data will be carefully reviewed and evaluated if necessary.</w:t>
+      </w:r>
+    </w:p>
+    <w:p>
+      <w:pPr>
+        <w:pStyle w:val="TextBody"/>
+        <w:rPr/>
+      </w:pPr>
+      <w:r>
+        <w:rPr/>
+        <w:br/>
       </w:r>
     </w:p>
     <w:p>
@@ -5677,8 +5776,8 @@
           <w:rFonts w:ascii="Arial" w:hAnsi="Arial"/>
         </w:rPr>
       </w:pPr>
-      <w:bookmarkStart w:id="66" w:name="_Toc113291711"/>
-      <w:bookmarkStart w:id="67" w:name="_Toc439994693"/>
+      <w:bookmarkStart w:id="66" w:name="_Toc439994693"/>
+      <w:bookmarkStart w:id="67" w:name="_Toc113291711"/>
       <w:r>
         <w:rPr>
           <w:rFonts w:ascii="Arial" w:hAnsi="Arial"/>
@@ -5788,10 +5887,10 @@
       <w:r>
         <w:rPr/>
       </w:r>
-      <w:bookmarkStart w:id="68" w:name="_Hlk22904232"/>
-      <w:bookmarkStart w:id="69" w:name="_Toc439994696"/>
-      <w:bookmarkStart w:id="70" w:name="_Hlk22904232"/>
-      <w:bookmarkStart w:id="71" w:name="_Toc439994696"/>
+      <w:bookmarkStart w:id="68" w:name="_Toc439994696"/>
+      <w:bookmarkStart w:id="69" w:name="_Hlk229042321"/>
+      <w:bookmarkStart w:id="70" w:name="_Toc439994696"/>
+      <w:bookmarkStart w:id="71" w:name="_Hlk229042321"/>
       <w:bookmarkEnd w:id="70"/>
       <w:bookmarkEnd w:id="71"/>
     </w:p>
@@ -6154,11 +6253,9 @@
       <w:r>
         <w:rPr/>
       </w:r>
-      <w:bookmarkStart w:id="72" w:name="_Toc439994696"/>
-      <w:bookmarkStart w:id="73" w:name="_Toc439994698"/>
-      <w:bookmarkStart w:id="74" w:name="_Toc439994696"/>
-      <w:bookmarkStart w:id="75" w:name="_Toc439994698"/>
-      <w:bookmarkEnd w:id="74"/>
+      <w:bookmarkStart w:id="72" w:name="_Toc4399946961"/>
+      <w:bookmarkStart w:id="73" w:name="_Toc4399946961"/>
+      <w:bookmarkEnd w:id="73"/>
     </w:p>
     <w:p>
       <w:pPr>
@@ -6608,8 +6705,8 @@
           <w:color w:val="FFFFFF"/>
         </w:rPr>
       </w:pPr>
-      <w:bookmarkStart w:id="76" w:name="_Toc439994698"/>
-      <w:bookmarkStart w:id="77" w:name="_Toc113291714"/>
+      <w:bookmarkStart w:id="74" w:name="_Toc113291714"/>
+      <w:bookmarkStart w:id="75" w:name="_Toc439994698"/>
       <w:r>
         <w:rPr>
           <w:rFonts w:ascii="Arial" w:hAnsi="Arial"/>
@@ -6617,7 +6714,7 @@
         </w:rPr>
         <w:t>Appendix B</w:t>
       </w:r>
-      <w:bookmarkEnd w:id="76"/>
+      <w:bookmarkEnd w:id="75"/>
       <w:r>
         <w:rPr>
           <w:rFonts w:ascii="Arial" w:hAnsi="Arial"/>
@@ -6625,7 +6722,7 @@
         </w:rPr>
         <w:t xml:space="preserve"> - Group Log</w:t>
       </w:r>
-      <w:bookmarkEnd w:id="77"/>
+      <w:bookmarkEnd w:id="74"/>
     </w:p>
     <w:p>
       <w:pPr>
@@ -6639,8 +6736,8 @@
       </w:r>
     </w:p>
     <w:sectPr>
-      <w:headerReference w:type="default" r:id="rId8"/>
-      <w:footerReference w:type="default" r:id="rId9"/>
+      <w:headerReference w:type="default" r:id="rId10"/>
+      <w:footerReference w:type="default" r:id="rId11"/>
       <w:type w:val="nextPage"/>
       <w:pgSz w:w="12240" w:h="15840"/>
       <w:pgMar w:left="1296" w:right="1296" w:header="720" w:top="1440" w:footer="720" w:bottom="1440" w:gutter="0"/>
@@ -6669,6 +6766,21 @@
 </file>
 
 <file path=word/footer2.xml><?xml version="1.0" encoding="utf-8"?>
+<w:ftr xmlns:o="urn:schemas-microsoft-com:office:office" xmlns:r="http://schemas.openxmlformats.org/officeDocument/2006/relationships" xmlns:v="urn:schemas-microsoft-com:vml" xmlns:w="http://schemas.openxmlformats.org/wordprocessingml/2006/main" xmlns:w10="urn:schemas-microsoft-com:office:word" xmlns:wp="http://schemas.openxmlformats.org/drawingml/2006/wordprocessingDrawing" xmlns:wps="http://schemas.microsoft.com/office/word/2010/wordprocessingShape" xmlns:wpg="http://schemas.microsoft.com/office/word/2010/wordprocessingGroup" xmlns:mc="http://schemas.openxmlformats.org/markup-compatibility/2006" xmlns:wp14="http://schemas.microsoft.com/office/word/2010/wordprocessingDrawing" xmlns:w14="http://schemas.microsoft.com/office/word/2010/wordml" mc:Ignorable="w14 wp14">
+  <w:p>
+    <w:pPr>
+      <w:pStyle w:val="Footer"/>
+      <w:jc w:val="center"/>
+      <w:rPr/>
+    </w:pPr>
+    <w:r>
+      <w:rPr/>
+    </w:r>
+  </w:p>
+</w:ftr>
+</file>
+
+<file path=word/footer3.xml><?xml version="1.0" encoding="utf-8"?>
 <w:ftr xmlns:o="urn:schemas-microsoft-com:office:office" xmlns:r="http://schemas.openxmlformats.org/officeDocument/2006/relationships" xmlns:v="urn:schemas-microsoft-com:vml" xmlns:w="http://schemas.openxmlformats.org/wordprocessingml/2006/main" xmlns:w10="urn:schemas-microsoft-com:office:word" xmlns:wp="http://schemas.openxmlformats.org/drawingml/2006/wordprocessingDrawing" xmlns:wps="http://schemas.microsoft.com/office/word/2010/wordprocessingShape" xmlns:wpg="http://schemas.microsoft.com/office/word/2010/wordprocessingGroup" xmlns:mc="http://schemas.openxmlformats.org/markup-compatibility/2006" xmlns:wp14="http://schemas.microsoft.com/office/word/2010/wordprocessingDrawing" xmlns:w14="http://schemas.microsoft.com/office/word/2010/wordml" mc:Ignorable="w14 wp14">
   <w:p>
     <w:pPr>
@@ -6742,6 +6854,58 @@
       <w:pBdr>
         <w:bottom w:val="single" w:sz="4" w:space="1" w:color="000000"/>
       </w:pBdr>
+      <w:spacing w:before="360" w:after="0"/>
+      <w:rPr/>
+    </w:pPr>
+    <w:r>
+      <w:rPr/>
+      <w:t>Software</w:t>
+    </w:r>
+    <w:r>
+      <w:rPr>
+        <w:sz w:val="24"/>
+      </w:rPr>
+      <w:t xml:space="preserve"> </w:t>
+    </w:r>
+    <w:r>
+      <w:rPr/>
+      <w:t>Requirements Specification for &lt;Project&gt;</w:t>
+      <w:tab/>
+      <w:tab/>
+      <w:t xml:space="preserve">Page </w:t>
+    </w:r>
+    <w:r>
+      <w:rPr/>
+      <w:fldChar w:fldCharType="begin"/>
+    </w:r>
+    <w:r>
+      <w:rPr/>
+      <w:instrText> PAGE </w:instrText>
+    </w:r>
+    <w:r>
+      <w:rPr/>
+      <w:fldChar w:fldCharType="separate"/>
+    </w:r>
+    <w:r>
+      <w:rPr/>
+      <w:t>ii</w:t>
+    </w:r>
+    <w:r>
+      <w:rPr/>
+      <w:fldChar w:fldCharType="end"/>
+    </w:r>
+  </w:p>
+</w:hdr>
+</file>
+
+<file path=word/header3.xml><?xml version="1.0" encoding="utf-8"?>
+<w:hdr xmlns:o="urn:schemas-microsoft-com:office:office" xmlns:r="http://schemas.openxmlformats.org/officeDocument/2006/relationships" xmlns:v="urn:schemas-microsoft-com:vml" xmlns:w="http://schemas.openxmlformats.org/wordprocessingml/2006/main" xmlns:w10="urn:schemas-microsoft-com:office:word" xmlns:wp="http://schemas.openxmlformats.org/drawingml/2006/wordprocessingDrawing" xmlns:wps="http://schemas.microsoft.com/office/word/2010/wordprocessingShape" xmlns:wpg="http://schemas.microsoft.com/office/word/2010/wordprocessingGroup" xmlns:mc="http://schemas.openxmlformats.org/markup-compatibility/2006" xmlns:wp14="http://schemas.microsoft.com/office/word/2010/wordprocessingDrawing" xmlns:w14="http://schemas.microsoft.com/office/word/2010/wordml" mc:Ignorable="w14 wp14">
+  <w:p>
+    <w:pPr>
+      <w:pStyle w:val="Header"/>
+      <w:pBdr>
+        <w:bottom w:val="single" w:sz="4" w:space="1" w:color="000000"/>
+      </w:pBdr>
       <w:tabs>
         <w:tab w:val="clear" w:pos="9360"/>
         <w:tab w:val="center" w:pos="4680" w:leader="none"/>
@@ -6807,7 +6971,7 @@
         <w:ind w:left="432" w:hanging="432"/>
       </w:pPr>
       <w:rPr>
-        <w:rFonts w:cs="Arial"/>
+        <w:rFonts w:ascii="Arial" w:hAnsi="Arial" w:cs="Arial"/>
       </w:rPr>
     </w:lvl>
     <w:lvl w:ilvl="1">
@@ -6825,7 +6989,7 @@
       <w:rPr>
         <w:b/>
         <w:bCs/>
-        <w:rFonts w:cs="Arial"/>
+        <w:rFonts w:ascii="Arial" w:hAnsi="Arial" w:cs="Arial"/>
       </w:rPr>
     </w:lvl>
     <w:lvl w:ilvl="2">
@@ -7052,6 +7216,7 @@
       </w:pPr>
       <w:rPr>
         <w:rFonts w:ascii="Symbol" w:hAnsi="Symbol" w:cs="Symbol" w:hint="default"/>
+        <w:rFonts w:cs="Symbol"/>
       </w:rPr>
     </w:lvl>
     <w:lvl w:ilvl="1">
@@ -7083,6 +7248,7 @@
       </w:pPr>
       <w:rPr>
         <w:rFonts w:ascii="Wingdings" w:hAnsi="Wingdings" w:cs="Wingdings" w:hint="default"/>
+        <w:rFonts w:cs="Wingdings"/>
       </w:rPr>
     </w:lvl>
     <w:lvl w:ilvl="3">
@@ -7098,6 +7264,7 @@
       </w:pPr>
       <w:rPr>
         <w:rFonts w:ascii="Symbol" w:hAnsi="Symbol" w:cs="Symbol" w:hint="default"/>
+        <w:rFonts w:cs="Symbol"/>
       </w:rPr>
     </w:lvl>
     <w:lvl w:ilvl="4">
@@ -7129,6 +7296,7 @@
       </w:pPr>
       <w:rPr>
         <w:rFonts w:ascii="Wingdings" w:hAnsi="Wingdings" w:cs="Wingdings" w:hint="default"/>
+        <w:rFonts w:cs="Wingdings"/>
       </w:rPr>
     </w:lvl>
     <w:lvl w:ilvl="6">
@@ -7144,6 +7312,7 @@
       </w:pPr>
       <w:rPr>
         <w:rFonts w:ascii="Symbol" w:hAnsi="Symbol" w:cs="Symbol" w:hint="default"/>
+        <w:rFonts w:cs="Symbol"/>
       </w:rPr>
     </w:lvl>
     <w:lvl w:ilvl="7">
@@ -7175,6 +7344,7 @@
       </w:pPr>
       <w:rPr>
         <w:rFonts w:ascii="Wingdings" w:hAnsi="Wingdings" w:cs="Wingdings" w:hint="default"/>
+        <w:rFonts w:cs="Wingdings"/>
       </w:rPr>
     </w:lvl>
   </w:abstractNum>
@@ -7192,6 +7362,8 @@
       </w:pPr>
       <w:rPr>
         <w:rFonts w:ascii="Symbol" w:hAnsi="Symbol" w:cs="Symbol" w:hint="default"/>
+        <w:sz w:val="22"/>
+        <w:b w:val="false"/>
         <w:rFonts w:cs="OpenSymbol"/>
       </w:rPr>
     </w:lvl>
@@ -7338,6 +7510,8 @@
       </w:pPr>
       <w:rPr>
         <w:rFonts w:ascii="Symbol" w:hAnsi="Symbol" w:cs="Symbol" w:hint="default"/>
+        <w:sz w:val="22"/>
+        <w:b w:val="false"/>
         <w:rFonts w:cs="OpenSymbol"/>
       </w:rPr>
     </w:lvl>
@@ -7484,6 +7658,8 @@
       </w:pPr>
       <w:rPr>
         <w:rFonts w:ascii="Symbol" w:hAnsi="Symbol" w:cs="Symbol" w:hint="default"/>
+        <w:sz w:val="22"/>
+        <w:b w:val="false"/>
         <w:rFonts w:cs="OpenSymbol"/>
       </w:rPr>
     </w:lvl>
@@ -7630,6 +7806,8 @@
       </w:pPr>
       <w:rPr>
         <w:rFonts w:ascii="Symbol" w:hAnsi="Symbol" w:cs="Symbol" w:hint="default"/>
+        <w:sz w:val="22"/>
+        <w:b w:val="false"/>
         <w:rFonts w:cs="OpenSymbol"/>
       </w:rPr>
     </w:lvl>
@@ -7776,6 +7954,8 @@
       </w:pPr>
       <w:rPr>
         <w:rFonts w:ascii="Symbol" w:hAnsi="Symbol" w:cs="Symbol" w:hint="default"/>
+        <w:sz w:val="22"/>
+        <w:b w:val="false"/>
         <w:rFonts w:cs="OpenSymbol"/>
       </w:rPr>
     </w:lvl>
@@ -7922,6 +8102,8 @@
       </w:pPr>
       <w:rPr>
         <w:rFonts w:ascii="Symbol" w:hAnsi="Symbol" w:cs="Symbol" w:hint="default"/>
+        <w:sz w:val="22"/>
+        <w:b w:val="false"/>
         <w:rFonts w:cs="OpenSymbol"/>
       </w:rPr>
     </w:lvl>
@@ -8068,6 +8250,8 @@
       </w:pPr>
       <w:rPr>
         <w:rFonts w:ascii="Symbol" w:hAnsi="Symbol" w:cs="Symbol" w:hint="default"/>
+        <w:sz w:val="22"/>
+        <w:b w:val="false"/>
         <w:rFonts w:cs="OpenSymbol"/>
       </w:rPr>
     </w:lvl>
@@ -8214,6 +8398,8 @@
       </w:pPr>
       <w:rPr>
         <w:rFonts w:ascii="Symbol" w:hAnsi="Symbol" w:cs="Symbol" w:hint="default"/>
+        <w:sz w:val="22"/>
+        <w:b w:val="false"/>
         <w:rFonts w:cs="OpenSymbol"/>
       </w:rPr>
     </w:lvl>
@@ -8360,6 +8546,8 @@
       </w:pPr>
       <w:rPr>
         <w:rFonts w:ascii="Symbol" w:hAnsi="Symbol" w:cs="Symbol" w:hint="default"/>
+        <w:sz w:val="22"/>
+        <w:b w:val="false"/>
         <w:rFonts w:cs="OpenSymbol"/>
       </w:rPr>
     </w:lvl>
@@ -8506,6 +8694,8 @@
       </w:pPr>
       <w:rPr>
         <w:rFonts w:ascii="Symbol" w:hAnsi="Symbol" w:cs="Symbol" w:hint="default"/>
+        <w:sz w:val="22"/>
+        <w:b w:val="false"/>
         <w:rFonts w:cs="OpenSymbol"/>
       </w:rPr>
     </w:lvl>
@@ -8650,7 +8840,6 @@
         </w:tabs>
         <w:ind w:left="707" w:hanging="283"/>
       </w:pPr>
-      <w:rPr/>
     </w:lvl>
     <w:lvl w:ilvl="1">
       <w:start w:val="1"/>
@@ -8663,7 +8852,6 @@
         </w:tabs>
         <w:ind w:left="1414" w:hanging="283"/>
       </w:pPr>
-      <w:rPr/>
     </w:lvl>
     <w:lvl w:ilvl="2">
       <w:start w:val="1"/>
@@ -8676,7 +8864,6 @@
         </w:tabs>
         <w:ind w:left="2121" w:hanging="283"/>
       </w:pPr>
-      <w:rPr/>
     </w:lvl>
     <w:lvl w:ilvl="3">
       <w:start w:val="1"/>
@@ -8689,7 +8876,6 @@
         </w:tabs>
         <w:ind w:left="2828" w:hanging="283"/>
       </w:pPr>
-      <w:rPr/>
     </w:lvl>
     <w:lvl w:ilvl="4">
       <w:start w:val="1"/>
@@ -8702,7 +8888,6 @@
         </w:tabs>
         <w:ind w:left="3535" w:hanging="283"/>
       </w:pPr>
-      <w:rPr/>
     </w:lvl>
     <w:lvl w:ilvl="5">
       <w:start w:val="1"/>
@@ -8715,7 +8900,6 @@
         </w:tabs>
         <w:ind w:left="4242" w:hanging="283"/>
       </w:pPr>
-      <w:rPr/>
     </w:lvl>
     <w:lvl w:ilvl="6">
       <w:start w:val="1"/>
@@ -8728,7 +8912,6 @@
         </w:tabs>
         <w:ind w:left="4949" w:hanging="283"/>
       </w:pPr>
-      <w:rPr/>
     </w:lvl>
     <w:lvl w:ilvl="7">
       <w:start w:val="1"/>
@@ -8741,7 +8924,6 @@
         </w:tabs>
         <w:ind w:left="5656" w:hanging="283"/>
       </w:pPr>
-      <w:rPr/>
     </w:lvl>
     <w:lvl w:ilvl="8">
       <w:start w:val="1"/>
@@ -8754,7 +8936,6 @@
         </w:tabs>
         <w:ind w:left="6363" w:hanging="283"/>
       </w:pPr>
-      <w:rPr/>
     </w:lvl>
   </w:abstractNum>
   <w:num w:numId="1">
@@ -9193,12 +9374,12 @@
       <w:jc w:val="left"/>
     </w:pPr>
     <w:rPr>
-      <w:rFonts w:ascii="Times" w:hAnsi="Times" w:cs="Times" w:eastAsia="Times New Roman"/>
+      <w:rFonts w:ascii="Times" w:hAnsi="Times" w:eastAsia="Times New Roman" w:cs="Times"/>
       <w:color w:val="auto"/>
       <w:kern w:val="0"/>
       <w:sz w:val="24"/>
       <w:szCs w:val="24"/>
-      <w:lang w:bidi="he-IL" w:val="en-US" w:eastAsia="en-US"/>
+      <w:lang w:val="en-US" w:eastAsia="en-US" w:bidi="he-IL"/>
     </w:rPr>
   </w:style>
   <w:style w:type="paragraph" w:styleId="Heading1">

</xml_diff>

<commit_message>
added appendix B adn edited some more of the format
</commit_message>
<xml_diff>
--- a/srs_document.docx
+++ b/srs_document.docx
@@ -2229,7 +2229,7 @@
     <w:p>
       <w:pPr>
         <w:pStyle w:val="Normal"/>
-        <w:spacing w:lineRule="auto" w:line="480"/>
+        <w:spacing w:lineRule="auto" w:line="240"/>
         <w:rPr>
           <w:rFonts w:ascii="Calibri" w:hAnsi="Calibri" w:cs="Calibri" w:asciiTheme="majorHAnsi" w:cstheme="majorHAnsi" w:hAnsiTheme="majorHAnsi"/>
         </w:rPr>
@@ -2270,7 +2270,7 @@
     <w:p>
       <w:pPr>
         <w:pStyle w:val="Template"/>
-        <w:spacing w:lineRule="auto" w:line="480"/>
+        <w:spacing w:lineRule="auto" w:line="240"/>
         <w:jc w:val="both"/>
         <w:rPr>
           <w:rFonts w:ascii="Cambria" w:hAnsi="Cambria" w:cs="Calibri" w:asciiTheme="minorHAnsi" w:cstheme="majorHAnsi" w:hAnsiTheme="minorHAnsi"/>
@@ -2294,9 +2294,7 @@
           <w:ilvl w:val="1"/>
           <w:numId w:val="2"/>
         </w:numPr>
-        <w:rPr>
-          <w:rFonts w:ascii="Arial" w:hAnsi="Arial"/>
-        </w:rPr>
+        <w:rPr/>
       </w:pPr>
       <w:bookmarkStart w:id="20" w:name="_Toc113291692"/>
       <w:bookmarkStart w:id="21" w:name="_Toc439994669"/>
@@ -2318,17 +2316,7 @@
     <w:p>
       <w:pPr>
         <w:pStyle w:val="Template"/>
-        <w:jc w:val="both"/>
-        <w:rPr/>
-      </w:pPr>
-      <w:r>
-        <w:rPr/>
-      </w:r>
-    </w:p>
-    <w:p>
-      <w:pPr>
-        <w:pStyle w:val="Template"/>
-        <w:spacing w:lineRule="auto" w:line="480"/>
+        <w:spacing w:lineRule="auto" w:line="240"/>
         <w:jc w:val="both"/>
         <w:rPr>
           <w:i w:val="false"/>
@@ -2669,15 +2657,29 @@
         <w:rPr/>
       </w:pPr>
       <w:r>
-        <w:rPr/>
-        <w:t xml:space="preserve">&lt;In general this document follows the IEEE formatting requirements. Use Arial font size 11, or 12 throughout the document for text. Use italics for comments. Document text should be single spaced and maintain the 1” margins found in this template. For Section and Subsection titles please follow the template. </w:t>
+        <w:rPr>
+          <w:i w:val="false"/>
+          <w:iCs w:val="false"/>
+        </w:rPr>
+        <w:t xml:space="preserve">This document follows the IEEE formatting requirements. All text is Arial font </w:t>
+      </w:r>
+      <w:r>
+        <w:rPr>
+          <w:i w:val="false"/>
+          <w:iCs w:val="false"/>
+        </w:rPr>
+        <w:t>size 11 single spaced with 1” margins. Titles are bold and numbered and subsections are numbered using a decimal system.</w:t>
       </w:r>
     </w:p>
     <w:p>
       <w:pPr>
         <w:pStyle w:val="Template"/>
         <w:jc w:val="both"/>
-        <w:rPr/>
+        <w:rPr>
+          <w:i w:val="false"/>
+          <w:i w:val="false"/>
+          <w:iCs w:val="false"/>
+        </w:rPr>
       </w:pPr>
       <w:r>
         <w:rPr/>
@@ -2687,105 +2689,66 @@
       <w:pPr>
         <w:pStyle w:val="Template"/>
         <w:jc w:val="both"/>
-        <w:rPr/>
-      </w:pPr>
-      <w:r>
-        <w:rPr/>
-        <w:t>TO DO:</w:t>
-      </w:r>
-      <w:r>
-        <w:rPr>
-          <w:i w:val="false"/>
-        </w:rPr>
-        <w:t xml:space="preserve"> </w:t>
-      </w:r>
-      <w:r>
-        <w:rPr/>
-        <w:t>Describe any standards or typographical conventions that were followed when writing this SRS, such as fonts or highlighting that have special significance.</w:t>
-      </w:r>
-      <w:r>
-        <w:rPr>
-          <w:i w:val="false"/>
-        </w:rPr>
-        <w:t xml:space="preserve"> </w:t>
-      </w:r>
-      <w:r>
-        <w:rPr/>
-        <w:t>Sometimes, it is useful to divide this section to several sections, e.g., Formatting Conventions, Naming Conventions, etc.&gt;</w:t>
+        <w:rPr>
+          <w:rFonts w:ascii="Arial" w:hAnsi="Arial"/>
+          <w:i w:val="false"/>
+          <w:i w:val="false"/>
+          <w:iCs w:val="false"/>
+        </w:rPr>
+      </w:pPr>
+      <w:r>
+        <w:rPr/>
       </w:r>
     </w:p>
     <w:p>
       <w:pPr>
         <w:pStyle w:val="Template"/>
         <w:jc w:val="both"/>
-        <w:rPr/>
-      </w:pPr>
-      <w:r>
-        <w:rPr/>
-      </w:r>
-    </w:p>
-    <w:p>
-      <w:pPr>
-        <w:pStyle w:val="Template"/>
-        <w:jc w:val="both"/>
-        <w:rPr>
+        <w:rPr>
+          <w:b/>
+          <w:b/>
+          <w:bCs/>
           <w:i w:val="false"/>
           <w:i w:val="false"/>
           <w:iCs w:val="false"/>
-        </w:rPr>
-      </w:pPr>
-      <w:r>
-        <w:rPr>
+          <w:sz w:val="28"/>
+          <w:szCs w:val="28"/>
+        </w:rPr>
+      </w:pPr>
+      <w:r>
+        <w:rPr>
+          <w:b/>
+          <w:bCs/>
           <w:i w:val="false"/>
           <w:iCs w:val="false"/>
-        </w:rPr>
-        <w:t>This document follows the IEEE formatting requirements. All text is Arial font</w:t>
-      </w:r>
-    </w:p>
-    <w:p>
-      <w:pPr>
-        <w:pStyle w:val="Heading2"/>
-        <w:keepLines/>
-        <w:widowControl/>
-        <w:numPr>
-          <w:ilvl w:val="0"/>
-          <w:numId w:val="0"/>
-        </w:numPr>
-        <w:spacing w:lineRule="atLeast" w:line="240"/>
-        <w:jc w:val="left"/>
-        <w:outlineLvl w:val="1"/>
-        <w:rPr>
-          <w:rFonts w:ascii="Arial" w:hAnsi="Arial"/>
-        </w:rPr>
-      </w:pPr>
-      <w:r>
-        <w:rPr/>
-      </w:r>
-      <w:r>
-        <w:br w:type="page"/>
-      </w:r>
-    </w:p>
-    <w:p>
-      <w:pPr>
-        <w:pStyle w:val="Heading2"/>
-        <w:numPr>
-          <w:ilvl w:val="1"/>
-          <w:numId w:val="2"/>
-        </w:numPr>
-        <w:rPr/>
-      </w:pPr>
+          <w:sz w:val="28"/>
+          <w:szCs w:val="28"/>
+        </w:rPr>
+        <w:t xml:space="preserve">1.6 </w:t>
+        <w:tab/>
+      </w:r>
       <w:bookmarkStart w:id="26" w:name="_Toc113291695"/>
       <w:bookmarkStart w:id="27" w:name="_Toc439994672"/>
       <w:r>
         <w:rPr>
-          <w:rFonts w:ascii="Arial" w:hAnsi="Arial"/>
+          <w:b/>
+          <w:bCs/>
+          <w:i w:val="false"/>
+          <w:iCs w:val="false"/>
+          <w:sz w:val="28"/>
+          <w:szCs w:val="28"/>
         </w:rPr>
         <w:t>References</w:t>
       </w:r>
       <w:bookmarkEnd w:id="27"/>
       <w:r>
         <w:rPr>
-          <w:rFonts w:ascii="Arial" w:hAnsi="Arial"/>
+          <w:b/>
+          <w:bCs/>
+          <w:i w:val="false"/>
+          <w:iCs w:val="false"/>
+          <w:sz w:val="28"/>
+          <w:szCs w:val="28"/>
         </w:rPr>
         <w:t xml:space="preserve"> and Acknowledgments</w:t>
       </w:r>
@@ -2794,64 +2757,89 @@
     <w:p>
       <w:pPr>
         <w:pStyle w:val="Template"/>
+        <w:spacing w:lineRule="auto" w:line="240"/>
         <w:jc w:val="both"/>
-        <w:rPr/>
-      </w:pPr>
-      <w:r>
-        <w:rPr/>
+        <w:rPr>
+          <w:rFonts w:ascii="Arial" w:hAnsi="Arial"/>
+          <w:i w:val="false"/>
+          <w:i w:val="false"/>
+          <w:iCs w:val="false"/>
+        </w:rPr>
+      </w:pPr>
+      <w:r>
+        <w:rPr>
+          <w:rFonts w:ascii="Arial" w:hAnsi="Arial"/>
+          <w:i w:val="false"/>
+          <w:iCs w:val="false"/>
+        </w:rPr>
         <w:t>Django Documentation.Internet:https://www.djangoproject.com/, [10,25,2019].</w:t>
       </w:r>
     </w:p>
     <w:p>
       <w:pPr>
         <w:pStyle w:val="Template"/>
+        <w:spacing w:lineRule="auto" w:line="240"/>
         <w:jc w:val="both"/>
         <w:rPr/>
       </w:pPr>
       <w:r>
-        <w:rPr/>
-      </w:r>
-    </w:p>
-    <w:p>
-      <w:pPr>
-        <w:pStyle w:val="Template"/>
-        <w:jc w:val="both"/>
-        <w:rPr/>
-      </w:pPr>
-      <w:r>
-        <w:rPr/>
+        <w:rPr>
+          <w:rFonts w:ascii="Arial" w:hAnsi="Arial"/>
+          <w:i w:val="false"/>
+          <w:iCs w:val="false"/>
+        </w:rPr>
         <w:t xml:space="preserve">Apache.Internet: </w:t>
       </w:r>
       <w:hyperlink r:id="rId7">
         <w:r>
           <w:rPr>
             <w:rStyle w:val="InternetLink"/>
+            <w:rFonts w:ascii="Arial" w:hAnsi="Arial"/>
+            <w:i w:val="false"/>
+            <w:iCs w:val="false"/>
           </w:rPr>
           <w:t>http://www.apache.org/</w:t>
         </w:r>
       </w:hyperlink>
       <w:r>
-        <w:rPr/>
+        <w:rPr>
+          <w:rFonts w:ascii="Arial" w:hAnsi="Arial"/>
+          <w:i w:val="false"/>
+          <w:iCs w:val="false"/>
+        </w:rPr>
         <w:t>, [10,25,2019].</w:t>
       </w:r>
     </w:p>
     <w:p>
       <w:pPr>
         <w:pStyle w:val="Template"/>
+        <w:spacing w:lineRule="auto" w:line="240"/>
         <w:jc w:val="both"/>
-        <w:rPr/>
-      </w:pPr>
-      <w:r>
-        <w:rPr/>
+        <w:rPr>
+          <w:rFonts w:ascii="Arial" w:hAnsi="Arial"/>
+          <w:i w:val="false"/>
+          <w:i w:val="false"/>
+          <w:iCs w:val="false"/>
+        </w:rPr>
+      </w:pPr>
+      <w:r>
+        <w:rPr>
+          <w:rFonts w:ascii="Arial" w:hAnsi="Arial"/>
+          <w:i w:val="false"/>
+          <w:iCs w:val="false"/>
+        </w:rPr>
       </w:r>
     </w:p>
     <w:p>
       <w:pPr>
         <w:pStyle w:val="Template"/>
-        <w:spacing w:lineRule="auto" w:line="480"/>
+        <w:spacing w:lineRule="auto" w:line="240"/>
         <w:jc w:val="both"/>
         <w:rPr>
           <w:rFonts w:ascii="Arial" w:hAnsi="Arial"/>
+          <w:i w:val="false"/>
+          <w:i w:val="false"/>
+          <w:iCs w:val="false"/>
           <w:sz w:val="22"/>
           <w:szCs w:val="22"/>
         </w:rPr>
@@ -2859,6 +2847,8 @@
       <w:r>
         <w:rPr>
           <w:rFonts w:ascii="Arial" w:hAnsi="Arial"/>
+          <w:i w:val="false"/>
+          <w:iCs w:val="false"/>
           <w:sz w:val="22"/>
           <w:szCs w:val="22"/>
         </w:rPr>
@@ -2868,7 +2858,7 @@
     <w:p>
       <w:pPr>
         <w:pStyle w:val="Normal"/>
-        <w:spacing w:lineRule="auto" w:line="480"/>
+        <w:spacing w:lineRule="auto" w:line="240"/>
         <w:jc w:val="both"/>
         <w:rPr/>
       </w:pPr>
@@ -2881,6 +2871,7 @@
             <w:rFonts w:ascii="Arial" w:hAnsi="Arial"/>
             <w:b w:val="false"/>
             <w:i w:val="false"/>
+            <w:iCs w:val="false"/>
             <w:caps w:val="false"/>
             <w:smallCaps w:val="false"/>
             <w:strike w:val="false"/>
@@ -2899,6 +2890,7 @@
           <w:rFonts w:ascii="Arial" w:hAnsi="Arial"/>
           <w:b w:val="false"/>
           <w:i w:val="false"/>
+          <w:iCs w:val="false"/>
           <w:caps w:val="false"/>
           <w:smallCaps w:val="false"/>
           <w:strike w:val="false"/>
@@ -2915,10 +2907,13 @@
     <w:p>
       <w:pPr>
         <w:pStyle w:val="Template"/>
-        <w:spacing w:lineRule="auto" w:line="480"/>
+        <w:spacing w:lineRule="auto" w:line="240"/>
         <w:jc w:val="both"/>
         <w:rPr>
           <w:rFonts w:ascii="Arial" w:hAnsi="Arial"/>
+          <w:i w:val="false"/>
+          <w:i w:val="false"/>
+          <w:iCs w:val="false"/>
           <w:sz w:val="22"/>
           <w:szCs w:val="22"/>
         </w:rPr>
@@ -2926,6 +2921,8 @@
       <w:r>
         <w:rPr>
           <w:rFonts w:ascii="Arial" w:hAnsi="Arial"/>
+          <w:i w:val="false"/>
+          <w:iCs w:val="false"/>
           <w:sz w:val="22"/>
           <w:szCs w:val="22"/>
         </w:rPr>
@@ -2934,10 +2931,13 @@
     <w:p>
       <w:pPr>
         <w:pStyle w:val="Normal"/>
-        <w:spacing w:lineRule="auto" w:line="480"/>
+        <w:spacing w:lineRule="auto" w:line="240"/>
         <w:jc w:val="both"/>
         <w:rPr>
           <w:rFonts w:ascii="Arial" w:hAnsi="Arial"/>
+          <w:i w:val="false"/>
+          <w:i w:val="false"/>
+          <w:iCs w:val="false"/>
           <w:sz w:val="22"/>
           <w:szCs w:val="22"/>
         </w:rPr>
@@ -2949,6 +2949,7 @@
           <w:rFonts w:ascii="Arial" w:hAnsi="Arial"/>
           <w:b w:val="false"/>
           <w:i w:val="false"/>
+          <w:iCs w:val="false"/>
           <w:caps w:val="false"/>
           <w:smallCaps w:val="false"/>
           <w:strike w:val="false"/>
@@ -2966,6 +2967,7 @@
           <w:rFonts w:ascii="Arial" w:hAnsi="Arial"/>
           <w:b w:val="false"/>
           <w:i w:val="false"/>
+          <w:iCs w:val="false"/>
           <w:caps w:val="false"/>
           <w:smallCaps w:val="false"/>
           <w:strike w:val="false"/>
@@ -2983,6 +2985,7 @@
           <w:rFonts w:ascii="Arial" w:hAnsi="Arial"/>
           <w:b w:val="false"/>
           <w:i w:val="false"/>
+          <w:iCs w:val="false"/>
           <w:caps w:val="false"/>
           <w:smallCaps w:val="false"/>
           <w:strike w:val="false"/>
@@ -2999,7 +3002,7 @@
     <w:p>
       <w:pPr>
         <w:pStyle w:val="Normal"/>
-        <w:spacing w:lineRule="auto" w:line="480"/>
+        <w:spacing w:lineRule="auto" w:line="240"/>
         <w:jc w:val="both"/>
         <w:rPr/>
       </w:pPr>
@@ -3010,6 +3013,7 @@
             <w:rFonts w:ascii="Arial" w:hAnsi="Arial"/>
             <w:b w:val="false"/>
             <w:i w:val="false"/>
+            <w:iCs w:val="false"/>
             <w:caps w:val="false"/>
             <w:smallCaps w:val="false"/>
             <w:strike w:val="false"/>
@@ -3028,6 +3032,7 @@
           <w:rFonts w:ascii="Arial" w:hAnsi="Arial"/>
           <w:b w:val="false"/>
           <w:i w:val="false"/>
+          <w:iCs w:val="false"/>
           <w:caps w:val="false"/>
           <w:smallCaps w:val="false"/>
           <w:strike w:val="false"/>
@@ -3043,6 +3048,8 @@
       <w:r>
         <w:rPr>
           <w:rFonts w:ascii="Arial" w:hAnsi="Arial"/>
+          <w:i w:val="false"/>
+          <w:iCs w:val="false"/>
           <w:sz w:val="22"/>
           <w:szCs w:val="22"/>
         </w:rPr>
@@ -3051,11 +3058,10 @@
     </w:p>
     <w:p>
       <w:pPr>
-        <w:pStyle w:val="Template"/>
-        <w:spacing w:lineRule="auto" w:line="480"/>
+        <w:pStyle w:val="Normal"/>
+        <w:spacing w:lineRule="auto" w:line="240"/>
         <w:jc w:val="both"/>
         <w:rPr>
-          <w:rFonts w:ascii="Arial" w:hAnsi="Arial"/>
           <w:sz w:val="22"/>
           <w:szCs w:val="22"/>
         </w:rPr>
@@ -3063,15 +3069,15 @@
       <w:r>
         <w:rPr>
           <w:rFonts w:ascii="Arial" w:hAnsi="Arial"/>
-          <w:sz w:val="22"/>
-          <w:szCs w:val="22"/>
+          <w:i w:val="false"/>
+          <w:iCs w:val="false"/>
         </w:rPr>
       </w:r>
     </w:p>
     <w:p>
       <w:pPr>
         <w:pStyle w:val="Template"/>
-        <w:spacing w:lineRule="auto" w:line="480"/>
+        <w:spacing w:lineRule="auto" w:line="240"/>
         <w:jc w:val="both"/>
         <w:rPr/>
       </w:pPr>
@@ -3082,6 +3088,7 @@
           <w:rFonts w:ascii="Arial" w:hAnsi="Arial"/>
           <w:b w:val="false"/>
           <w:i w:val="false"/>
+          <w:iCs w:val="false"/>
           <w:caps w:val="false"/>
           <w:smallCaps w:val="false"/>
           <w:strike w:val="false"/>
@@ -3101,6 +3108,7 @@
             <w:rFonts w:ascii="Arial" w:hAnsi="Arial"/>
             <w:b w:val="false"/>
             <w:i w:val="false"/>
+            <w:iCs w:val="false"/>
             <w:caps w:val="false"/>
             <w:smallCaps w:val="false"/>
             <w:strike w:val="false"/>
@@ -3119,6 +3127,7 @@
           <w:rFonts w:ascii="Arial" w:hAnsi="Arial"/>
           <w:b w:val="false"/>
           <w:i w:val="false"/>
+          <w:iCs w:val="false"/>
           <w:caps w:val="false"/>
           <w:smallCaps w:val="false"/>
           <w:strike w:val="false"/>
@@ -3235,7 +3244,7 @@
     <w:p>
       <w:pPr>
         <w:pStyle w:val="Normal"/>
-        <w:spacing w:lineRule="auto" w:line="480"/>
+        <w:spacing w:lineRule="auto" w:line="240"/>
         <w:jc w:val="both"/>
         <w:rPr/>
       </w:pPr>
@@ -3397,7 +3406,7 @@
           <w:tab w:val="left" w:pos="0" w:leader="none"/>
         </w:tabs>
         <w:bidi w:val="0"/>
-        <w:spacing w:lineRule="auto" w:line="331" w:before="0" w:after="0"/>
+        <w:spacing w:lineRule="auto" w:line="240" w:before="0" w:after="0"/>
         <w:ind w:left="707" w:hanging="283"/>
         <w:rPr>
           <w:rFonts w:ascii="Arial" w:hAnsi="Arial"/>
@@ -3435,6 +3444,7 @@
     <w:p>
       <w:pPr>
         <w:pStyle w:val="TextBody"/>
+        <w:spacing w:lineRule="auto" w:line="240"/>
         <w:rPr/>
       </w:pPr>
       <w:r>
@@ -3453,7 +3463,7 @@
           <w:tab w:val="left" w:pos="0" w:leader="none"/>
         </w:tabs>
         <w:bidi w:val="0"/>
-        <w:spacing w:lineRule="auto" w:line="331" w:before="0" w:after="0"/>
+        <w:spacing w:lineRule="auto" w:line="240" w:before="0" w:after="0"/>
         <w:ind w:left="707" w:hanging="283"/>
         <w:rPr>
           <w:rFonts w:ascii="Arial" w:hAnsi="Arial"/>
@@ -3491,6 +3501,7 @@
     <w:p>
       <w:pPr>
         <w:pStyle w:val="TextBody"/>
+        <w:spacing w:lineRule="auto" w:line="240"/>
         <w:rPr/>
       </w:pPr>
       <w:r>
@@ -3509,7 +3520,7 @@
           <w:tab w:val="left" w:pos="0" w:leader="none"/>
         </w:tabs>
         <w:bidi w:val="0"/>
-        <w:spacing w:lineRule="auto" w:line="331" w:before="0" w:after="0"/>
+        <w:spacing w:lineRule="auto" w:line="240" w:before="0" w:after="0"/>
         <w:ind w:left="707" w:hanging="283"/>
         <w:rPr>
           <w:rFonts w:ascii="Arial" w:hAnsi="Arial"/>
@@ -3547,6 +3558,7 @@
     <w:p>
       <w:pPr>
         <w:pStyle w:val="TextBody"/>
+        <w:spacing w:lineRule="auto" w:line="240"/>
         <w:rPr/>
       </w:pPr>
       <w:r>
@@ -3565,7 +3577,7 @@
           <w:tab w:val="left" w:pos="0" w:leader="none"/>
         </w:tabs>
         <w:bidi w:val="0"/>
-        <w:spacing w:lineRule="auto" w:line="331" w:before="0" w:after="0"/>
+        <w:spacing w:lineRule="auto" w:line="240" w:before="0" w:after="0"/>
         <w:ind w:left="707" w:hanging="283"/>
         <w:rPr>
           <w:rFonts w:ascii="Arial" w:hAnsi="Arial"/>
@@ -3603,6 +3615,7 @@
     <w:p>
       <w:pPr>
         <w:pStyle w:val="TextBody"/>
+        <w:spacing w:lineRule="auto" w:line="240"/>
         <w:rPr/>
       </w:pPr>
       <w:r>
@@ -3621,7 +3634,7 @@
           <w:tab w:val="left" w:pos="0" w:leader="none"/>
         </w:tabs>
         <w:bidi w:val="0"/>
-        <w:spacing w:lineRule="auto" w:line="331" w:before="0" w:after="0"/>
+        <w:spacing w:lineRule="auto" w:line="240" w:before="0" w:after="0"/>
         <w:ind w:left="707" w:hanging="283"/>
         <w:rPr>
           <w:rFonts w:ascii="Arial" w:hAnsi="Arial"/>
@@ -3659,6 +3672,7 @@
     <w:p>
       <w:pPr>
         <w:pStyle w:val="TextBody"/>
+        <w:spacing w:lineRule="auto" w:line="240"/>
         <w:rPr/>
       </w:pPr>
       <w:r>
@@ -3677,7 +3691,7 @@
           <w:tab w:val="left" w:pos="0" w:leader="none"/>
         </w:tabs>
         <w:bidi w:val="0"/>
-        <w:spacing w:lineRule="auto" w:line="331" w:before="0" w:after="0"/>
+        <w:spacing w:lineRule="auto" w:line="240" w:before="0" w:after="0"/>
         <w:ind w:left="707" w:hanging="283"/>
         <w:rPr>
           <w:rFonts w:ascii="Arial" w:hAnsi="Arial"/>
@@ -3715,6 +3729,7 @@
     <w:p>
       <w:pPr>
         <w:pStyle w:val="TextBody"/>
+        <w:spacing w:lineRule="auto" w:line="240"/>
         <w:rPr/>
       </w:pPr>
       <w:r>
@@ -3733,7 +3748,7 @@
           <w:tab w:val="left" w:pos="0" w:leader="none"/>
         </w:tabs>
         <w:bidi w:val="0"/>
-        <w:spacing w:lineRule="auto" w:line="331" w:before="0" w:after="0"/>
+        <w:spacing w:lineRule="auto" w:line="240" w:before="0" w:after="0"/>
         <w:ind w:left="707" w:hanging="283"/>
         <w:rPr>
           <w:rFonts w:ascii="Arial" w:hAnsi="Arial"/>
@@ -3771,6 +3786,7 @@
     <w:p>
       <w:pPr>
         <w:pStyle w:val="TextBody"/>
+        <w:spacing w:lineRule="auto" w:line="240"/>
         <w:rPr/>
       </w:pPr>
       <w:r>
@@ -3789,7 +3805,7 @@
           <w:tab w:val="left" w:pos="0" w:leader="none"/>
         </w:tabs>
         <w:bidi w:val="0"/>
-        <w:spacing w:lineRule="auto" w:line="331" w:before="0" w:after="0"/>
+        <w:spacing w:lineRule="auto" w:line="240" w:before="0" w:after="0"/>
         <w:ind w:left="707" w:hanging="283"/>
         <w:rPr>
           <w:rFonts w:ascii="Arial" w:hAnsi="Arial"/>
@@ -3827,6 +3843,7 @@
     <w:p>
       <w:pPr>
         <w:pStyle w:val="TextBody"/>
+        <w:spacing w:lineRule="auto" w:line="240"/>
         <w:rPr/>
       </w:pPr>
       <w:r>
@@ -3845,7 +3862,7 @@
           <w:tab w:val="left" w:pos="0" w:leader="none"/>
         </w:tabs>
         <w:bidi w:val="0"/>
-        <w:spacing w:lineRule="auto" w:line="331" w:before="0" w:after="0"/>
+        <w:spacing w:lineRule="auto" w:line="240" w:before="0" w:after="0"/>
         <w:ind w:left="707" w:hanging="283"/>
         <w:rPr>
           <w:rFonts w:ascii="Arial" w:hAnsi="Arial"/>
@@ -3883,6 +3900,7 @@
     <w:p>
       <w:pPr>
         <w:pStyle w:val="TextBody"/>
+        <w:spacing w:lineRule="auto" w:line="240"/>
         <w:rPr/>
       </w:pPr>
       <w:r>
@@ -3901,7 +3919,7 @@
           <w:tab w:val="left" w:pos="0" w:leader="none"/>
         </w:tabs>
         <w:bidi w:val="0"/>
-        <w:spacing w:lineRule="auto" w:line="331" w:before="0" w:after="0"/>
+        <w:spacing w:lineRule="auto" w:line="240" w:before="0" w:after="0"/>
         <w:ind w:left="707" w:hanging="283"/>
         <w:rPr>
           <w:rFonts w:ascii="Arial" w:hAnsi="Arial"/>
@@ -3998,7 +4016,7 @@
     <w:p>
       <w:pPr>
         <w:pStyle w:val="TextBody"/>
-        <w:spacing w:lineRule="auto" w:line="480"/>
+        <w:spacing w:lineRule="auto" w:line="240"/>
         <w:jc w:val="both"/>
         <w:rPr/>
       </w:pPr>
@@ -4044,7 +4062,7 @@
     <w:p>
       <w:pPr>
         <w:pStyle w:val="Template"/>
-        <w:spacing w:lineRule="auto" w:line="480"/>
+        <w:spacing w:lineRule="auto" w:line="240"/>
         <w:jc w:val="both"/>
         <w:rPr>
           <w:rFonts w:ascii="Arial" w:hAnsi="Arial"/>
@@ -4095,7 +4113,7 @@
     <w:p>
       <w:pPr>
         <w:pStyle w:val="TextBody"/>
-        <w:spacing w:lineRule="auto" w:line="480"/>
+        <w:spacing w:lineRule="auto" w:line="240"/>
         <w:jc w:val="both"/>
         <w:rPr/>
       </w:pPr>
@@ -4147,7 +4165,7 @@
       <w:pPr>
         <w:pStyle w:val="TextBody"/>
         <w:bidi w:val="0"/>
-        <w:spacing w:lineRule="auto" w:line="480" w:before="0" w:after="0"/>
+        <w:spacing w:lineRule="auto" w:line="240" w:before="0" w:after="0"/>
         <w:rPr/>
       </w:pPr>
       <w:r>
@@ -4190,7 +4208,7 @@
     <w:p>
       <w:pPr>
         <w:pStyle w:val="Template"/>
-        <w:spacing w:lineRule="auto" w:line="480"/>
+        <w:spacing w:lineRule="auto" w:line="240"/>
         <w:jc w:val="both"/>
         <w:rPr>
           <w:rFonts w:ascii="Calibri" w:hAnsi="Calibri" w:cs="Calibri" w:asciiTheme="majorHAnsi" w:cstheme="majorHAnsi" w:hAnsiTheme="majorHAnsi"/>
@@ -4241,7 +4259,7 @@
           <w:tab w:val="left" w:pos="0" w:leader="none"/>
         </w:tabs>
         <w:bidi w:val="0"/>
-        <w:spacing w:lineRule="auto" w:line="480" w:before="0" w:after="0"/>
+        <w:spacing w:lineRule="auto" w:line="240" w:before="0" w:after="0"/>
         <w:ind w:left="707" w:hanging="283"/>
         <w:rPr>
           <w:rFonts w:ascii="Arial" w:hAnsi="Arial"/>
@@ -4288,7 +4306,7 @@
           <w:tab w:val="left" w:pos="0" w:leader="none"/>
         </w:tabs>
         <w:bidi w:val="0"/>
-        <w:spacing w:lineRule="auto" w:line="480" w:before="0" w:after="0"/>
+        <w:spacing w:lineRule="auto" w:line="240" w:before="0" w:after="0"/>
         <w:ind w:left="707" w:hanging="283"/>
         <w:rPr>
           <w:rFonts w:ascii="Arial" w:hAnsi="Arial"/>
@@ -4335,7 +4353,7 @@
           <w:tab w:val="left" w:pos="0" w:leader="none"/>
         </w:tabs>
         <w:bidi w:val="0"/>
-        <w:spacing w:lineRule="auto" w:line="480" w:before="0" w:after="0"/>
+        <w:spacing w:lineRule="auto" w:line="240" w:before="0" w:after="0"/>
         <w:ind w:left="707" w:hanging="283"/>
         <w:rPr>
           <w:rFonts w:ascii="Arial" w:hAnsi="Arial"/>
@@ -4382,7 +4400,7 @@
           <w:tab w:val="left" w:pos="0" w:leader="none"/>
         </w:tabs>
         <w:bidi w:val="0"/>
-        <w:spacing w:lineRule="auto" w:line="480" w:before="0" w:after="0"/>
+        <w:spacing w:lineRule="auto" w:line="240" w:before="0" w:after="0"/>
         <w:ind w:left="707" w:hanging="283"/>
         <w:rPr>
           <w:rFonts w:ascii="Arial" w:hAnsi="Arial"/>
@@ -4421,195 +4439,6 @@
       <w:pPr>
         <w:pStyle w:val="Template"/>
         <w:jc w:val="both"/>
-        <w:rPr/>
-      </w:pPr>
-      <w:r>
-        <w:rPr/>
-      </w:r>
-    </w:p>
-    <w:p>
-      <w:pPr>
-        <w:pStyle w:val="Template"/>
-        <w:rPr/>
-      </w:pPr>
-      <w:r>
-        <w:rPr/>
-      </w:r>
-    </w:p>
-    <w:p>
-      <w:pPr>
-        <w:pStyle w:val="Template"/>
-        <w:rPr/>
-      </w:pPr>
-      <w:r>
-        <w:rPr/>
-      </w:r>
-    </w:p>
-    <w:p>
-      <w:pPr>
-        <w:pStyle w:val="Template"/>
-        <w:rPr/>
-      </w:pPr>
-      <w:r>
-        <w:rPr/>
-      </w:r>
-    </w:p>
-    <w:p>
-      <w:pPr>
-        <w:pStyle w:val="Template"/>
-        <w:rPr/>
-      </w:pPr>
-      <w:r>
-        <w:rPr/>
-      </w:r>
-    </w:p>
-    <w:p>
-      <w:pPr>
-        <w:pStyle w:val="Template"/>
-        <w:rPr/>
-      </w:pPr>
-      <w:r>
-        <w:rPr/>
-      </w:r>
-    </w:p>
-    <w:p>
-      <w:pPr>
-        <w:pStyle w:val="Template"/>
-        <w:rPr/>
-      </w:pPr>
-      <w:r>
-        <w:rPr/>
-      </w:r>
-    </w:p>
-    <w:p>
-      <w:pPr>
-        <w:pStyle w:val="Template"/>
-        <w:rPr/>
-      </w:pPr>
-      <w:r>
-        <w:rPr/>
-      </w:r>
-    </w:p>
-    <w:p>
-      <w:pPr>
-        <w:pStyle w:val="Template"/>
-        <w:rPr/>
-      </w:pPr>
-      <w:r>
-        <w:rPr/>
-      </w:r>
-    </w:p>
-    <w:p>
-      <w:pPr>
-        <w:pStyle w:val="Template"/>
-        <w:rPr/>
-      </w:pPr>
-      <w:r>
-        <w:rPr/>
-      </w:r>
-    </w:p>
-    <w:p>
-      <w:pPr>
-        <w:pStyle w:val="Template"/>
-        <w:rPr/>
-      </w:pPr>
-      <w:r>
-        <w:rPr/>
-      </w:r>
-    </w:p>
-    <w:p>
-      <w:pPr>
-        <w:pStyle w:val="Template"/>
-        <w:rPr/>
-      </w:pPr>
-      <w:r>
-        <w:rPr/>
-      </w:r>
-    </w:p>
-    <w:p>
-      <w:pPr>
-        <w:pStyle w:val="Template"/>
-        <w:rPr/>
-      </w:pPr>
-      <w:r>
-        <w:rPr/>
-      </w:r>
-    </w:p>
-    <w:p>
-      <w:pPr>
-        <w:pStyle w:val="Template"/>
-        <w:rPr/>
-      </w:pPr>
-      <w:r>
-        <w:rPr/>
-      </w:r>
-    </w:p>
-    <w:p>
-      <w:pPr>
-        <w:pStyle w:val="Template"/>
-        <w:rPr/>
-      </w:pPr>
-      <w:r>
-        <w:rPr/>
-      </w:r>
-    </w:p>
-    <w:p>
-      <w:pPr>
-        <w:pStyle w:val="Template"/>
-        <w:rPr/>
-      </w:pPr>
-      <w:r>
-        <w:rPr/>
-      </w:r>
-    </w:p>
-    <w:p>
-      <w:pPr>
-        <w:pStyle w:val="Template"/>
-        <w:rPr/>
-      </w:pPr>
-      <w:r>
-        <w:rPr/>
-      </w:r>
-    </w:p>
-    <w:p>
-      <w:pPr>
-        <w:pStyle w:val="Template"/>
-        <w:rPr/>
-      </w:pPr>
-      <w:r>
-        <w:rPr/>
-      </w:r>
-    </w:p>
-    <w:p>
-      <w:pPr>
-        <w:pStyle w:val="Template"/>
-        <w:rPr/>
-      </w:pPr>
-      <w:r>
-        <w:rPr/>
-      </w:r>
-    </w:p>
-    <w:p>
-      <w:pPr>
-        <w:pStyle w:val="Template"/>
-        <w:rPr/>
-      </w:pPr>
-      <w:r>
-        <w:rPr/>
-      </w:r>
-    </w:p>
-    <w:p>
-      <w:pPr>
-        <w:pStyle w:val="Template"/>
-        <w:rPr/>
-      </w:pPr>
-      <w:r>
-        <w:rPr/>
-      </w:r>
-    </w:p>
-    <w:p>
-      <w:pPr>
-        <w:pStyle w:val="Template"/>
         <w:rPr/>
       </w:pPr>
       <w:r>
@@ -4655,6 +4484,7 @@
           <w:ilvl w:val="1"/>
           <w:numId w:val="2"/>
         </w:numPr>
+        <w:spacing w:lineRule="auto" w:line="240"/>
         <w:rPr>
           <w:rFonts w:ascii="Arial" w:hAnsi="Arial"/>
         </w:rPr>
@@ -4675,6 +4505,7 @@
           <w:ilvl w:val="2"/>
           <w:numId w:val="2"/>
         </w:numPr>
+        <w:spacing w:lineRule="auto" w:line="240"/>
         <w:rPr/>
       </w:pPr>
       <w:r>
@@ -4686,19 +4517,8 @@
     </w:p>
     <w:p>
       <w:pPr>
-        <w:pStyle w:val="Normal"/>
-        <w:rPr>
-          <w:rFonts w:ascii="Arial" w:hAnsi="Arial"/>
-        </w:rPr>
-      </w:pPr>
-      <w:r>
-        <w:rPr/>
-      </w:r>
-    </w:p>
-    <w:p>
-      <w:pPr>
         <w:pStyle w:val="Template"/>
-        <w:spacing w:lineRule="auto" w:line="480"/>
+        <w:spacing w:lineRule="auto" w:line="240"/>
         <w:jc w:val="both"/>
         <w:rPr/>
       </w:pPr>
@@ -4742,6 +4562,7 @@
           <w:ilvl w:val="2"/>
           <w:numId w:val="2"/>
         </w:numPr>
+        <w:spacing w:lineRule="auto" w:line="240"/>
         <w:rPr/>
       </w:pPr>
       <w:bookmarkStart w:id="53" w:name="_Toc439994684"/>
@@ -4755,19 +4576,8 @@
     </w:p>
     <w:p>
       <w:pPr>
-        <w:pStyle w:val="Normal"/>
-        <w:rPr>
-          <w:rFonts w:ascii="Arial" w:hAnsi="Arial"/>
-        </w:rPr>
-      </w:pPr>
-      <w:r>
-        <w:rPr/>
-      </w:r>
-    </w:p>
-    <w:p>
-      <w:pPr>
         <w:pStyle w:val="Template"/>
-        <w:spacing w:lineRule="auto" w:line="480"/>
+        <w:spacing w:lineRule="auto" w:line="240"/>
         <w:jc w:val="both"/>
         <w:rPr>
           <w:rFonts w:ascii="Arial" w:hAnsi="Arial"/>
@@ -4811,6 +4621,7 @@
           <w:ilvl w:val="2"/>
           <w:numId w:val="2"/>
         </w:numPr>
+        <w:spacing w:lineRule="auto" w:line="240"/>
         <w:rPr/>
       </w:pPr>
       <w:bookmarkStart w:id="54" w:name="_Toc439994685"/>
@@ -4825,18 +4636,7 @@
     <w:p>
       <w:pPr>
         <w:pStyle w:val="Normal"/>
-        <w:rPr>
-          <w:rFonts w:ascii="Arial" w:hAnsi="Arial"/>
-        </w:rPr>
-      </w:pPr>
-      <w:r>
-        <w:rPr/>
-      </w:r>
-    </w:p>
-    <w:p>
-      <w:pPr>
-        <w:pStyle w:val="Normal"/>
-        <w:spacing w:lineRule="auto" w:line="480"/>
+        <w:spacing w:lineRule="auto" w:line="240"/>
         <w:jc w:val="both"/>
         <w:rPr/>
       </w:pPr>
@@ -4888,6 +4688,7 @@
           <w:ilvl w:val="2"/>
           <w:numId w:val="2"/>
         </w:numPr>
+        <w:spacing w:lineRule="auto" w:line="240"/>
         <w:rPr/>
       </w:pPr>
       <w:bookmarkStart w:id="56" w:name="_Toc439994686"/>
@@ -4902,6 +4703,7 @@
     <w:p>
       <w:pPr>
         <w:pStyle w:val="Normal"/>
+        <w:spacing w:lineRule="auto" w:line="240"/>
         <w:rPr>
           <w:rFonts w:ascii="Arial" w:hAnsi="Arial"/>
         </w:rPr>
@@ -4913,11 +4715,8 @@
     <w:p>
       <w:pPr>
         <w:pStyle w:val="Normal"/>
-        <w:spacing w:lineRule="auto" w:line="480"/>
-        <w:rPr>
-          <w:i w:val="false"/>
-          <w:i w:val="false"/>
-        </w:rPr>
+        <w:spacing w:lineRule="auto" w:line="240"/>
+        <w:rPr/>
       </w:pPr>
       <w:bookmarkStart w:id="57" w:name="docs-internal-guid-e74f42ce-7fff-6ac6-d2"/>
       <w:bookmarkEnd w:id="57"/>
@@ -4946,25 +4745,12 @@
     </w:p>
     <w:p>
       <w:pPr>
-        <w:pStyle w:val="Template"/>
-        <w:rPr>
-          <w:i w:val="false"/>
-          <w:i w:val="false"/>
-        </w:rPr>
-      </w:pPr>
-      <w:r>
-        <w:rPr>
-          <w:i w:val="false"/>
-        </w:rPr>
-      </w:r>
-    </w:p>
-    <w:p>
-      <w:pPr>
         <w:pStyle w:val="Heading2"/>
         <w:numPr>
           <w:ilvl w:val="1"/>
           <w:numId w:val="2"/>
         </w:numPr>
+        <w:spacing w:lineRule="auto" w:line="240"/>
         <w:rPr/>
       </w:pPr>
       <w:bookmarkStart w:id="58" w:name="_Toc113291706"/>
@@ -4979,7 +4765,7 @@
     <w:p>
       <w:pPr>
         <w:pStyle w:val="Normal"/>
-        <w:spacing w:lineRule="auto" w:line="480"/>
+        <w:spacing w:lineRule="auto" w:line="240"/>
         <w:rPr/>
       </w:pPr>
       <w:r>
@@ -5331,6 +5117,7 @@
           <w:ilvl w:val="1"/>
           <w:numId w:val="2"/>
         </w:numPr>
+        <w:spacing w:lineRule="auto" w:line="240"/>
         <w:rPr/>
       </w:pPr>
       <w:bookmarkStart w:id="62" w:name="_Toc113291709"/>
@@ -5347,18 +5134,7 @@
     <w:p>
       <w:pPr>
         <w:pStyle w:val="Normal"/>
-        <w:rPr>
-          <w:rFonts w:ascii="Arial" w:hAnsi="Arial"/>
-        </w:rPr>
-      </w:pPr>
-      <w:r>
-        <w:rPr/>
-      </w:r>
-    </w:p>
-    <w:p>
-      <w:pPr>
-        <w:pStyle w:val="Normal"/>
-        <w:spacing w:lineRule="auto" w:line="480"/>
+        <w:spacing w:lineRule="auto" w:line="240"/>
         <w:jc w:val="both"/>
         <w:rPr/>
       </w:pPr>
@@ -5397,6 +5173,7 @@
           <w:ilvl w:val="1"/>
           <w:numId w:val="2"/>
         </w:numPr>
+        <w:spacing w:lineRule="auto" w:line="240"/>
         <w:rPr/>
       </w:pPr>
       <w:bookmarkStart w:id="65" w:name="_Toc439994691"/>
@@ -5412,30 +5189,8 @@
     </w:p>
     <w:p>
       <w:pPr>
-        <w:pStyle w:val="Normal"/>
-        <w:rPr>
-          <w:rFonts w:ascii="Arial" w:hAnsi="Arial"/>
-          <w:color w:val="0000FF"/>
-        </w:rPr>
-      </w:pPr>
-      <w:r>
-        <w:rPr/>
-      </w:r>
-    </w:p>
-    <w:p>
-      <w:pPr>
-        <w:pStyle w:val="Template"/>
-        <w:jc w:val="both"/>
-        <w:rPr/>
-      </w:pPr>
-      <w:r>
-        <w:rPr/>
-      </w:r>
-    </w:p>
-    <w:p>
-      <w:pPr>
         <w:pStyle w:val="TextBody"/>
-        <w:spacing w:lineRule="auto" w:line="480"/>
+        <w:spacing w:lineRule="auto" w:line="240"/>
         <w:jc w:val="both"/>
         <w:rPr/>
       </w:pPr>
@@ -5467,7 +5222,7 @@
           <w:ilvl w:val="0"/>
           <w:numId w:val="0"/>
         </w:numPr>
-        <w:spacing w:lineRule="atLeast" w:line="240"/>
+        <w:spacing w:lineRule="auto" w:line="240"/>
         <w:jc w:val="left"/>
         <w:outlineLvl w:val="1"/>
         <w:rPr>
@@ -5488,6 +5243,7 @@
           <w:ilvl w:val="1"/>
           <w:numId w:val="2"/>
         </w:numPr>
+        <w:spacing w:lineRule="auto" w:line="240"/>
         <w:rPr/>
       </w:pPr>
       <w:bookmarkStart w:id="68" w:name="_Toc439994693"/>
@@ -5503,42 +5259,18 @@
     </w:p>
     <w:p>
       <w:pPr>
-        <w:pStyle w:val="Template"/>
+        <w:pStyle w:val="TextBody"/>
+        <w:spacing w:lineRule="auto" w:line="240"/>
         <w:jc w:val="both"/>
         <w:rPr/>
-      </w:pPr>
-      <w:r>
-        <w:rPr/>
-      </w:r>
-    </w:p>
-    <w:p>
-      <w:pPr>
-        <w:pStyle w:val="Template"/>
-        <w:jc w:val="both"/>
-        <w:rPr/>
-      </w:pPr>
-      <w:r>
-        <w:rPr/>
-      </w:r>
-    </w:p>
-    <w:p>
-      <w:pPr>
-        <w:pStyle w:val="TextBody"/>
-        <w:spacing w:lineRule="auto" w:line="480"/>
-        <w:jc w:val="both"/>
-        <w:rPr>
-          <w:rFonts w:ascii="Arial" w:hAnsi="Arial"/>
-          <w:b w:val="false"/>
-          <w:sz w:val="22"/>
-          <w:szCs w:val="22"/>
-        </w:rPr>
       </w:pPr>
       <w:bookmarkStart w:id="70" w:name="docs-internal-guid-4981ec53-7fff-6600-e7"/>
       <w:bookmarkEnd w:id="70"/>
       <w:r>
         <w:rPr>
           <w:rFonts w:ascii="Arial" w:hAnsi="Arial"/>
-          <w:b w:val="false"/>
+          <w:b/>
+          <w:bCs/>
           <w:i w:val="false"/>
           <w:caps w:val="false"/>
           <w:smallCaps w:val="false"/>
@@ -5589,18 +5321,8 @@
     <w:p>
       <w:pPr>
         <w:pStyle w:val="TextBody"/>
-        <w:spacing w:lineRule="auto" w:line="480"/>
-        <w:rPr/>
-      </w:pPr>
-      <w:r>
-        <w:rPr/>
-      </w:r>
-    </w:p>
-    <w:p>
-      <w:pPr>
-        <w:pStyle w:val="TextBody"/>
         <w:bidi w:val="0"/>
-        <w:spacing w:lineRule="auto" w:line="480" w:before="0" w:after="0"/>
+        <w:spacing w:lineRule="auto" w:line="240" w:before="0" w:after="0"/>
         <w:rPr>
           <w:b w:val="false"/>
         </w:rPr>
@@ -5608,7 +5330,8 @@
       <w:r>
         <w:rPr>
           <w:rFonts w:ascii="Arial" w:hAnsi="Arial"/>
-          <w:b w:val="false"/>
+          <w:b/>
+          <w:bCs/>
           <w:i w:val="false"/>
           <w:caps w:val="false"/>
           <w:smallCaps w:val="false"/>
@@ -5654,7 +5377,7 @@
     <w:p>
       <w:pPr>
         <w:pStyle w:val="TextBody"/>
-        <w:spacing w:lineRule="auto" w:line="480"/>
+        <w:spacing w:lineRule="auto" w:line="240"/>
         <w:rPr/>
       </w:pPr>
       <w:r>
@@ -5666,7 +5389,8 @@
       <w:r>
         <w:rPr>
           <w:rFonts w:ascii="Arial" w:hAnsi="Arial"/>
-          <w:b w:val="false"/>
+          <w:b/>
+          <w:bCs/>
           <w:i w:val="false"/>
           <w:caps w:val="false"/>
           <w:smallCaps w:val="false"/>
@@ -5720,6 +5444,7 @@
     <w:p>
       <w:pPr>
         <w:pStyle w:val="Template"/>
+        <w:spacing w:lineRule="auto" w:line="240"/>
         <w:rPr>
           <w:i w:val="false"/>
           <w:i w:val="false"/>
@@ -5760,10 +5485,7 @@
         </w:pBdr>
         <w:shd w:val="clear" w:color="auto" w:fill="4C4C4C"/>
         <w:jc w:val="center"/>
-        <w:rPr>
-          <w:rFonts w:ascii="Arial" w:hAnsi="Arial"/>
-          <w:color w:val="FFFFFF"/>
-        </w:rPr>
+        <w:rPr/>
       </w:pPr>
       <w:bookmarkStart w:id="71" w:name="_Toc113291714"/>
       <w:bookmarkStart w:id="72" w:name="_Toc439994698"/>
@@ -5792,7 +5514,52 @@
       </w:pPr>
       <w:r>
         <w:rPr/>
-        <w:t>&lt;Please include here all the minutes from your group meetings, your group activities, and any other relevant information that will assist the Teaching Assistant to determine the effort put forth to produce this document&gt;</w:t>
+      </w:r>
+    </w:p>
+    <w:p>
+      <w:pPr>
+        <w:pStyle w:val="Template"/>
+        <w:jc w:val="both"/>
+        <w:rPr>
+          <w:i w:val="false"/>
+          <w:i w:val="false"/>
+          <w:iCs w:val="false"/>
+        </w:rPr>
+      </w:pPr>
+      <w:r>
+        <w:rPr>
+          <w:i w:val="false"/>
+          <w:iCs w:val="false"/>
+        </w:rPr>
+        <w:t>Oct 10, 2019: The group meant for approximately one hour to discus the technical details of the web application project.</w:t>
+      </w:r>
+    </w:p>
+    <w:p>
+      <w:pPr>
+        <w:pStyle w:val="Template"/>
+        <w:jc w:val="both"/>
+        <w:rPr/>
+      </w:pPr>
+      <w:r>
+        <w:rPr/>
+      </w:r>
+    </w:p>
+    <w:p>
+      <w:pPr>
+        <w:pStyle w:val="Template"/>
+        <w:jc w:val="both"/>
+        <w:rPr/>
+      </w:pPr>
+      <w:r>
+        <w:rPr>
+          <w:i w:val="false"/>
+          <w:iCs w:val="false"/>
+        </w:rPr>
+        <w:t>Oct 17, 2019: The group meant for approximately one hour and discussed the</w:t>
+      </w:r>
+      <w:r>
+        <w:rPr/>
+        <w:t xml:space="preserve"> division of the work of the SRS document.</w:t>
       </w:r>
     </w:p>
     <w:sectPr>
@@ -6005,7 +5772,7 @@
     </w:r>
     <w:r>
       <w:rPr/>
-      <w:t>14</w:t>
+      <w:t>10</w:t>
     </w:r>
     <w:r>
       <w:rPr/>

</xml_diff>